<commit_message>
aktualisierung der docx Dateien
eigentlich Überflüssig, Dateien können eigentlich gelöscht werde. Doku läuft ja über overleaf
</commit_message>
<xml_diff>
--- a/Dokumente/AnforderungsUndEntwurfsSpezifikationVorlage.docx
+++ b/Dokumente/AnforderungsUndEntwurfsSpezifikationVorlage.docx
@@ -1,6 +1,6 @@
 
 <file path=word/document.xml><?xml version="1.0" encoding="utf-8"?>
-<w:document xmlns:wpc="http://schemas.microsoft.com/office/word/2010/wordprocessingCanvas" xmlns:cx="http://schemas.microsoft.com/office/drawing/2014/chartex" xmlns:cx1="http://schemas.microsoft.com/office/drawing/2015/9/8/chartex" xmlns:cx2="http://schemas.microsoft.com/office/drawing/2015/10/21/chartex" xmlns:cx3="http://schemas.microsoft.com/office/drawing/2016/5/9/chartex" xmlns:cx4="http://schemas.microsoft.com/office/drawing/2016/5/10/chartex" xmlns:cx5="http://schemas.microsoft.com/office/drawing/2016/5/11/chartex" xmlns:cx6="http://schemas.microsoft.com/office/drawing/2016/5/12/chartex" xmlns:cx7="http://schemas.microsoft.com/office/drawing/2016/5/13/chartex" xmlns:cx8="http://schemas.microsoft.com/office/drawing/2016/5/14/chartex" xmlns:mc="http://schemas.openxmlformats.org/markup-compatibility/2006" xmlns:aink="http://schemas.microsoft.com/office/drawing/2016/ink" xmlns:am3d="http://schemas.microsoft.com/office/drawing/2017/model3d" xmlns:o="urn:schemas-microsoft-com:office:office" xmlns:r="http://schemas.openxmlformats.org/officeDocument/2006/relationships" xmlns:m="http://schemas.openxmlformats.org/officeDocument/2006/math" xmlns:v="urn:schemas-microsoft-com:vml" xmlns:wp14="http://schemas.microsoft.com/office/word/2010/wordprocessingDrawing" xmlns:wp="http://schemas.openxmlformats.org/drawingml/2006/wordprocessingDrawing" xmlns:w10="urn:schemas-microsoft-com:office:word" xmlns:w="http://schemas.openxmlformats.org/wordprocessingml/2006/main" xmlns:w14="http://schemas.microsoft.com/office/word/2010/wordml" xmlns:w15="http://schemas.microsoft.com/office/word/2012/wordml" xmlns:w16cex="http://schemas.microsoft.com/office/word/2018/wordml/cex" xmlns:w16cid="http://schemas.microsoft.com/office/word/2016/wordml/cid" xmlns:w16="http://schemas.microsoft.com/office/word/2018/wordml" xmlns:w16sdtdh="http://schemas.microsoft.com/office/word/2020/wordml/sdtdatahash" xmlns:w16se="http://schemas.microsoft.com/office/word/2015/wordml/symex" xmlns:wpg="http://schemas.microsoft.com/office/word/2010/wordprocessingGroup" xmlns:wpi="http://schemas.microsoft.com/office/word/2010/wordprocessingInk" xmlns:wne="http://schemas.microsoft.com/office/word/2006/wordml" xmlns:wps="http://schemas.microsoft.com/office/word/2010/wordprocessingShape" mc:Ignorable="w14 w15 w16se w16cid w16 w16cex w16sdtdh wp14">
+<w:document xmlns:wpc="http://schemas.microsoft.com/office/word/2010/wordprocessingCanvas" xmlns:cx="http://schemas.microsoft.com/office/drawing/2014/chartex" xmlns:cx1="http://schemas.microsoft.com/office/drawing/2015/9/8/chartex" xmlns:cx2="http://schemas.microsoft.com/office/drawing/2015/10/21/chartex" xmlns:cx3="http://schemas.microsoft.com/office/drawing/2016/5/9/chartex" xmlns:cx4="http://schemas.microsoft.com/office/drawing/2016/5/10/chartex" xmlns:cx5="http://schemas.microsoft.com/office/drawing/2016/5/11/chartex" xmlns:cx6="http://schemas.microsoft.com/office/drawing/2016/5/12/chartex" xmlns:cx7="http://schemas.microsoft.com/office/drawing/2016/5/13/chartex" xmlns:cx8="http://schemas.microsoft.com/office/drawing/2016/5/14/chartex" xmlns:mc="http://schemas.openxmlformats.org/markup-compatibility/2006" xmlns:aink="http://schemas.microsoft.com/office/drawing/2016/ink" xmlns:am3d="http://schemas.microsoft.com/office/drawing/2017/model3d" xmlns:o="urn:schemas-microsoft-com:office:office" xmlns:r="http://schemas.openxmlformats.org/officeDocument/2006/relationships" xmlns:m="http://schemas.openxmlformats.org/officeDocument/2006/math" xmlns:v="urn:schemas-microsoft-com:vml" xmlns:wp14="http://schemas.microsoft.com/office/word/2010/wordprocessingDrawing" xmlns:wp="http://schemas.openxmlformats.org/drawingml/2006/wordprocessingDrawing" xmlns:w10="urn:schemas-microsoft-com:office:word" xmlns:w="http://schemas.openxmlformats.org/wordprocessingml/2006/main" xmlns:w14="http://schemas.microsoft.com/office/word/2010/wordml" xmlns:w15="http://schemas.microsoft.com/office/word/2012/wordml" xmlns:w16cex="http://schemas.microsoft.com/office/word/2018/wordml/cex" xmlns:w16cid="http://schemas.microsoft.com/office/word/2016/wordml/cid" xmlns:w16="http://schemas.microsoft.com/office/word/2018/wordml" xmlns:w16se="http://schemas.microsoft.com/office/word/2015/wordml/symex" xmlns:wpg="http://schemas.microsoft.com/office/word/2010/wordprocessingGroup" xmlns:wpi="http://schemas.microsoft.com/office/word/2010/wordprocessingInk" xmlns:wne="http://schemas.microsoft.com/office/word/2006/wordml" xmlns:wps="http://schemas.microsoft.com/office/word/2010/wordprocessingShape" mc:Ignorable="w14 w15 w16se w16cid w16 w16cex wp14">
   <w:body>
     <w:p>
       <w:pPr>
@@ -389,6 +389,314 @@
       <w:pPr>
         <w:shd w:val="clear" w:color="auto" w:fill="FFFFFF"/>
         <w:spacing w:before="100" w:beforeAutospacing="1" w:after="100" w:afterAutospacing="1" w:line="240" w:lineRule="auto"/>
+        <w:ind w:left="360"/>
+        <w:rPr>
+          <w:rFonts w:ascii="Georgia" w:eastAsia="Times New Roman" w:hAnsi="Georgia" w:cs="Times New Roman"/>
+          <w:color w:val="373D49"/>
+          <w:sz w:val="21"/>
+          <w:szCs w:val="21"/>
+          <w:lang w:eastAsia="de-DE"/>
+        </w:rPr>
+      </w:pPr>
+      <w:r>
+        <w:rPr>
+          <w:rFonts w:ascii="Georgia" w:eastAsia="Times New Roman" w:hAnsi="Georgia" w:cs="Times New Roman"/>
+          <w:color w:val="373D49"/>
+          <w:sz w:val="21"/>
+          <w:szCs w:val="21"/>
+          <w:lang w:eastAsia="de-DE"/>
+        </w:rPr>
+        <w:t>Die Anwendungsbereiche von V.I.G-Mini liegen in der automatisierten und dokumentierten Zucht diverser Pflanzenarten, insbesondere in der Aufzucht von Setzlingen. Durch seine Kompakten Größe eignet es sich ideal für den Innenbereich wie bspw. Wohnzimmern, Küchen, oder Kinderzimmern. Dur</w:t>
+      </w:r>
+      <w:r>
+        <w:rPr>
+          <w:rFonts w:ascii="Georgia" w:eastAsia="Times New Roman" w:hAnsi="Georgia" w:cs="Times New Roman"/>
+          <w:color w:val="373D49"/>
+          <w:sz w:val="21"/>
+          <w:szCs w:val="21"/>
+          <w:lang w:eastAsia="de-DE"/>
+        </w:rPr>
+        <w:t xml:space="preserve">ch die vielseitigen Funktionalitäten bietet sich V.I.G-Mini für Klein- und Hobbygärtner an, die Umfangreiche Daten über ihre Pflanzen sammeln möchten und </w:t>
+      </w:r>
+      <w:r>
+        <w:rPr>
+          <w:rFonts w:ascii="Georgia" w:eastAsia="Times New Roman" w:hAnsi="Georgia" w:cs="Times New Roman"/>
+          <w:color w:val="373D49"/>
+          <w:sz w:val="21"/>
+          <w:szCs w:val="21"/>
+          <w:lang w:eastAsia="de-DE"/>
+        </w:rPr>
+        <w:t>repetitive</w:t>
+      </w:r>
+      <w:r>
+        <w:rPr>
+          <w:rFonts w:ascii="Georgia" w:eastAsia="Times New Roman" w:hAnsi="Georgia" w:cs="Times New Roman"/>
+          <w:color w:val="373D49"/>
+          <w:sz w:val="21"/>
+          <w:szCs w:val="21"/>
+          <w:lang w:eastAsia="de-DE"/>
+        </w:rPr>
+        <w:t xml:space="preserve"> Aufgaben automatisieren wollen.</w:t>
+      </w:r>
+      <w:r>
+        <w:rPr>
+          <w:rFonts w:ascii="Georgia" w:eastAsia="Times New Roman" w:hAnsi="Georgia" w:cs="Times New Roman"/>
+          <w:color w:val="373D49"/>
+          <w:sz w:val="21"/>
+          <w:szCs w:val="21"/>
+          <w:lang w:eastAsia="de-DE"/>
+        </w:rPr>
+        <w:t xml:space="preserve"> Nutzer benötigten keine Fortschrittlichen Kenntnisse in der Zucht um das Gewächshaus benutzten zu können. Auch der Technische Aspekt von V.I.G-Mini ist intuitiv gehalten und hält sich an die Regel „</w:t>
+      </w:r>
+      <w:r>
+        <w:rPr>
+          <w:rFonts w:ascii="Georgia" w:eastAsia="Times New Roman" w:hAnsi="Georgia" w:cs="Times New Roman"/>
+          <w:color w:val="373D49"/>
+          <w:sz w:val="21"/>
+          <w:szCs w:val="21"/>
+          <w:lang w:eastAsia="de-DE"/>
+        </w:rPr>
+        <w:t>Einstecken und loslegen</w:t>
+      </w:r>
+      <w:r>
+        <w:rPr>
+          <w:rFonts w:ascii="Georgia" w:eastAsia="Times New Roman" w:hAnsi="Georgia" w:cs="Times New Roman"/>
+          <w:color w:val="373D49"/>
+          <w:sz w:val="21"/>
+          <w:szCs w:val="21"/>
+          <w:lang w:eastAsia="de-DE"/>
+        </w:rPr>
+        <w:t>“</w:t>
+      </w:r>
+      <w:r>
+        <w:rPr>
+          <w:rFonts w:ascii="Georgia" w:eastAsia="Times New Roman" w:hAnsi="Georgia" w:cs="Times New Roman"/>
+          <w:color w:val="373D49"/>
+          <w:sz w:val="21"/>
+          <w:szCs w:val="21"/>
+          <w:lang w:eastAsia="de-DE"/>
+        </w:rPr>
+        <w:t xml:space="preserve"> </w:t>
+      </w:r>
+      <w:r>
+        <w:rPr>
+          <w:rFonts w:ascii="Georgia" w:eastAsia="Times New Roman" w:hAnsi="Georgia" w:cs="Times New Roman"/>
+          <w:color w:val="373D49"/>
+          <w:sz w:val="21"/>
+          <w:szCs w:val="21"/>
+          <w:lang w:eastAsia="de-DE"/>
+        </w:rPr>
+        <w:t>(Plug and Play)</w:t>
+      </w:r>
+      <w:r>
+        <w:rPr>
+          <w:rFonts w:ascii="Georgia" w:eastAsia="Times New Roman" w:hAnsi="Georgia" w:cs="Times New Roman"/>
+          <w:color w:val="373D49"/>
+          <w:sz w:val="21"/>
+          <w:szCs w:val="21"/>
+          <w:lang w:eastAsia="de-DE"/>
+        </w:rPr>
+        <w:t xml:space="preserve">. Das Rudimentäre Verständnis vom Ablauf und bedienen IT-technischer Geräte/Clients ist </w:t>
+      </w:r>
+      <w:r>
+        <w:rPr>
+          <w:rFonts w:ascii="Georgia" w:eastAsia="Times New Roman" w:hAnsi="Georgia" w:cs="Times New Roman"/>
+          <w:color w:val="373D49"/>
+          <w:sz w:val="21"/>
+          <w:szCs w:val="21"/>
+          <w:lang w:eastAsia="de-DE"/>
+        </w:rPr>
+        <w:t>empfehlenswert</w:t>
+      </w:r>
+      <w:r>
+        <w:rPr>
+          <w:rFonts w:ascii="Georgia" w:eastAsia="Times New Roman" w:hAnsi="Georgia" w:cs="Times New Roman"/>
+          <w:color w:val="373D49"/>
+          <w:sz w:val="21"/>
+          <w:szCs w:val="21"/>
+          <w:lang w:eastAsia="de-DE"/>
+        </w:rPr>
+        <w:t>. Jedoch ist ein Grundverständnis über Mathematik erforderlich, um die, von V.I.G-Mini erstellten Graphen, interpretieren zu können</w:t>
+      </w:r>
+      <w:r>
+        <w:rPr>
+          <w:rFonts w:ascii="Georgia" w:eastAsia="Times New Roman" w:hAnsi="Georgia" w:cs="Times New Roman"/>
+          <w:color w:val="373D49"/>
+          <w:sz w:val="21"/>
+          <w:szCs w:val="21"/>
+          <w:lang w:eastAsia="de-DE"/>
+        </w:rPr>
+        <w:t>.</w:t>
+      </w:r>
+    </w:p>
+    <w:p>
+      <w:pPr>
+        <w:shd w:val="clear" w:color="auto" w:fill="FFFFFF"/>
+        <w:spacing w:before="100" w:beforeAutospacing="1" w:after="100" w:afterAutospacing="1" w:line="240" w:lineRule="auto"/>
+        <w:ind w:left="360"/>
+        <w:rPr>
+          <w:rFonts w:ascii="Georgia" w:eastAsia="Times New Roman" w:hAnsi="Georgia" w:cs="Times New Roman"/>
+          <w:color w:val="373D49"/>
+          <w:sz w:val="21"/>
+          <w:szCs w:val="21"/>
+          <w:lang w:eastAsia="de-DE"/>
+        </w:rPr>
+      </w:pPr>
+      <w:r>
+        <w:rPr>
+          <w:rFonts w:ascii="Georgia" w:eastAsia="Times New Roman" w:hAnsi="Georgia" w:cs="Times New Roman"/>
+          <w:color w:val="373D49"/>
+          <w:sz w:val="21"/>
+          <w:szCs w:val="21"/>
+          <w:lang w:eastAsia="de-DE"/>
+        </w:rPr>
+        <w:t>Abgrenzung</w:t>
+      </w:r>
+    </w:p>
+    <w:p>
+      <w:pPr>
+        <w:shd w:val="clear" w:color="auto" w:fill="FFFFFF"/>
+        <w:spacing w:before="100" w:beforeAutospacing="1" w:after="100" w:afterAutospacing="1" w:line="240" w:lineRule="auto"/>
+        <w:ind w:left="360"/>
+        <w:rPr>
+          <w:rFonts w:ascii="Georgia" w:eastAsia="Times New Roman" w:hAnsi="Georgia" w:cs="Times New Roman"/>
+          <w:color w:val="373D49"/>
+          <w:sz w:val="21"/>
+          <w:szCs w:val="21"/>
+          <w:lang w:eastAsia="de-DE"/>
+        </w:rPr>
+      </w:pPr>
+      <w:r>
+        <w:rPr>
+          <w:rFonts w:ascii="Georgia" w:eastAsia="Times New Roman" w:hAnsi="Georgia" w:cs="Times New Roman"/>
+          <w:color w:val="373D49"/>
+          <w:sz w:val="21"/>
+          <w:szCs w:val="21"/>
+          <w:lang w:eastAsia="de-DE"/>
+        </w:rPr>
+        <w:t xml:space="preserve">V.I.G-Mini eignet sich, aufgrund </w:t>
+      </w:r>
+      <w:r>
+        <w:rPr>
+          <w:rFonts w:ascii="Georgia" w:eastAsia="Times New Roman" w:hAnsi="Georgia" w:cs="Times New Roman"/>
+          <w:color w:val="373D49"/>
+          <w:sz w:val="21"/>
+          <w:szCs w:val="21"/>
+          <w:lang w:eastAsia="de-DE"/>
+        </w:rPr>
+        <w:t>der</w:t>
+      </w:r>
+      <w:r>
+        <w:rPr>
+          <w:rFonts w:ascii="Georgia" w:eastAsia="Times New Roman" w:hAnsi="Georgia" w:cs="Times New Roman"/>
+          <w:color w:val="373D49"/>
+          <w:sz w:val="21"/>
+          <w:szCs w:val="21"/>
+          <w:lang w:eastAsia="de-DE"/>
+        </w:rPr>
+        <w:t xml:space="preserve"> Größe</w:t>
+      </w:r>
+      <w:r>
+        <w:rPr>
+          <w:rFonts w:ascii="Georgia" w:eastAsia="Times New Roman" w:hAnsi="Georgia" w:cs="Times New Roman"/>
+          <w:color w:val="373D49"/>
+          <w:sz w:val="21"/>
+          <w:szCs w:val="21"/>
+          <w:lang w:eastAsia="de-DE"/>
+        </w:rPr>
+        <w:t xml:space="preserve"> des Gewächshauses</w:t>
+      </w:r>
+      <w:r>
+        <w:rPr>
+          <w:rFonts w:ascii="Georgia" w:eastAsia="Times New Roman" w:hAnsi="Georgia" w:cs="Times New Roman"/>
+          <w:color w:val="373D49"/>
+          <w:sz w:val="21"/>
+          <w:szCs w:val="21"/>
+          <w:lang w:eastAsia="de-DE"/>
+        </w:rPr>
+        <w:t xml:space="preserve"> wie das „Mini“ vermuten lässt, nicht für das Kommerzielle Anbauen von Pflanzen.</w:t>
+      </w:r>
+      <w:r>
+        <w:rPr>
+          <w:rFonts w:ascii="Georgia" w:eastAsia="Times New Roman" w:hAnsi="Georgia" w:cs="Times New Roman"/>
+          <w:color w:val="373D49"/>
+          <w:sz w:val="21"/>
+          <w:szCs w:val="21"/>
+          <w:lang w:eastAsia="de-DE"/>
+        </w:rPr>
+        <w:t xml:space="preserve"> Auch für die Agrarwirtschaft ist V.I.G nicht geeignet.</w:t>
+      </w:r>
+      <w:r>
+        <w:rPr>
+          <w:rFonts w:ascii="Georgia" w:eastAsia="Times New Roman" w:hAnsi="Georgia" w:cs="Times New Roman"/>
+          <w:color w:val="373D49"/>
+          <w:sz w:val="21"/>
+          <w:szCs w:val="21"/>
+          <w:lang w:eastAsia="de-DE"/>
+        </w:rPr>
+        <w:t xml:space="preserve"> </w:t>
+      </w:r>
+    </w:p>
+    <w:p>
+      <w:pPr>
+        <w:shd w:val="clear" w:color="auto" w:fill="FFFFFF"/>
+        <w:spacing w:before="100" w:beforeAutospacing="1" w:after="100" w:afterAutospacing="1" w:line="240" w:lineRule="auto"/>
+        <w:ind w:left="360"/>
+        <w:rPr>
+          <w:rFonts w:ascii="Georgia" w:eastAsia="Times New Roman" w:hAnsi="Georgia" w:cs="Times New Roman"/>
+          <w:color w:val="373D49"/>
+          <w:sz w:val="21"/>
+          <w:szCs w:val="21"/>
+          <w:lang w:eastAsia="de-DE"/>
+        </w:rPr>
+      </w:pPr>
+    </w:p>
+    <w:p>
+      <w:pPr>
+        <w:shd w:val="clear" w:color="auto" w:fill="FFFFFF"/>
+        <w:spacing w:before="100" w:beforeAutospacing="1" w:after="100" w:afterAutospacing="1" w:line="240" w:lineRule="auto"/>
+        <w:ind w:left="360"/>
+        <w:rPr>
+          <w:rFonts w:ascii="Georgia" w:eastAsia="Times New Roman" w:hAnsi="Georgia" w:cs="Times New Roman"/>
+          <w:color w:val="373D49"/>
+          <w:sz w:val="21"/>
+          <w:szCs w:val="21"/>
+          <w:lang w:eastAsia="de-DE"/>
+        </w:rPr>
+      </w:pPr>
+    </w:p>
+    <w:p>
+      <w:pPr>
+        <w:shd w:val="clear" w:color="auto" w:fill="FFFFFF"/>
+        <w:spacing w:before="100" w:beforeAutospacing="1" w:after="100" w:afterAutospacing="1" w:line="240" w:lineRule="auto"/>
+        <w:ind w:left="360"/>
+        <w:rPr>
+          <w:rFonts w:ascii="Georgia" w:eastAsia="Times New Roman" w:hAnsi="Georgia" w:cs="Times New Roman"/>
+          <w:color w:val="373D49"/>
+          <w:sz w:val="21"/>
+          <w:szCs w:val="21"/>
+          <w:lang w:eastAsia="de-DE"/>
+        </w:rPr>
+      </w:pPr>
+    </w:p>
+    <w:p>
+      <w:pPr>
+        <w:shd w:val="clear" w:color="auto" w:fill="FFFFFF"/>
+        <w:spacing w:before="100" w:beforeAutospacing="1" w:after="100" w:afterAutospacing="1" w:line="240" w:lineRule="auto"/>
+        <w:ind w:left="360"/>
+        <w:rPr>
+          <w:rFonts w:ascii="Georgia" w:eastAsia="Times New Roman" w:hAnsi="Georgia" w:cs="Times New Roman"/>
+          <w:color w:val="373D49"/>
+          <w:sz w:val="21"/>
+          <w:szCs w:val="21"/>
+          <w:lang w:eastAsia="de-DE"/>
+        </w:rPr>
+      </w:pPr>
+    </w:p>
+    <w:p>
+      <w:pPr>
+        <w:shd w:val="clear" w:color="auto" w:fill="FFFFFF"/>
+        <w:spacing w:before="100" w:beforeAutospacing="1" w:after="100" w:afterAutospacing="1" w:line="240" w:lineRule="auto"/>
         <w:outlineLvl w:val="0"/>
         <w:rPr>
           <w:rFonts w:ascii="Helvetica" w:eastAsia="Times New Roman" w:hAnsi="Helvetica" w:cs="Times New Roman"/>
@@ -412,6 +720,7 @@
           <w:szCs w:val="48"/>
           <w:lang w:eastAsia="de-DE"/>
         </w:rPr>
+        <w:lastRenderedPageBreak/>
         <w:t>2 Anforderungen</w:t>
       </w:r>
     </w:p>
@@ -864,7 +1173,27 @@
                 <w:szCs w:val="20"/>
                 <w:lang w:eastAsia="de-DE"/>
               </w:rPr>
-              <w:t xml:space="preserve">Kenntnisse in OracleSql, </w:t>
+              <w:t xml:space="preserve">Kenntnisse in </w:t>
+            </w:r>
+            <w:proofErr w:type="spellStart"/>
+            <w:r>
+              <w:rPr>
+                <w:rFonts w:ascii="Times New Roman" w:eastAsia="Times New Roman" w:hAnsi="Times New Roman" w:cs="Times New Roman"/>
+                <w:sz w:val="20"/>
+                <w:szCs w:val="20"/>
+                <w:lang w:eastAsia="de-DE"/>
+              </w:rPr>
+              <w:t>OracleSql</w:t>
+            </w:r>
+            <w:proofErr w:type="spellEnd"/>
+            <w:r>
+              <w:rPr>
+                <w:rFonts w:ascii="Times New Roman" w:eastAsia="Times New Roman" w:hAnsi="Times New Roman" w:cs="Times New Roman"/>
+                <w:sz w:val="20"/>
+                <w:szCs w:val="20"/>
+                <w:lang w:eastAsia="de-DE"/>
+              </w:rPr>
+              <w:t xml:space="preserve">, </w:t>
             </w:r>
             <w:r>
               <w:rPr>
@@ -1161,9 +1490,22 @@
                 <w:szCs w:val="21"/>
                 <w:lang w:eastAsia="de-DE"/>
               </w:rPr>
-              <w:lastRenderedPageBreak/>
-              <w:t>Programmierer für Front und Backend</w:t>
+              <w:t xml:space="preserve">Programmierer für Front und </w:t>
             </w:r>
+            <w:proofErr w:type="gramStart"/>
+            <w:r>
+              <w:rPr>
+                <w:rFonts w:ascii="Georgia" w:eastAsia="Times New Roman" w:hAnsi="Georgia" w:cs="Times New Roman"/>
+                <w:b/>
+                <w:bCs/>
+                <w:color w:val="373D49"/>
+                <w:sz w:val="21"/>
+                <w:szCs w:val="21"/>
+                <w:lang w:eastAsia="de-DE"/>
+              </w:rPr>
+              <w:t>Backend</w:t>
+            </w:r>
+            <w:proofErr w:type="gramEnd"/>
           </w:p>
         </w:tc>
         <w:tc>
@@ -1200,8 +1542,19 @@
                 <w:szCs w:val="20"/>
                 <w:lang w:eastAsia="de-DE"/>
               </w:rPr>
-              <w:t>Nils Jollet</w:t>
+              <w:t xml:space="preserve">Nils </w:t>
             </w:r>
+            <w:proofErr w:type="spellStart"/>
+            <w:r>
+              <w:rPr>
+                <w:rFonts w:ascii="Times New Roman" w:eastAsia="Times New Roman" w:hAnsi="Times New Roman" w:cs="Times New Roman"/>
+                <w:sz w:val="20"/>
+                <w:szCs w:val="20"/>
+                <w:lang w:eastAsia="de-DE"/>
+              </w:rPr>
+              <w:t>Jollet</w:t>
+            </w:r>
+            <w:proofErr w:type="spellEnd"/>
           </w:p>
         </w:tc>
         <w:tc>
@@ -1276,7 +1629,27 @@
                 <w:szCs w:val="20"/>
                 <w:lang w:eastAsia="de-DE"/>
               </w:rPr>
-              <w:t xml:space="preserve">Kenntnisse in OOP, C/C++, Netzwerktechnik, Skriptsprachen wie Python, Grundkenntnisse html,  </w:t>
+              <w:t xml:space="preserve">Kenntnisse in OOP, C/C++, Netzwerktechnik, Skriptsprachen wie Python, Grundkenntnisse </w:t>
+            </w:r>
+            <w:proofErr w:type="spellStart"/>
+            <w:r>
+              <w:rPr>
+                <w:rFonts w:ascii="Times New Roman" w:eastAsia="Times New Roman" w:hAnsi="Times New Roman" w:cs="Times New Roman"/>
+                <w:sz w:val="20"/>
+                <w:szCs w:val="20"/>
+                <w:lang w:eastAsia="de-DE"/>
+              </w:rPr>
+              <w:t>html</w:t>
+            </w:r>
+            <w:proofErr w:type="spellEnd"/>
+            <w:r>
+              <w:rPr>
+                <w:rFonts w:ascii="Times New Roman" w:eastAsia="Times New Roman" w:hAnsi="Times New Roman" w:cs="Times New Roman"/>
+                <w:sz w:val="20"/>
+                <w:szCs w:val="20"/>
+                <w:lang w:eastAsia="de-DE"/>
+              </w:rPr>
+              <w:t xml:space="preserve">,  </w:t>
             </w:r>
           </w:p>
         </w:tc>
@@ -1363,8 +1736,22 @@
                 <w:szCs w:val="21"/>
                 <w:lang w:eastAsia="de-DE"/>
               </w:rPr>
-              <w:t>Programmierer für Front und Backend</w:t>
+              <w:t xml:space="preserve">Programmierer für Front und </w:t>
             </w:r>
+            <w:proofErr w:type="gramStart"/>
+            <w:r>
+              <w:rPr>
+                <w:rFonts w:ascii="Georgia" w:eastAsia="Times New Roman" w:hAnsi="Georgia" w:cs="Times New Roman"/>
+                <w:b/>
+                <w:bCs/>
+                <w:color w:val="373D49"/>
+                <w:sz w:val="21"/>
+                <w:szCs w:val="21"/>
+                <w:lang w:eastAsia="de-DE"/>
+              </w:rPr>
+              <w:t>Backend</w:t>
+            </w:r>
+            <w:proofErr w:type="gramEnd"/>
           </w:p>
         </w:tc>
         <w:tc>
@@ -1477,7 +1864,27 @@
                 <w:szCs w:val="20"/>
                 <w:lang w:eastAsia="de-DE"/>
               </w:rPr>
-              <w:t xml:space="preserve">Kenntnisse in OOP, C/C++, Netzwerktechnik, Skriptsprachen wie Python, Grundkenntnisse html,  </w:t>
+              <w:t xml:space="preserve">Kenntnisse in OOP, C/C++, Netzwerktechnik, Skriptsprachen wie Python, Grundkenntnisse </w:t>
+            </w:r>
+            <w:proofErr w:type="spellStart"/>
+            <w:r>
+              <w:rPr>
+                <w:rFonts w:ascii="Times New Roman" w:eastAsia="Times New Roman" w:hAnsi="Times New Roman" w:cs="Times New Roman"/>
+                <w:sz w:val="20"/>
+                <w:szCs w:val="20"/>
+                <w:lang w:eastAsia="de-DE"/>
+              </w:rPr>
+              <w:t>html</w:t>
+            </w:r>
+            <w:proofErr w:type="spellEnd"/>
+            <w:r>
+              <w:rPr>
+                <w:rFonts w:ascii="Times New Roman" w:eastAsia="Times New Roman" w:hAnsi="Times New Roman" w:cs="Times New Roman"/>
+                <w:sz w:val="20"/>
+                <w:szCs w:val="20"/>
+                <w:lang w:eastAsia="de-DE"/>
+              </w:rPr>
+              <w:t xml:space="preserve">,  </w:t>
             </w:r>
           </w:p>
         </w:tc>
@@ -1879,7 +2286,27 @@
                 <w:szCs w:val="20"/>
                 <w:lang w:eastAsia="de-DE"/>
               </w:rPr>
-              <w:t>Erfahrung im schreiben von Sachtexten</w:t>
+              <w:t xml:space="preserve">Erfahrung im </w:t>
+            </w:r>
+            <w:proofErr w:type="spellStart"/>
+            <w:r>
+              <w:rPr>
+                <w:rFonts w:ascii="Times New Roman" w:eastAsia="Times New Roman" w:hAnsi="Times New Roman" w:cs="Times New Roman"/>
+                <w:sz w:val="20"/>
+                <w:szCs w:val="20"/>
+                <w:lang w:eastAsia="de-DE"/>
+              </w:rPr>
+              <w:t>schreiben</w:t>
+            </w:r>
+            <w:proofErr w:type="spellEnd"/>
+            <w:r>
+              <w:rPr>
+                <w:rFonts w:ascii="Times New Roman" w:eastAsia="Times New Roman" w:hAnsi="Times New Roman" w:cs="Times New Roman"/>
+                <w:sz w:val="20"/>
+                <w:szCs w:val="20"/>
+                <w:lang w:eastAsia="de-DE"/>
+              </w:rPr>
+              <w:t xml:space="preserve"> von Sachtexten</w:t>
             </w:r>
           </w:p>
         </w:tc>
@@ -2004,8 +2431,19 @@
                 <w:szCs w:val="20"/>
                 <w:lang w:eastAsia="de-DE"/>
               </w:rPr>
-              <w:t>Nils Jollet</w:t>
+              <w:t xml:space="preserve">Nils </w:t>
             </w:r>
+            <w:proofErr w:type="spellStart"/>
+            <w:r>
+              <w:rPr>
+                <w:rFonts w:ascii="Times New Roman" w:eastAsia="Times New Roman" w:hAnsi="Times New Roman" w:cs="Times New Roman"/>
+                <w:sz w:val="20"/>
+                <w:szCs w:val="20"/>
+                <w:lang w:eastAsia="de-DE"/>
+              </w:rPr>
+              <w:t>Jollet</w:t>
+            </w:r>
+            <w:proofErr w:type="spellEnd"/>
           </w:p>
         </w:tc>
         <w:tc>
@@ -2080,7 +2518,27 @@
                 <w:szCs w:val="20"/>
                 <w:lang w:eastAsia="de-DE"/>
               </w:rPr>
-              <w:t>Erfahrung im schreiben von Sachtexten</w:t>
+              <w:t xml:space="preserve">Erfahrung im </w:t>
+            </w:r>
+            <w:proofErr w:type="spellStart"/>
+            <w:r>
+              <w:rPr>
+                <w:rFonts w:ascii="Times New Roman" w:eastAsia="Times New Roman" w:hAnsi="Times New Roman" w:cs="Times New Roman"/>
+                <w:sz w:val="20"/>
+                <w:szCs w:val="20"/>
+                <w:lang w:eastAsia="de-DE"/>
+              </w:rPr>
+              <w:t>schreiben</w:t>
+            </w:r>
+            <w:proofErr w:type="spellEnd"/>
+            <w:r>
+              <w:rPr>
+                <w:rFonts w:ascii="Times New Roman" w:eastAsia="Times New Roman" w:hAnsi="Times New Roman" w:cs="Times New Roman"/>
+                <w:sz w:val="20"/>
+                <w:szCs w:val="20"/>
+                <w:lang w:eastAsia="de-DE"/>
+              </w:rPr>
+              <w:t xml:space="preserve"> von Sachtexten</w:t>
             </w:r>
           </w:p>
         </w:tc>
@@ -2167,6 +2625,7 @@
                 <w:szCs w:val="21"/>
                 <w:lang w:eastAsia="de-DE"/>
               </w:rPr>
+              <w:lastRenderedPageBreak/>
               <w:t>Zeitmanager</w:t>
             </w:r>
           </w:p>
@@ -2845,6 +3304,7 @@
                 <w:lang w:eastAsia="de-DE"/>
               </w:rPr>
             </w:pPr>
+            <w:proofErr w:type="spellStart"/>
             <w:r>
               <w:rPr>
                 <w:rFonts w:ascii="Times New Roman" w:eastAsia="Times New Roman" w:hAnsi="Times New Roman" w:cs="Times New Roman"/>
@@ -2852,7 +3312,17 @@
                 <w:szCs w:val="20"/>
                 <w:lang w:eastAsia="de-DE"/>
               </w:rPr>
-              <w:t>PflanzenUndMehr GmbH</w:t>
+              <w:t>PflanzenUndMehr</w:t>
+            </w:r>
+            <w:proofErr w:type="spellEnd"/>
+            <w:r>
+              <w:rPr>
+                <w:rFonts w:ascii="Times New Roman" w:eastAsia="Times New Roman" w:hAnsi="Times New Roman" w:cs="Times New Roman"/>
+                <w:sz w:val="20"/>
+                <w:szCs w:val="20"/>
+                <w:lang w:eastAsia="de-DE"/>
+              </w:rPr>
+              <w:t xml:space="preserve"> GmbH</w:t>
             </w:r>
           </w:p>
         </w:tc>
@@ -3228,6 +3698,7 @@
           <w:lang w:eastAsia="de-DE"/>
         </w:rPr>
       </w:pPr>
+      <w:proofErr w:type="spellStart"/>
       <w:r>
         <w:rPr>
           <w:rFonts w:ascii="Georgia" w:eastAsia="Times New Roman" w:hAnsi="Georgia" w:cs="Times New Roman"/>
@@ -3238,6 +3709,7 @@
         </w:rPr>
         <w:t>Aduino</w:t>
       </w:r>
+      <w:proofErr w:type="spellEnd"/>
       <w:r>
         <w:rPr>
           <w:rFonts w:ascii="Georgia" w:eastAsia="Times New Roman" w:hAnsi="Georgia" w:cs="Times New Roman"/>
@@ -3308,6 +3780,7 @@
           <w:szCs w:val="21"/>
           <w:lang w:eastAsia="de-DE"/>
         </w:rPr>
+        <w:lastRenderedPageBreak/>
         <w:drawing>
           <wp:inline distT="0" distB="0" distL="0" distR="0" wp14:anchorId="4EB0C85C" wp14:editId="335BF082">
             <wp:extent cx="5746750" cy="3120390"/>
@@ -3578,7 +4051,37 @@
           <w:szCs w:val="21"/>
           <w:lang w:eastAsia="de-DE"/>
         </w:rPr>
-        <w:t>ESP32</w:t>
+        <w:t xml:space="preserve">W-Lan fähiger, 32-Bit-Mikrocontroller (ESP32), </w:t>
+      </w:r>
+      <w:r>
+        <w:rPr>
+          <w:rFonts w:ascii="Georgia" w:eastAsia="Times New Roman" w:hAnsi="Georgia" w:cs="Times New Roman"/>
+          <w:color w:val="373D49"/>
+          <w:sz w:val="21"/>
+          <w:szCs w:val="21"/>
+          <w:lang w:eastAsia="de-DE"/>
+        </w:rPr>
+        <w:t>über</w:t>
+      </w:r>
+      <w:r>
+        <w:rPr>
+          <w:rFonts w:ascii="Georgia" w:eastAsia="Times New Roman" w:hAnsi="Georgia" w:cs="Times New Roman"/>
+          <w:color w:val="373D49"/>
+          <w:sz w:val="21"/>
+          <w:szCs w:val="21"/>
+          <w:lang w:eastAsia="de-DE"/>
+        </w:rPr>
+        <w:t xml:space="preserve"> ihm </w:t>
+      </w:r>
+      <w:r>
+        <w:rPr>
+          <w:rFonts w:ascii="Georgia" w:eastAsia="Times New Roman" w:hAnsi="Georgia" w:cs="Times New Roman"/>
+          <w:color w:val="373D49"/>
+          <w:sz w:val="21"/>
+          <w:szCs w:val="21"/>
+          <w:lang w:eastAsia="de-DE"/>
+        </w:rPr>
+        <w:t>sind die Sensoren, Lüfter usw. angesprochen</w:t>
       </w:r>
     </w:p>
     <w:p>
@@ -3620,7 +4123,17 @@
           <w:szCs w:val="21"/>
           <w:lang w:eastAsia="de-DE"/>
         </w:rPr>
-        <w:t>Bodenfeuchtigkeitssensor, Lichtsensor,</w:t>
+        <w:t>Bodenfeuchtigkeitssensor, Lichtsensor</w:t>
+      </w:r>
+      <w:r>
+        <w:rPr>
+          <w:rFonts w:ascii="Georgia" w:eastAsia="Times New Roman" w:hAnsi="Georgia" w:cs="Times New Roman"/>
+          <w:color w:val="373D49"/>
+          <w:sz w:val="21"/>
+          <w:szCs w:val="21"/>
+          <w:lang w:eastAsia="de-DE"/>
+        </w:rPr>
+        <w:t>, zur Aufzeichnung von Messwerten</w:t>
       </w:r>
     </w:p>
     <w:p>
@@ -3684,6 +4197,16 @@
         </w:rPr>
         <w:t>, Netzkabel</w:t>
       </w:r>
+      <w:r>
+        <w:rPr>
+          <w:rFonts w:ascii="Georgia" w:eastAsia="Times New Roman" w:hAnsi="Georgia" w:cs="Times New Roman"/>
+          <w:color w:val="373D49"/>
+          <w:sz w:val="21"/>
+          <w:szCs w:val="21"/>
+          <w:lang w:eastAsia="de-DE"/>
+        </w:rPr>
+        <w:t xml:space="preserve"> </w:t>
+      </w:r>
     </w:p>
     <w:p>
       <w:pPr>
@@ -3714,8 +4237,17 @@
           <w:szCs w:val="21"/>
           <w:lang w:eastAsia="de-DE"/>
         </w:rPr>
-        <w:lastRenderedPageBreak/>
         <w:t>Server</w:t>
+      </w:r>
+      <w:r>
+        <w:rPr>
+          <w:rFonts w:ascii="Georgia" w:eastAsia="Times New Roman" w:hAnsi="Georgia" w:cs="Times New Roman"/>
+          <w:color w:val="373D49"/>
+          <w:sz w:val="21"/>
+          <w:szCs w:val="21"/>
+          <w:lang w:eastAsia="de-DE"/>
+        </w:rPr>
+        <w:t xml:space="preserve"> zum hosten der Server-Anwendung</w:t>
       </w:r>
     </w:p>
     <w:p>
@@ -3774,27 +4306,7 @@
           <w:szCs w:val="21"/>
           <w:lang w:eastAsia="de-DE"/>
         </w:rPr>
-        <w:t xml:space="preserve">Server-Anwendungen wie: </w:t>
-      </w:r>
-      <w:r>
-        <w:rPr>
-          <w:rFonts w:ascii="Georgia" w:eastAsia="Times New Roman" w:hAnsi="Georgia" w:cs="Times New Roman"/>
-          <w:color w:val="373D49"/>
-          <w:sz w:val="21"/>
-          <w:szCs w:val="21"/>
-          <w:lang w:eastAsia="de-DE"/>
-        </w:rPr>
-        <w:t xml:space="preserve">-Datenbankserver, </w:t>
-      </w:r>
-      <w:r>
-        <w:rPr>
-          <w:rFonts w:ascii="Georgia" w:eastAsia="Times New Roman" w:hAnsi="Georgia" w:cs="Times New Roman"/>
-          <w:color w:val="373D49"/>
-          <w:sz w:val="21"/>
-          <w:szCs w:val="21"/>
-          <w:lang w:eastAsia="de-DE"/>
-        </w:rPr>
-        <w:t xml:space="preserve">-Web-Server, </w:t>
+        <w:t>Server-Anwendungen wie:</w:t>
       </w:r>
     </w:p>
     <w:p>
@@ -3806,47 +4318,37 @@
         <w:shd w:val="clear" w:color="auto" w:fill="FFFFFF"/>
         <w:tabs>
           <w:tab w:val="clear" w:pos="720"/>
-          <w:tab w:val="num" w:pos="1068"/>
+          <w:tab w:val="num" w:pos="1428"/>
         </w:tabs>
         <w:spacing w:before="100" w:beforeAutospacing="1" w:after="100" w:afterAutospacing="1" w:line="240" w:lineRule="auto"/>
-        <w:ind w:left="1068"/>
-        <w:rPr>
-          <w:rFonts w:ascii="Georgia" w:eastAsia="Times New Roman" w:hAnsi="Georgia" w:cs="Times New Roman"/>
-          <w:color w:val="373D49"/>
-          <w:sz w:val="21"/>
-          <w:szCs w:val="21"/>
-          <w:lang w:val="fr-FR" w:eastAsia="de-DE"/>
-        </w:rPr>
-      </w:pPr>
-      <w:r>
-        <w:rPr>
-          <w:rFonts w:ascii="Georgia" w:eastAsia="Times New Roman" w:hAnsi="Georgia" w:cs="Times New Roman"/>
-          <w:color w:val="373D49"/>
-          <w:sz w:val="21"/>
-          <w:szCs w:val="21"/>
-          <w:lang w:val="fr-FR" w:eastAsia="de-DE"/>
-        </w:rPr>
-        <w:t xml:space="preserve">Java, </w:t>
-      </w:r>
-      <w:r>
-        <w:rPr>
-          <w:rFonts w:ascii="Georgia" w:eastAsia="Times New Roman" w:hAnsi="Georgia" w:cs="Times New Roman"/>
-          <w:color w:val="373D49"/>
-          <w:sz w:val="21"/>
-          <w:szCs w:val="21"/>
-          <w:lang w:val="fr-FR" w:eastAsia="de-DE"/>
-        </w:rPr>
-        <w:t>Intellij-IDE,</w:t>
-      </w:r>
-      <w:r>
-        <w:rPr>
-          <w:rFonts w:ascii="Georgia" w:eastAsia="Times New Roman" w:hAnsi="Georgia" w:cs="Times New Roman"/>
-          <w:color w:val="373D49"/>
-          <w:sz w:val="21"/>
-          <w:szCs w:val="21"/>
-          <w:lang w:val="fr-FR" w:eastAsia="de-DE"/>
-        </w:rPr>
-        <w:t xml:space="preserve"> GUI-Framework, </w:t>
+        <w:ind w:left="1428"/>
+        <w:rPr>
+          <w:rFonts w:ascii="Georgia" w:eastAsia="Times New Roman" w:hAnsi="Georgia" w:cs="Times New Roman"/>
+          <w:color w:val="373D49"/>
+          <w:sz w:val="21"/>
+          <w:szCs w:val="21"/>
+          <w:lang w:eastAsia="de-DE"/>
+        </w:rPr>
+      </w:pPr>
+      <w:r>
+        <w:rPr>
+          <w:rFonts w:ascii="Georgia" w:eastAsia="Times New Roman" w:hAnsi="Georgia" w:cs="Times New Roman"/>
+          <w:color w:val="373D49"/>
+          <w:sz w:val="21"/>
+          <w:szCs w:val="21"/>
+          <w:lang w:eastAsia="de-DE"/>
+        </w:rPr>
+        <w:t>Datenbankserver</w:t>
+      </w:r>
+      <w:r>
+        <w:rPr>
+          <w:rFonts w:ascii="Georgia" w:eastAsia="Times New Roman" w:hAnsi="Georgia" w:cs="Times New Roman"/>
+          <w:color w:val="373D49"/>
+          <w:sz w:val="21"/>
+          <w:szCs w:val="21"/>
+          <w:lang w:eastAsia="de-DE"/>
+        </w:rPr>
+        <w:t>, zur Verwaltung/speichern der Nutzeraccount, Gewächshäuser und Messwerten</w:t>
       </w:r>
     </w:p>
     <w:p>
@@ -3858,47 +4360,67 @@
         <w:shd w:val="clear" w:color="auto" w:fill="FFFFFF"/>
         <w:tabs>
           <w:tab w:val="clear" w:pos="720"/>
-          <w:tab w:val="num" w:pos="1068"/>
+          <w:tab w:val="num" w:pos="1428"/>
         </w:tabs>
         <w:spacing w:before="100" w:beforeAutospacing="1" w:after="100" w:afterAutospacing="1" w:line="240" w:lineRule="auto"/>
-        <w:ind w:left="1068"/>
-        <w:rPr>
-          <w:rFonts w:ascii="Georgia" w:eastAsia="Times New Roman" w:hAnsi="Georgia" w:cs="Times New Roman"/>
-          <w:color w:val="373D49"/>
-          <w:sz w:val="21"/>
-          <w:szCs w:val="21"/>
-          <w:lang w:eastAsia="de-DE"/>
-        </w:rPr>
-      </w:pPr>
-      <w:r>
-        <w:rPr>
-          <w:rFonts w:ascii="Georgia" w:eastAsia="Times New Roman" w:hAnsi="Georgia" w:cs="Times New Roman"/>
-          <w:color w:val="373D49"/>
-          <w:sz w:val="21"/>
-          <w:szCs w:val="21"/>
-          <w:lang w:eastAsia="de-DE"/>
-        </w:rPr>
-        <w:t>ggf. flask</w:t>
-      </w:r>
-      <w:r>
-        <w:rPr>
-          <w:rFonts w:ascii="Georgia" w:eastAsia="Times New Roman" w:hAnsi="Georgia" w:cs="Times New Roman"/>
-          <w:color w:val="373D49"/>
-          <w:sz w:val="21"/>
-          <w:szCs w:val="21"/>
-          <w:lang w:eastAsia="de-DE"/>
-        </w:rPr>
-        <w:t>, django</w:t>
-      </w:r>
-      <w:r>
-        <w:rPr>
-          <w:rFonts w:ascii="Georgia" w:eastAsia="Times New Roman" w:hAnsi="Georgia" w:cs="Times New Roman"/>
-          <w:color w:val="373D49"/>
-          <w:sz w:val="21"/>
-          <w:szCs w:val="21"/>
-          <w:lang w:eastAsia="de-DE"/>
-        </w:rPr>
-        <w:t>, kotlin</w:t>
+        <w:ind w:left="1428"/>
+        <w:rPr>
+          <w:rFonts w:ascii="Georgia" w:eastAsia="Times New Roman" w:hAnsi="Georgia" w:cs="Times New Roman"/>
+          <w:color w:val="373D49"/>
+          <w:sz w:val="21"/>
+          <w:szCs w:val="21"/>
+          <w:lang w:eastAsia="de-DE"/>
+        </w:rPr>
+      </w:pPr>
+      <w:r>
+        <w:rPr>
+          <w:rFonts w:ascii="Georgia" w:eastAsia="Times New Roman" w:hAnsi="Georgia" w:cs="Times New Roman"/>
+          <w:color w:val="373D49"/>
+          <w:sz w:val="21"/>
+          <w:szCs w:val="21"/>
+          <w:lang w:eastAsia="de-DE"/>
+        </w:rPr>
+        <w:t>Web-Server</w:t>
+      </w:r>
+      <w:r>
+        <w:rPr>
+          <w:rFonts w:ascii="Georgia" w:eastAsia="Times New Roman" w:hAnsi="Georgia" w:cs="Times New Roman"/>
+          <w:color w:val="373D49"/>
+          <w:sz w:val="21"/>
+          <w:szCs w:val="21"/>
+          <w:lang w:eastAsia="de-DE"/>
+        </w:rPr>
+        <w:t>, um dem Nutzer einen grafische Benutzeroberfläche bi</w:t>
+      </w:r>
+      <w:r>
+        <w:rPr>
+          <w:rFonts w:ascii="Georgia" w:eastAsia="Times New Roman" w:hAnsi="Georgia" w:cs="Times New Roman"/>
+          <w:color w:val="373D49"/>
+          <w:sz w:val="21"/>
+          <w:szCs w:val="21"/>
+          <w:lang w:eastAsia="de-DE"/>
+        </w:rPr>
+        <w:t>e</w:t>
+      </w:r>
+      <w:r>
+        <w:rPr>
+          <w:rFonts w:ascii="Georgia" w:eastAsia="Times New Roman" w:hAnsi="Georgia" w:cs="Times New Roman"/>
+          <w:color w:val="373D49"/>
+          <w:sz w:val="21"/>
+          <w:szCs w:val="21"/>
+          <w:lang w:eastAsia="de-DE"/>
+        </w:rPr>
+        <w:t>ten zu können</w:t>
+      </w:r>
+      <w:r>
+        <w:rPr>
+          <w:rFonts w:ascii="Georgia" w:eastAsia="Times New Roman" w:hAnsi="Georgia" w:cs="Times New Roman"/>
+          <w:color w:val="373D49"/>
+          <w:sz w:val="21"/>
+          <w:szCs w:val="21"/>
+          <w:lang w:eastAsia="de-DE"/>
+        </w:rPr>
+        <w:t xml:space="preserve"> </w:t>
       </w:r>
     </w:p>
     <w:p>
@@ -3919,18 +4441,70 @@
           <w:color w:val="373D49"/>
           <w:sz w:val="21"/>
           <w:szCs w:val="21"/>
-          <w:lang w:eastAsia="de-DE"/>
-        </w:rPr>
-      </w:pPr>
-      <w:r>
-        <w:rPr>
-          <w:rFonts w:ascii="Georgia" w:eastAsia="Times New Roman" w:hAnsi="Georgia" w:cs="Times New Roman"/>
-          <w:color w:val="373D49"/>
-          <w:sz w:val="21"/>
-          <w:szCs w:val="21"/>
-          <w:lang w:eastAsia="de-DE"/>
-        </w:rPr>
-        <w:t>ArduinoIDE</w:t>
+          <w:lang w:val="fr-FR" w:eastAsia="de-DE"/>
+        </w:rPr>
+      </w:pPr>
+      <w:r>
+        <w:rPr>
+          <w:rFonts w:ascii="Georgia" w:eastAsia="Times New Roman" w:hAnsi="Georgia" w:cs="Times New Roman"/>
+          <w:color w:val="373D49"/>
+          <w:sz w:val="21"/>
+          <w:szCs w:val="21"/>
+          <w:lang w:val="fr-FR" w:eastAsia="de-DE"/>
+        </w:rPr>
+        <w:t xml:space="preserve">Java, </w:t>
+      </w:r>
+      <w:r>
+        <w:rPr>
+          <w:rFonts w:ascii="Georgia" w:eastAsia="Times New Roman" w:hAnsi="Georgia" w:cs="Times New Roman"/>
+          <w:color w:val="373D49"/>
+          <w:sz w:val="21"/>
+          <w:szCs w:val="21"/>
+          <w:lang w:val="fr-FR" w:eastAsia="de-DE"/>
+        </w:rPr>
+        <w:t>C/</w:t>
+      </w:r>
+      <w:r>
+        <w:rPr>
+          <w:rFonts w:ascii="Georgia" w:eastAsia="Times New Roman" w:hAnsi="Georgia" w:cs="Times New Roman"/>
+          <w:color w:val="373D49"/>
+          <w:sz w:val="21"/>
+          <w:szCs w:val="21"/>
+          <w:lang w:val="fr-FR" w:eastAsia="de-DE"/>
+        </w:rPr>
+        <w:t xml:space="preserve">C++, </w:t>
+      </w:r>
+      <w:proofErr w:type="spellStart"/>
+      <w:r>
+        <w:rPr>
+          <w:rFonts w:ascii="Georgia" w:eastAsia="Times New Roman" w:hAnsi="Georgia" w:cs="Times New Roman"/>
+          <w:color w:val="373D49"/>
+          <w:sz w:val="21"/>
+          <w:szCs w:val="21"/>
+          <w:lang w:val="fr-FR" w:eastAsia="de-DE"/>
+        </w:rPr>
+        <w:t>Intellij</w:t>
+      </w:r>
+      <w:proofErr w:type="spellEnd"/>
+      <w:r>
+        <w:rPr>
+          <w:rFonts w:ascii="Georgia" w:eastAsia="Times New Roman" w:hAnsi="Georgia" w:cs="Times New Roman"/>
+          <w:color w:val="373D49"/>
+          <w:sz w:val="21"/>
+          <w:szCs w:val="21"/>
+          <w:lang w:val="fr-FR" w:eastAsia="de-DE"/>
+        </w:rPr>
+        <w:t>-IDE,</w:t>
+      </w:r>
+      <w:r>
+        <w:rPr>
+          <w:rFonts w:ascii="Georgia" w:eastAsia="Times New Roman" w:hAnsi="Georgia" w:cs="Times New Roman"/>
+          <w:color w:val="373D49"/>
+          <w:sz w:val="21"/>
+          <w:szCs w:val="21"/>
+          <w:lang w:val="fr-FR" w:eastAsia="de-DE"/>
+        </w:rPr>
+        <w:t xml:space="preserve"> GUI-Framework, </w:t>
       </w:r>
     </w:p>
     <w:p>
@@ -3942,28 +4516,84 @@
         <w:shd w:val="clear" w:color="auto" w:fill="FFFFFF"/>
         <w:tabs>
           <w:tab w:val="clear" w:pos="720"/>
-          <w:tab w:val="num" w:pos="360"/>
+          <w:tab w:val="num" w:pos="1068"/>
         </w:tabs>
         <w:spacing w:before="100" w:beforeAutospacing="1" w:after="100" w:afterAutospacing="1" w:line="240" w:lineRule="auto"/>
-        <w:ind w:left="360"/>
-        <w:rPr>
-          <w:rFonts w:ascii="Georgia" w:eastAsia="Times New Roman" w:hAnsi="Georgia" w:cs="Times New Roman"/>
-          <w:color w:val="373D49"/>
-          <w:sz w:val="21"/>
-          <w:szCs w:val="21"/>
-          <w:lang w:eastAsia="de-DE"/>
-        </w:rPr>
-      </w:pPr>
-      <w:r>
-        <w:rPr>
-          <w:rFonts w:ascii="Georgia" w:eastAsia="Times New Roman" w:hAnsi="Georgia" w:cs="Times New Roman"/>
-          <w:color w:val="373D49"/>
-          <w:sz w:val="21"/>
-          <w:szCs w:val="21"/>
-          <w:lang w:eastAsia="de-DE"/>
-        </w:rPr>
-        <w:t>externe Vorgaben:</w:t>
-      </w:r>
+        <w:ind w:left="1068"/>
+        <w:rPr>
+          <w:rFonts w:ascii="Georgia" w:eastAsia="Times New Roman" w:hAnsi="Georgia" w:cs="Times New Roman"/>
+          <w:color w:val="373D49"/>
+          <w:sz w:val="21"/>
+          <w:szCs w:val="21"/>
+          <w:lang w:eastAsia="de-DE"/>
+        </w:rPr>
+      </w:pPr>
+      <w:r>
+        <w:rPr>
+          <w:rFonts w:ascii="Georgia" w:eastAsia="Times New Roman" w:hAnsi="Georgia" w:cs="Times New Roman"/>
+          <w:color w:val="373D49"/>
+          <w:sz w:val="21"/>
+          <w:szCs w:val="21"/>
+          <w:lang w:eastAsia="de-DE"/>
+        </w:rPr>
+        <w:t xml:space="preserve">ggf. </w:t>
+      </w:r>
+      <w:proofErr w:type="spellStart"/>
+      <w:r>
+        <w:rPr>
+          <w:rFonts w:ascii="Georgia" w:eastAsia="Times New Roman" w:hAnsi="Georgia" w:cs="Times New Roman"/>
+          <w:color w:val="373D49"/>
+          <w:sz w:val="21"/>
+          <w:szCs w:val="21"/>
+          <w:lang w:eastAsia="de-DE"/>
+        </w:rPr>
+        <w:t>flask</w:t>
+      </w:r>
+      <w:proofErr w:type="spellEnd"/>
+      <w:r>
+        <w:rPr>
+          <w:rFonts w:ascii="Georgia" w:eastAsia="Times New Roman" w:hAnsi="Georgia" w:cs="Times New Roman"/>
+          <w:color w:val="373D49"/>
+          <w:sz w:val="21"/>
+          <w:szCs w:val="21"/>
+          <w:lang w:eastAsia="de-DE"/>
+        </w:rPr>
+        <w:t xml:space="preserve">, </w:t>
+      </w:r>
+      <w:proofErr w:type="spellStart"/>
+      <w:r>
+        <w:rPr>
+          <w:rFonts w:ascii="Georgia" w:eastAsia="Times New Roman" w:hAnsi="Georgia" w:cs="Times New Roman"/>
+          <w:color w:val="373D49"/>
+          <w:sz w:val="21"/>
+          <w:szCs w:val="21"/>
+          <w:lang w:eastAsia="de-DE"/>
+        </w:rPr>
+        <w:t>django</w:t>
+      </w:r>
+      <w:proofErr w:type="spellEnd"/>
+      <w:r>
+        <w:rPr>
+          <w:rFonts w:ascii="Georgia" w:eastAsia="Times New Roman" w:hAnsi="Georgia" w:cs="Times New Roman"/>
+          <w:color w:val="373D49"/>
+          <w:sz w:val="21"/>
+          <w:szCs w:val="21"/>
+          <w:lang w:eastAsia="de-DE"/>
+        </w:rPr>
+        <w:t xml:space="preserve">, </w:t>
+      </w:r>
+      <w:proofErr w:type="spellStart"/>
+      <w:r>
+        <w:rPr>
+          <w:rFonts w:ascii="Georgia" w:eastAsia="Times New Roman" w:hAnsi="Georgia" w:cs="Times New Roman"/>
+          <w:color w:val="373D49"/>
+          <w:sz w:val="21"/>
+          <w:szCs w:val="21"/>
+          <w:lang w:eastAsia="de-DE"/>
+        </w:rPr>
+        <w:t>kotlin</w:t>
+      </w:r>
+      <w:proofErr w:type="spellEnd"/>
     </w:p>
     <w:p>
       <w:pPr>
@@ -3972,65 +4602,32 @@
           <w:numId w:val="6"/>
         </w:numPr>
         <w:shd w:val="clear" w:color="auto" w:fill="FFFFFF"/>
+        <w:tabs>
+          <w:tab w:val="clear" w:pos="720"/>
+          <w:tab w:val="num" w:pos="1068"/>
+        </w:tabs>
         <w:spacing w:before="100" w:beforeAutospacing="1" w:after="100" w:afterAutospacing="1" w:line="240" w:lineRule="auto"/>
-        <w:rPr>
-          <w:rFonts w:ascii="Georgia" w:eastAsia="Times New Roman" w:hAnsi="Georgia" w:cs="Times New Roman"/>
-          <w:color w:val="373D49"/>
-          <w:sz w:val="21"/>
-          <w:szCs w:val="21"/>
-          <w:lang w:eastAsia="de-DE"/>
-        </w:rPr>
-      </w:pPr>
-      <w:r>
-        <w:rPr>
-          <w:rFonts w:ascii="Georgia" w:eastAsia="Times New Roman" w:hAnsi="Georgia" w:cs="Times New Roman"/>
-          <w:color w:val="373D49"/>
-          <w:sz w:val="21"/>
-          <w:szCs w:val="21"/>
-          <w:lang w:eastAsia="de-DE"/>
-        </w:rPr>
-        <w:t>Bedien</w:t>
-      </w:r>
-      <w:r>
-        <w:rPr>
-          <w:rFonts w:ascii="Georgia" w:eastAsia="Times New Roman" w:hAnsi="Georgia" w:cs="Times New Roman"/>
-          <w:color w:val="373D49"/>
-          <w:sz w:val="21"/>
-          <w:szCs w:val="21"/>
-          <w:lang w:eastAsia="de-DE"/>
-        </w:rPr>
-        <w:t>un</w:t>
-      </w:r>
-      <w:r>
-        <w:rPr>
-          <w:rFonts w:ascii="Georgia" w:eastAsia="Times New Roman" w:hAnsi="Georgia" w:cs="Times New Roman"/>
-          <w:color w:val="373D49"/>
-          <w:sz w:val="21"/>
-          <w:szCs w:val="21"/>
-          <w:lang w:eastAsia="de-DE"/>
-        </w:rPr>
-        <w:t>gsfreundlic</w:t>
-      </w:r>
-      <w:r>
-        <w:rPr>
-          <w:rFonts w:ascii="Georgia" w:eastAsia="Times New Roman" w:hAnsi="Georgia" w:cs="Times New Roman"/>
-          <w:color w:val="373D49"/>
-          <w:sz w:val="21"/>
-          <w:szCs w:val="21"/>
-          <w:lang w:eastAsia="de-DE"/>
-        </w:rPr>
-        <w:t>h</w:t>
-      </w:r>
-      <w:r>
-        <w:rPr>
-          <w:rFonts w:ascii="Georgia" w:eastAsia="Times New Roman" w:hAnsi="Georgia" w:cs="Times New Roman"/>
-          <w:color w:val="373D49"/>
-          <w:sz w:val="21"/>
-          <w:szCs w:val="21"/>
-          <w:lang w:eastAsia="de-DE"/>
-        </w:rPr>
-        <w:t>keit</w:t>
-      </w:r>
+        <w:ind w:left="1068"/>
+        <w:rPr>
+          <w:rFonts w:ascii="Georgia" w:eastAsia="Times New Roman" w:hAnsi="Georgia" w:cs="Times New Roman"/>
+          <w:color w:val="373D49"/>
+          <w:sz w:val="21"/>
+          <w:szCs w:val="21"/>
+          <w:lang w:eastAsia="de-DE"/>
+        </w:rPr>
+      </w:pPr>
+      <w:proofErr w:type="spellStart"/>
+      <w:r>
+        <w:rPr>
+          <w:rFonts w:ascii="Georgia" w:eastAsia="Times New Roman" w:hAnsi="Georgia" w:cs="Times New Roman"/>
+          <w:color w:val="373D49"/>
+          <w:sz w:val="21"/>
+          <w:szCs w:val="21"/>
+          <w:lang w:eastAsia="de-DE"/>
+        </w:rPr>
+        <w:t>ArduinoIDE</w:t>
+      </w:r>
+      <w:proofErr w:type="spellEnd"/>
     </w:p>
     <w:p>
       <w:pPr>
@@ -4039,24 +4636,29 @@
           <w:numId w:val="6"/>
         </w:numPr>
         <w:shd w:val="clear" w:color="auto" w:fill="FFFFFF"/>
+        <w:tabs>
+          <w:tab w:val="clear" w:pos="720"/>
+          <w:tab w:val="num" w:pos="360"/>
+        </w:tabs>
         <w:spacing w:before="100" w:beforeAutospacing="1" w:after="100" w:afterAutospacing="1" w:line="240" w:lineRule="auto"/>
-        <w:rPr>
-          <w:rFonts w:ascii="Georgia" w:eastAsia="Times New Roman" w:hAnsi="Georgia" w:cs="Times New Roman"/>
-          <w:color w:val="373D49"/>
-          <w:sz w:val="21"/>
-          <w:szCs w:val="21"/>
-          <w:lang w:eastAsia="de-DE"/>
-        </w:rPr>
-      </w:pPr>
-      <w:r>
-        <w:rPr>
-          <w:rFonts w:ascii="Georgia" w:eastAsia="Times New Roman" w:hAnsi="Georgia" w:cs="Times New Roman"/>
-          <w:color w:val="373D49"/>
-          <w:sz w:val="21"/>
-          <w:szCs w:val="21"/>
-          <w:lang w:eastAsia="de-DE"/>
-        </w:rPr>
-        <w:t>„Plug and Play“</w:t>
+        <w:ind w:left="360"/>
+        <w:rPr>
+          <w:rFonts w:ascii="Georgia" w:eastAsia="Times New Roman" w:hAnsi="Georgia" w:cs="Times New Roman"/>
+          <w:color w:val="373D49"/>
+          <w:sz w:val="21"/>
+          <w:szCs w:val="21"/>
+          <w:lang w:eastAsia="de-DE"/>
+        </w:rPr>
+      </w:pPr>
+      <w:r>
+        <w:rPr>
+          <w:rFonts w:ascii="Georgia" w:eastAsia="Times New Roman" w:hAnsi="Georgia" w:cs="Times New Roman"/>
+          <w:color w:val="373D49"/>
+          <w:sz w:val="21"/>
+          <w:szCs w:val="21"/>
+          <w:lang w:eastAsia="de-DE"/>
+        </w:rPr>
+        <w:t>externe Vorgaben:</w:t>
       </w:r>
     </w:p>
     <w:p>
@@ -4083,6 +4685,100 @@
           <w:szCs w:val="21"/>
           <w:lang w:eastAsia="de-DE"/>
         </w:rPr>
+        <w:t>Bedien</w:t>
+      </w:r>
+      <w:r>
+        <w:rPr>
+          <w:rFonts w:ascii="Georgia" w:eastAsia="Times New Roman" w:hAnsi="Georgia" w:cs="Times New Roman"/>
+          <w:color w:val="373D49"/>
+          <w:sz w:val="21"/>
+          <w:szCs w:val="21"/>
+          <w:lang w:eastAsia="de-DE"/>
+        </w:rPr>
+        <w:t>un</w:t>
+      </w:r>
+      <w:r>
+        <w:rPr>
+          <w:rFonts w:ascii="Georgia" w:eastAsia="Times New Roman" w:hAnsi="Georgia" w:cs="Times New Roman"/>
+          <w:color w:val="373D49"/>
+          <w:sz w:val="21"/>
+          <w:szCs w:val="21"/>
+          <w:lang w:eastAsia="de-DE"/>
+        </w:rPr>
+        <w:t>gsfreundlic</w:t>
+      </w:r>
+      <w:r>
+        <w:rPr>
+          <w:rFonts w:ascii="Georgia" w:eastAsia="Times New Roman" w:hAnsi="Georgia" w:cs="Times New Roman"/>
+          <w:color w:val="373D49"/>
+          <w:sz w:val="21"/>
+          <w:szCs w:val="21"/>
+          <w:lang w:eastAsia="de-DE"/>
+        </w:rPr>
+        <w:t>h</w:t>
+      </w:r>
+      <w:r>
+        <w:rPr>
+          <w:rFonts w:ascii="Georgia" w:eastAsia="Times New Roman" w:hAnsi="Georgia" w:cs="Times New Roman"/>
+          <w:color w:val="373D49"/>
+          <w:sz w:val="21"/>
+          <w:szCs w:val="21"/>
+          <w:lang w:eastAsia="de-DE"/>
+        </w:rPr>
+        <w:t>keit</w:t>
+      </w:r>
+    </w:p>
+    <w:p>
+      <w:pPr>
+        <w:numPr>
+          <w:ilvl w:val="0"/>
+          <w:numId w:val="6"/>
+        </w:numPr>
+        <w:shd w:val="clear" w:color="auto" w:fill="FFFFFF"/>
+        <w:spacing w:before="100" w:beforeAutospacing="1" w:after="100" w:afterAutospacing="1" w:line="240" w:lineRule="auto"/>
+        <w:rPr>
+          <w:rFonts w:ascii="Georgia" w:eastAsia="Times New Roman" w:hAnsi="Georgia" w:cs="Times New Roman"/>
+          <w:color w:val="373D49"/>
+          <w:sz w:val="21"/>
+          <w:szCs w:val="21"/>
+          <w:lang w:eastAsia="de-DE"/>
+        </w:rPr>
+      </w:pPr>
+      <w:r>
+        <w:rPr>
+          <w:rFonts w:ascii="Georgia" w:eastAsia="Times New Roman" w:hAnsi="Georgia" w:cs="Times New Roman"/>
+          <w:color w:val="373D49"/>
+          <w:sz w:val="21"/>
+          <w:szCs w:val="21"/>
+          <w:lang w:eastAsia="de-DE"/>
+        </w:rPr>
+        <w:t>„Plug and Play“</w:t>
+      </w:r>
+    </w:p>
+    <w:p>
+      <w:pPr>
+        <w:numPr>
+          <w:ilvl w:val="0"/>
+          <w:numId w:val="6"/>
+        </w:numPr>
+        <w:shd w:val="clear" w:color="auto" w:fill="FFFFFF"/>
+        <w:spacing w:before="100" w:beforeAutospacing="1" w:after="100" w:afterAutospacing="1" w:line="240" w:lineRule="auto"/>
+        <w:rPr>
+          <w:rFonts w:ascii="Georgia" w:eastAsia="Times New Roman" w:hAnsi="Georgia" w:cs="Times New Roman"/>
+          <w:color w:val="373D49"/>
+          <w:sz w:val="21"/>
+          <w:szCs w:val="21"/>
+          <w:lang w:eastAsia="de-DE"/>
+        </w:rPr>
+      </w:pPr>
+      <w:r>
+        <w:rPr>
+          <w:rFonts w:ascii="Georgia" w:eastAsia="Times New Roman" w:hAnsi="Georgia" w:cs="Times New Roman"/>
+          <w:color w:val="373D49"/>
+          <w:sz w:val="21"/>
+          <w:szCs w:val="21"/>
+          <w:lang w:eastAsia="de-DE"/>
+        </w:rPr>
         <w:t xml:space="preserve">Datenschutz von Personenbezogenen </w:t>
       </w:r>
       <w:r>
@@ -4166,16 +4862,247 @@
           <w:lang w:eastAsia="de-DE"/>
         </w:rPr>
       </w:pPr>
-      <w:r>
-        <w:rPr>
-          <w:rFonts w:ascii="Georgia" w:eastAsia="Times New Roman" w:hAnsi="Georgia" w:cs="Times New Roman"/>
-          <w:color w:val="373D49"/>
-          <w:sz w:val="21"/>
-          <w:szCs w:val="21"/>
-          <w:lang w:eastAsia="de-DE"/>
-        </w:rPr>
-        <w:t>Vorgaben des Kunden (z.B. Web Browser / Betriebssystem Versionen, Programmiersprache)</w:t>
-      </w:r>
+      <w:proofErr w:type="gramStart"/>
+      <w:r>
+        <w:rPr>
+          <w:rFonts w:ascii="Georgia" w:eastAsia="Times New Roman" w:hAnsi="Georgia" w:cs="Times New Roman"/>
+          <w:color w:val="373D49"/>
+          <w:sz w:val="21"/>
+          <w:szCs w:val="21"/>
+          <w:lang w:eastAsia="de-DE"/>
+        </w:rPr>
+        <w:lastRenderedPageBreak/>
+        <w:t>Vorgaben</w:t>
+      </w:r>
+      <w:proofErr w:type="gramEnd"/>
+      <w:r>
+        <w:rPr>
+          <w:rFonts w:ascii="Georgia" w:eastAsia="Times New Roman" w:hAnsi="Georgia" w:cs="Times New Roman"/>
+          <w:color w:val="373D49"/>
+          <w:sz w:val="21"/>
+          <w:szCs w:val="21"/>
+          <w:lang w:eastAsia="de-DE"/>
+        </w:rPr>
+        <w:t xml:space="preserve"> des Kunden (z.B. Web Browser / Betriebssystem Versionen, Programmiersprache)</w:t>
+      </w:r>
+    </w:p>
+    <w:p>
+      <w:pPr>
+        <w:numPr>
+          <w:ilvl w:val="0"/>
+          <w:numId w:val="7"/>
+        </w:numPr>
+        <w:shd w:val="clear" w:color="auto" w:fill="FFFFFF"/>
+        <w:spacing w:before="100" w:beforeAutospacing="1" w:after="100" w:afterAutospacing="1" w:line="240" w:lineRule="auto"/>
+        <w:rPr>
+          <w:rFonts w:ascii="Georgia" w:eastAsia="Times New Roman" w:hAnsi="Georgia" w:cs="Times New Roman"/>
+          <w:color w:val="373D49"/>
+          <w:sz w:val="21"/>
+          <w:szCs w:val="21"/>
+          <w:lang w:eastAsia="de-DE"/>
+        </w:rPr>
+      </w:pPr>
+      <w:r>
+        <w:rPr>
+          <w:rFonts w:ascii="Georgia" w:eastAsia="Times New Roman" w:hAnsi="Georgia" w:cs="Times New Roman"/>
+          <w:color w:val="373D49"/>
+          <w:sz w:val="21"/>
+          <w:szCs w:val="21"/>
+          <w:lang w:eastAsia="de-DE"/>
+        </w:rPr>
+        <w:t>Browseranwendung für Google Chrome und Firefox</w:t>
+      </w:r>
+    </w:p>
+    <w:p>
+      <w:pPr>
+        <w:numPr>
+          <w:ilvl w:val="0"/>
+          <w:numId w:val="7"/>
+        </w:numPr>
+        <w:shd w:val="clear" w:color="auto" w:fill="FFFFFF"/>
+        <w:spacing w:before="100" w:beforeAutospacing="1" w:after="100" w:afterAutospacing="1" w:line="240" w:lineRule="auto"/>
+        <w:rPr>
+          <w:rFonts w:ascii="Georgia" w:eastAsia="Times New Roman" w:hAnsi="Georgia" w:cs="Times New Roman"/>
+          <w:color w:val="373D49"/>
+          <w:sz w:val="21"/>
+          <w:szCs w:val="21"/>
+          <w:lang w:eastAsia="de-DE"/>
+        </w:rPr>
+      </w:pPr>
+      <w:r>
+        <w:rPr>
+          <w:rFonts w:ascii="Georgia" w:eastAsia="Times New Roman" w:hAnsi="Georgia" w:cs="Times New Roman"/>
+          <w:color w:val="373D49"/>
+          <w:sz w:val="21"/>
+          <w:szCs w:val="21"/>
+          <w:lang w:eastAsia="de-DE"/>
+        </w:rPr>
+        <w:t>Programmiersprachen benutzen wie:</w:t>
+      </w:r>
+      <w:r>
+        <w:t xml:space="preserve"> </w:t>
+      </w:r>
+      <w:r>
+        <w:rPr>
+          <w:rFonts w:ascii="Georgia" w:eastAsia="Times New Roman" w:hAnsi="Georgia" w:cs="Times New Roman"/>
+          <w:color w:val="373D49"/>
+          <w:sz w:val="21"/>
+          <w:szCs w:val="21"/>
+          <w:lang w:eastAsia="de-DE"/>
+        </w:rPr>
+        <w:t>Java, C/</w:t>
+      </w:r>
+      <w:proofErr w:type="gramStart"/>
+      <w:r>
+        <w:rPr>
+          <w:rFonts w:ascii="Georgia" w:eastAsia="Times New Roman" w:hAnsi="Georgia" w:cs="Times New Roman"/>
+          <w:color w:val="373D49"/>
+          <w:sz w:val="21"/>
+          <w:szCs w:val="21"/>
+          <w:lang w:eastAsia="de-DE"/>
+        </w:rPr>
+        <w:t>C++,</w:t>
+      </w:r>
+      <w:proofErr w:type="spellStart"/>
+      <w:r>
+        <w:rPr>
+          <w:rFonts w:ascii="Georgia" w:eastAsia="Times New Roman" w:hAnsi="Georgia" w:cs="Times New Roman"/>
+          <w:color w:val="373D49"/>
+          <w:sz w:val="21"/>
+          <w:szCs w:val="21"/>
+          <w:lang w:eastAsia="de-DE"/>
+        </w:rPr>
+        <w:t>php</w:t>
+      </w:r>
+      <w:proofErr w:type="spellEnd"/>
+      <w:proofErr w:type="gramEnd"/>
+      <w:r>
+        <w:rPr>
+          <w:rFonts w:ascii="Georgia" w:eastAsia="Times New Roman" w:hAnsi="Georgia" w:cs="Times New Roman"/>
+          <w:color w:val="373D49"/>
+          <w:sz w:val="21"/>
+          <w:szCs w:val="21"/>
+          <w:lang w:eastAsia="de-DE"/>
+        </w:rPr>
+        <w:t xml:space="preserve">, </w:t>
+      </w:r>
+      <w:proofErr w:type="spellStart"/>
+      <w:r>
+        <w:rPr>
+          <w:rFonts w:ascii="Georgia" w:eastAsia="Times New Roman" w:hAnsi="Georgia" w:cs="Times New Roman"/>
+          <w:color w:val="373D49"/>
+          <w:sz w:val="21"/>
+          <w:szCs w:val="21"/>
+          <w:lang w:eastAsia="de-DE"/>
+        </w:rPr>
+        <w:t>html</w:t>
+      </w:r>
+      <w:proofErr w:type="spellEnd"/>
+      <w:r>
+        <w:rPr>
+          <w:rFonts w:ascii="Georgia" w:eastAsia="Times New Roman" w:hAnsi="Georgia" w:cs="Times New Roman"/>
+          <w:color w:val="373D49"/>
+          <w:sz w:val="21"/>
+          <w:szCs w:val="21"/>
+          <w:lang w:eastAsia="de-DE"/>
+        </w:rPr>
+        <w:t xml:space="preserve">, </w:t>
+      </w:r>
+      <w:proofErr w:type="spellStart"/>
+      <w:r>
+        <w:rPr>
+          <w:rFonts w:ascii="Georgia" w:eastAsia="Times New Roman" w:hAnsi="Georgia" w:cs="Times New Roman"/>
+          <w:color w:val="373D49"/>
+          <w:sz w:val="21"/>
+          <w:szCs w:val="21"/>
+          <w:lang w:eastAsia="de-DE"/>
+        </w:rPr>
+        <w:t>javascript</w:t>
+      </w:r>
+      <w:proofErr w:type="spellEnd"/>
+      <w:r>
+        <w:rPr>
+          <w:rFonts w:ascii="Georgia" w:eastAsia="Times New Roman" w:hAnsi="Georgia" w:cs="Times New Roman"/>
+          <w:color w:val="373D49"/>
+          <w:sz w:val="21"/>
+          <w:szCs w:val="21"/>
+          <w:lang w:eastAsia="de-DE"/>
+        </w:rPr>
+        <w:t xml:space="preserve">, ggf. </w:t>
+      </w:r>
+      <w:proofErr w:type="spellStart"/>
+      <w:r>
+        <w:rPr>
+          <w:rFonts w:ascii="Georgia" w:eastAsia="Times New Roman" w:hAnsi="Georgia" w:cs="Times New Roman"/>
+          <w:color w:val="373D49"/>
+          <w:sz w:val="21"/>
+          <w:szCs w:val="21"/>
+          <w:lang w:eastAsia="de-DE"/>
+        </w:rPr>
+        <w:t>flask</w:t>
+      </w:r>
+      <w:proofErr w:type="spellEnd"/>
+      <w:r>
+        <w:rPr>
+          <w:rFonts w:ascii="Georgia" w:eastAsia="Times New Roman" w:hAnsi="Georgia" w:cs="Times New Roman"/>
+          <w:color w:val="373D49"/>
+          <w:sz w:val="21"/>
+          <w:szCs w:val="21"/>
+          <w:lang w:eastAsia="de-DE"/>
+        </w:rPr>
+        <w:t xml:space="preserve">, </w:t>
+      </w:r>
+      <w:proofErr w:type="spellStart"/>
+      <w:r>
+        <w:rPr>
+          <w:rFonts w:ascii="Georgia" w:eastAsia="Times New Roman" w:hAnsi="Georgia" w:cs="Times New Roman"/>
+          <w:color w:val="373D49"/>
+          <w:sz w:val="21"/>
+          <w:szCs w:val="21"/>
+          <w:lang w:eastAsia="de-DE"/>
+        </w:rPr>
+        <w:t>django</w:t>
+      </w:r>
+      <w:proofErr w:type="spellEnd"/>
+      <w:r>
+        <w:rPr>
+          <w:rFonts w:ascii="Georgia" w:eastAsia="Times New Roman" w:hAnsi="Georgia" w:cs="Times New Roman"/>
+          <w:color w:val="373D49"/>
+          <w:sz w:val="21"/>
+          <w:szCs w:val="21"/>
+          <w:lang w:eastAsia="de-DE"/>
+        </w:rPr>
+        <w:t xml:space="preserve">, </w:t>
+      </w:r>
+      <w:proofErr w:type="spellStart"/>
+      <w:r>
+        <w:rPr>
+          <w:rFonts w:ascii="Georgia" w:eastAsia="Times New Roman" w:hAnsi="Georgia" w:cs="Times New Roman"/>
+          <w:color w:val="373D49"/>
+          <w:sz w:val="21"/>
+          <w:szCs w:val="21"/>
+          <w:lang w:eastAsia="de-DE"/>
+        </w:rPr>
+        <w:t>kotlin</w:t>
+      </w:r>
+      <w:proofErr w:type="spellEnd"/>
+    </w:p>
+    <w:p>
+      <w:pPr>
+        <w:numPr>
+          <w:ilvl w:val="0"/>
+          <w:numId w:val="7"/>
+        </w:numPr>
+        <w:shd w:val="clear" w:color="auto" w:fill="FFFFFF"/>
+        <w:spacing w:before="100" w:beforeAutospacing="1" w:after="100" w:afterAutospacing="1" w:line="240" w:lineRule="auto"/>
+        <w:rPr>
+          <w:rFonts w:ascii="Georgia" w:eastAsia="Times New Roman" w:hAnsi="Georgia" w:cs="Times New Roman"/>
+          <w:color w:val="373D49"/>
+          <w:sz w:val="21"/>
+          <w:szCs w:val="21"/>
+          <w:lang w:eastAsia="de-DE"/>
+        </w:rPr>
+      </w:pPr>
     </w:p>
     <w:p>
       <w:pPr>
@@ -5988,7 +6915,6 @@
                 <w:szCs w:val="21"/>
                 <w:lang w:eastAsia="de-DE"/>
               </w:rPr>
-              <w:lastRenderedPageBreak/>
               <w:t>Installierbarkeit</w:t>
             </w:r>
           </w:p>
@@ -6973,6 +7899,7 @@
                 <w:szCs w:val="21"/>
                 <w:lang w:eastAsia="de-DE"/>
               </w:rPr>
+              <w:lastRenderedPageBreak/>
               <w:t>Zeitverhalten</w:t>
             </w:r>
           </w:p>
@@ -8501,7 +9428,29 @@
           <w:szCs w:val="21"/>
           <w:lang w:eastAsia="de-DE"/>
         </w:rPr>
-        <w:t>Mockups für unterschiedliche Frontends (Mobil, Web, Desktop)</w:t>
+        <w:t xml:space="preserve">Mockups für unterschiedliche </w:t>
+      </w:r>
+      <w:proofErr w:type="spellStart"/>
+      <w:r>
+        <w:rPr>
+          <w:rFonts w:ascii="Georgia" w:eastAsia="Times New Roman" w:hAnsi="Georgia" w:cs="Times New Roman"/>
+          <w:color w:val="373D49"/>
+          <w:sz w:val="21"/>
+          <w:szCs w:val="21"/>
+          <w:lang w:eastAsia="de-DE"/>
+        </w:rPr>
+        <w:t>Frontends</w:t>
+      </w:r>
+      <w:proofErr w:type="spellEnd"/>
+      <w:r>
+        <w:rPr>
+          <w:rFonts w:ascii="Georgia" w:eastAsia="Times New Roman" w:hAnsi="Georgia" w:cs="Times New Roman"/>
+          <w:color w:val="373D49"/>
+          <w:sz w:val="21"/>
+          <w:szCs w:val="21"/>
+          <w:lang w:eastAsia="de-DE"/>
+        </w:rPr>
+        <w:t xml:space="preserve"> (Mobil, Web, Desktop)</w:t>
       </w:r>
     </w:p>
     <w:p>
@@ -8556,8 +9505,20 @@
           <w:szCs w:val="21"/>
           <w:lang w:eastAsia="de-DE"/>
         </w:rPr>
-        <w:t>User Stories mit Akzeptanzkritierien</w:t>
-      </w:r>
+        <w:t xml:space="preserve">User Stories mit </w:t>
+      </w:r>
+      <w:proofErr w:type="spellStart"/>
+      <w:r>
+        <w:rPr>
+          <w:rFonts w:ascii="Georgia" w:eastAsia="Times New Roman" w:hAnsi="Georgia" w:cs="Times New Roman"/>
+          <w:color w:val="373D49"/>
+          <w:sz w:val="21"/>
+          <w:szCs w:val="21"/>
+          <w:lang w:eastAsia="de-DE"/>
+        </w:rPr>
+        <w:t>Akzeptanzkritierien</w:t>
+      </w:r>
+      <w:proofErr w:type="spellEnd"/>
     </w:p>
     <w:p>
       <w:pPr>
@@ -8583,8 +9544,51 @@
           <w:szCs w:val="21"/>
           <w:lang w:val="en-US" w:eastAsia="de-DE"/>
         </w:rPr>
-        <w:lastRenderedPageBreak/>
-        <w:t>Optional: Name (oder ID) und Priorität (“Must”, “Should”, “Could”, “Won’t”)</w:t>
+        <w:t>Optional: Name (</w:t>
+      </w:r>
+      <w:proofErr w:type="spellStart"/>
+      <w:r>
+        <w:rPr>
+          <w:rFonts w:ascii="Georgia" w:eastAsia="Times New Roman" w:hAnsi="Georgia" w:cs="Times New Roman"/>
+          <w:color w:val="373D49"/>
+          <w:sz w:val="21"/>
+          <w:szCs w:val="21"/>
+          <w:lang w:val="en-US" w:eastAsia="de-DE"/>
+        </w:rPr>
+        <w:t>oder</w:t>
+      </w:r>
+      <w:proofErr w:type="spellEnd"/>
+      <w:r>
+        <w:rPr>
+          <w:rFonts w:ascii="Georgia" w:eastAsia="Times New Roman" w:hAnsi="Georgia" w:cs="Times New Roman"/>
+          <w:color w:val="373D49"/>
+          <w:sz w:val="21"/>
+          <w:szCs w:val="21"/>
+          <w:lang w:val="en-US" w:eastAsia="de-DE"/>
+        </w:rPr>
+        <w:t xml:space="preserve"> ID) und </w:t>
+      </w:r>
+      <w:proofErr w:type="spellStart"/>
+      <w:r>
+        <w:rPr>
+          <w:rFonts w:ascii="Georgia" w:eastAsia="Times New Roman" w:hAnsi="Georgia" w:cs="Times New Roman"/>
+          <w:color w:val="373D49"/>
+          <w:sz w:val="21"/>
+          <w:szCs w:val="21"/>
+          <w:lang w:val="en-US" w:eastAsia="de-DE"/>
+        </w:rPr>
+        <w:t>Priorität</w:t>
+      </w:r>
+      <w:proofErr w:type="spellEnd"/>
+      <w:r>
+        <w:rPr>
+          <w:rFonts w:ascii="Georgia" w:eastAsia="Times New Roman" w:hAnsi="Georgia" w:cs="Times New Roman"/>
+          <w:color w:val="373D49"/>
+          <w:sz w:val="21"/>
+          <w:szCs w:val="21"/>
+          <w:lang w:val="en-US" w:eastAsia="de-DE"/>
+        </w:rPr>
+        <w:t xml:space="preserve"> (“Must”, “Should”, “Could”, “Won’t”)</w:t>
       </w:r>
     </w:p>
     <w:p>
@@ -8638,7 +9642,29 @@
           <w:szCs w:val="21"/>
           <w:lang w:eastAsia="de-DE"/>
         </w:rPr>
-        <w:t>Sicherheit: Misuse-Stories formulieren</w:t>
+        <w:t xml:space="preserve">Sicherheit: </w:t>
+      </w:r>
+      <w:proofErr w:type="spellStart"/>
+      <w:r>
+        <w:rPr>
+          <w:rFonts w:ascii="Georgia" w:eastAsia="Times New Roman" w:hAnsi="Georgia" w:cs="Times New Roman"/>
+          <w:color w:val="373D49"/>
+          <w:sz w:val="21"/>
+          <w:szCs w:val="21"/>
+          <w:lang w:eastAsia="de-DE"/>
+        </w:rPr>
+        <w:t>Misuse</w:t>
+      </w:r>
+      <w:proofErr w:type="spellEnd"/>
+      <w:r>
+        <w:rPr>
+          <w:rFonts w:ascii="Georgia" w:eastAsia="Times New Roman" w:hAnsi="Georgia" w:cs="Times New Roman"/>
+          <w:color w:val="373D49"/>
+          <w:sz w:val="21"/>
+          <w:szCs w:val="21"/>
+          <w:lang w:eastAsia="de-DE"/>
+        </w:rPr>
+        <w:t>-Stories formulieren</w:t>
       </w:r>
     </w:p>
     <w:p>
@@ -8672,6 +9698,23 @@
       <w:pPr>
         <w:numPr>
           <w:ilvl w:val="0"/>
+          <w:numId w:val="10"/>
+        </w:numPr>
+        <w:shd w:val="clear" w:color="auto" w:fill="FFFFFF"/>
+        <w:spacing w:before="100" w:beforeAutospacing="1" w:after="100" w:afterAutospacing="1" w:line="240" w:lineRule="auto"/>
+        <w:rPr>
+          <w:rFonts w:ascii="Georgia" w:eastAsia="Times New Roman" w:hAnsi="Georgia" w:cs="Times New Roman"/>
+          <w:color w:val="373D49"/>
+          <w:sz w:val="21"/>
+          <w:szCs w:val="21"/>
+          <w:lang w:eastAsia="de-DE"/>
+        </w:rPr>
+      </w:pPr>
+    </w:p>
+    <w:p>
+      <w:pPr>
+        <w:numPr>
+          <w:ilvl w:val="0"/>
           <w:numId w:val="30"/>
         </w:numPr>
         <w:shd w:val="clear" w:color="auto" w:fill="FFFFFF"/>
@@ -8684,35 +9727,16 @@
           <w:lang w:eastAsia="de-DE"/>
         </w:rPr>
       </w:pPr>
-      <w:r>
-        <w:rPr>
-          <w:rFonts w:ascii="Georgia" w:eastAsia="Times New Roman" w:hAnsi="Georgia" w:cs="Times New Roman"/>
-          <w:color w:val="373D49"/>
-          <w:sz w:val="21"/>
-          <w:szCs w:val="21"/>
-          <w:lang w:eastAsia="de-DE"/>
-        </w:rPr>
-        <w:t>Sensoren</w:t>
-      </w:r>
-      <w:r>
-        <w:rPr>
-          <w:rFonts w:ascii="Georgia" w:eastAsia="Times New Roman" w:hAnsi="Georgia" w:cs="Times New Roman"/>
-          <w:color w:val="373D49"/>
-          <w:sz w:val="21"/>
-          <w:szCs w:val="21"/>
-          <w:lang w:eastAsia="de-DE"/>
-        </w:rPr>
-        <w:t xml:space="preserve"> (Gewächshaus)</w:t>
-      </w:r>
-      <w:r>
-        <w:rPr>
-          <w:rFonts w:ascii="Georgia" w:eastAsia="Times New Roman" w:hAnsi="Georgia" w:cs="Times New Roman"/>
-          <w:color w:val="373D49"/>
-          <w:sz w:val="21"/>
-          <w:szCs w:val="21"/>
-          <w:lang w:eastAsia="de-DE"/>
-        </w:rPr>
-        <w:t>:</w:t>
+      <w:bookmarkStart w:id="0" w:name="_Hlk70670259"/>
+      <w:r>
+        <w:rPr>
+          <w:rFonts w:ascii="Georgia" w:eastAsia="Times New Roman" w:hAnsi="Georgia" w:cs="Times New Roman"/>
+          <w:color w:val="373D49"/>
+          <w:sz w:val="21"/>
+          <w:szCs w:val="21"/>
+          <w:lang w:eastAsia="de-DE"/>
+        </w:rPr>
+        <w:t>Gewächshaus:</w:t>
       </w:r>
     </w:p>
     <w:p>
@@ -8739,8 +9763,20 @@
           <w:szCs w:val="21"/>
           <w:lang w:eastAsia="de-DE"/>
         </w:rPr>
-        <w:t>Messen von Luftfeuchtigkeit</w:t>
-      </w:r>
+        <w:t xml:space="preserve">Senden/empfangen von Daten zur Datenbank mittels </w:t>
+      </w:r>
+      <w:proofErr w:type="spellStart"/>
+      <w:r>
+        <w:rPr>
+          <w:rFonts w:ascii="Georgia" w:eastAsia="Times New Roman" w:hAnsi="Georgia" w:cs="Times New Roman"/>
+          <w:color w:val="373D49"/>
+          <w:sz w:val="21"/>
+          <w:szCs w:val="21"/>
+          <w:lang w:eastAsia="de-DE"/>
+        </w:rPr>
+        <w:t>Wlan</w:t>
+      </w:r>
+      <w:proofErr w:type="spellEnd"/>
     </w:p>
     <w:p>
       <w:pPr>
@@ -8766,7 +9802,7 @@
           <w:szCs w:val="21"/>
           <w:lang w:eastAsia="de-DE"/>
         </w:rPr>
-        <w:t>Messen von Bodenfeuchtigkeit</w:t>
+        <w:t>Produktcode hinzufügen</w:t>
       </w:r>
     </w:p>
     <w:p>
@@ -8793,17 +9829,7 @@
           <w:szCs w:val="21"/>
           <w:lang w:eastAsia="de-DE"/>
         </w:rPr>
-        <w:t xml:space="preserve">Messen </w:t>
-      </w:r>
-      <w:r>
-        <w:rPr>
-          <w:rFonts w:ascii="Georgia" w:eastAsia="Times New Roman" w:hAnsi="Georgia" w:cs="Times New Roman"/>
-          <w:color w:val="373D49"/>
-          <w:sz w:val="21"/>
-          <w:szCs w:val="21"/>
-          <w:lang w:eastAsia="de-DE"/>
-        </w:rPr>
-        <w:t>von Temperatur</w:t>
+        <w:t>Sensoren und andere Hardware ans Gewächshaus anbringen</w:t>
       </w:r>
     </w:p>
     <w:p>
@@ -8830,17 +9856,27 @@
           <w:szCs w:val="21"/>
           <w:lang w:eastAsia="de-DE"/>
         </w:rPr>
-        <w:t>aktive Funktionen</w:t>
-      </w:r>
-      <w:r>
-        <w:rPr>
-          <w:rFonts w:ascii="Georgia" w:eastAsia="Times New Roman" w:hAnsi="Georgia" w:cs="Times New Roman"/>
-          <w:color w:val="373D49"/>
-          <w:sz w:val="21"/>
-          <w:szCs w:val="21"/>
-          <w:lang w:eastAsia="de-DE"/>
-        </w:rPr>
-        <w:t xml:space="preserve"> (Gewächshaus):</w:t>
+        <w:t>Sensoren</w:t>
+      </w:r>
+      <w:r>
+        <w:rPr>
+          <w:rFonts w:ascii="Georgia" w:eastAsia="Times New Roman" w:hAnsi="Georgia" w:cs="Times New Roman"/>
+          <w:color w:val="373D49"/>
+          <w:sz w:val="21"/>
+          <w:szCs w:val="21"/>
+          <w:lang w:eastAsia="de-DE"/>
+        </w:rPr>
+        <w:t xml:space="preserve"> (Gewächshaus)</w:t>
+      </w:r>
+      <w:r>
+        <w:rPr>
+          <w:rFonts w:ascii="Georgia" w:eastAsia="Times New Roman" w:hAnsi="Georgia" w:cs="Times New Roman"/>
+          <w:color w:val="373D49"/>
+          <w:sz w:val="21"/>
+          <w:szCs w:val="21"/>
+          <w:lang w:eastAsia="de-DE"/>
+        </w:rPr>
+        <w:t>:</w:t>
       </w:r>
     </w:p>
     <w:p>
@@ -8867,7 +9903,7 @@
           <w:szCs w:val="21"/>
           <w:lang w:eastAsia="de-DE"/>
         </w:rPr>
-        <w:t>Lüfter steuern</w:t>
+        <w:t>Messen von Luftfeuchtigkeit</w:t>
       </w:r>
     </w:p>
     <w:p>
@@ -8894,7 +9930,7 @@
           <w:szCs w:val="21"/>
           <w:lang w:eastAsia="de-DE"/>
         </w:rPr>
-        <w:t>LED steuern</w:t>
+        <w:t>Messen von Bodenfeuchtigkeit</w:t>
       </w:r>
     </w:p>
     <w:p>
@@ -8921,7 +9957,17 @@
           <w:szCs w:val="21"/>
           <w:lang w:eastAsia="de-DE"/>
         </w:rPr>
-        <w:t>Pumpe zum bewässern Steuern</w:t>
+        <w:t xml:space="preserve">Messen </w:t>
+      </w:r>
+      <w:r>
+        <w:rPr>
+          <w:rFonts w:ascii="Georgia" w:eastAsia="Times New Roman" w:hAnsi="Georgia" w:cs="Times New Roman"/>
+          <w:color w:val="373D49"/>
+          <w:sz w:val="21"/>
+          <w:szCs w:val="21"/>
+          <w:lang w:eastAsia="de-DE"/>
+        </w:rPr>
+        <w:t>von Temperatur</w:t>
       </w:r>
     </w:p>
     <w:p>
@@ -8948,27 +9994,17 @@
           <w:szCs w:val="21"/>
           <w:lang w:eastAsia="de-DE"/>
         </w:rPr>
-        <w:t>Datenbank (Server</w:t>
-      </w:r>
-      <w:r>
-        <w:rPr>
-          <w:rFonts w:ascii="Georgia" w:eastAsia="Times New Roman" w:hAnsi="Georgia" w:cs="Times New Roman"/>
-          <w:color w:val="373D49"/>
-          <w:sz w:val="21"/>
-          <w:szCs w:val="21"/>
-          <w:lang w:eastAsia="de-DE"/>
-        </w:rPr>
-        <w:t>)</w:t>
-      </w:r>
-      <w:r>
-        <w:rPr>
-          <w:rFonts w:ascii="Georgia" w:eastAsia="Times New Roman" w:hAnsi="Georgia" w:cs="Times New Roman"/>
-          <w:color w:val="373D49"/>
-          <w:sz w:val="21"/>
-          <w:szCs w:val="21"/>
-          <w:lang w:eastAsia="de-DE"/>
-        </w:rPr>
-        <w:t xml:space="preserve"> (siehe ER-Modell)</w:t>
+        <w:t>aktive Funktionen</w:t>
+      </w:r>
+      <w:r>
+        <w:rPr>
+          <w:rFonts w:ascii="Georgia" w:eastAsia="Times New Roman" w:hAnsi="Georgia" w:cs="Times New Roman"/>
+          <w:color w:val="373D49"/>
+          <w:sz w:val="21"/>
+          <w:szCs w:val="21"/>
+          <w:lang w:eastAsia="de-DE"/>
+        </w:rPr>
+        <w:t xml:space="preserve"> (Gewächshaus):</w:t>
       </w:r>
     </w:p>
     <w:p>
@@ -8995,7 +10031,17 @@
           <w:szCs w:val="21"/>
           <w:lang w:eastAsia="de-DE"/>
         </w:rPr>
-        <w:t>Nutzeraccount speichern</w:t>
+        <w:t>Lüfter steuern</w:t>
+      </w:r>
+      <w:r>
+        <w:rPr>
+          <w:rFonts w:ascii="Georgia" w:eastAsia="Times New Roman" w:hAnsi="Georgia" w:cs="Times New Roman"/>
+          <w:color w:val="373D49"/>
+          <w:sz w:val="21"/>
+          <w:szCs w:val="21"/>
+          <w:lang w:eastAsia="de-DE"/>
+        </w:rPr>
+        <w:t xml:space="preserve"> können (in Abhängigkeit der gewünschten Werte des Nutzers)</w:t>
       </w:r>
     </w:p>
     <w:p>
@@ -9022,17 +10068,18 @@
           <w:szCs w:val="21"/>
           <w:lang w:eastAsia="de-DE"/>
         </w:rPr>
-        <w:t xml:space="preserve">Nutzer mit </w:t>
-      </w:r>
-      <w:r>
-        <w:rPr>
-          <w:rFonts w:ascii="Georgia" w:eastAsia="Times New Roman" w:hAnsi="Georgia" w:cs="Times New Roman"/>
-          <w:color w:val="373D49"/>
-          <w:sz w:val="21"/>
-          <w:szCs w:val="21"/>
-          <w:lang w:eastAsia="de-DE"/>
-        </w:rPr>
-        <w:t>Gewächshäusern verknüpfen</w:t>
+        <w:lastRenderedPageBreak/>
+        <w:t>LED steuern</w:t>
+      </w:r>
+      <w:r>
+        <w:rPr>
+          <w:rFonts w:ascii="Georgia" w:eastAsia="Times New Roman" w:hAnsi="Georgia" w:cs="Times New Roman"/>
+          <w:color w:val="373D49"/>
+          <w:sz w:val="21"/>
+          <w:szCs w:val="21"/>
+          <w:lang w:eastAsia="de-DE"/>
+        </w:rPr>
+        <w:t xml:space="preserve"> (in Abhängigkeit des Zeitplans)</w:t>
       </w:r>
     </w:p>
     <w:p>
@@ -9059,17 +10106,17 @@
           <w:szCs w:val="21"/>
           <w:lang w:eastAsia="de-DE"/>
         </w:rPr>
-        <w:t>Gewächshaus</w:t>
-      </w:r>
-      <w:r>
-        <w:rPr>
-          <w:rFonts w:ascii="Georgia" w:eastAsia="Times New Roman" w:hAnsi="Georgia" w:cs="Times New Roman"/>
-          <w:color w:val="373D49"/>
-          <w:sz w:val="21"/>
-          <w:szCs w:val="21"/>
-          <w:lang w:eastAsia="de-DE"/>
-        </w:rPr>
-        <w:t xml:space="preserve">-Registercode speichern </w:t>
+        <w:t>Pumpe zum bewässern Steuern</w:t>
+      </w:r>
+      <w:r>
+        <w:rPr>
+          <w:rFonts w:ascii="Georgia" w:eastAsia="Times New Roman" w:hAnsi="Georgia" w:cs="Times New Roman"/>
+          <w:color w:val="373D49"/>
+          <w:sz w:val="21"/>
+          <w:szCs w:val="21"/>
+          <w:lang w:eastAsia="de-DE"/>
+        </w:rPr>
+        <w:t xml:space="preserve"> (in Abhängigkeit der gewünschten Werte des Nutzers)</w:t>
       </w:r>
     </w:p>
     <w:p>
@@ -9096,27 +10143,27 @@
           <w:szCs w:val="21"/>
           <w:lang w:eastAsia="de-DE"/>
         </w:rPr>
-        <w:t>Web-Server</w:t>
-      </w:r>
-      <w:r>
-        <w:rPr>
-          <w:rFonts w:ascii="Georgia" w:eastAsia="Times New Roman" w:hAnsi="Georgia" w:cs="Times New Roman"/>
-          <w:color w:val="373D49"/>
-          <w:sz w:val="21"/>
-          <w:szCs w:val="21"/>
-          <w:lang w:eastAsia="de-DE"/>
-        </w:rPr>
-        <w:t>, Schnitts</w:t>
-      </w:r>
-      <w:r>
-        <w:rPr>
-          <w:rFonts w:ascii="Georgia" w:eastAsia="Times New Roman" w:hAnsi="Georgia" w:cs="Times New Roman"/>
-          <w:color w:val="373D49"/>
-          <w:sz w:val="21"/>
-          <w:szCs w:val="21"/>
-          <w:lang w:eastAsia="de-DE"/>
-        </w:rPr>
-        <w:t>telle PHP, (Server)</w:t>
+        <w:t>Datenbank (Server</w:t>
+      </w:r>
+      <w:r>
+        <w:rPr>
+          <w:rFonts w:ascii="Georgia" w:eastAsia="Times New Roman" w:hAnsi="Georgia" w:cs="Times New Roman"/>
+          <w:color w:val="373D49"/>
+          <w:sz w:val="21"/>
+          <w:szCs w:val="21"/>
+          <w:lang w:eastAsia="de-DE"/>
+        </w:rPr>
+        <w:t>)</w:t>
+      </w:r>
+      <w:r>
+        <w:rPr>
+          <w:rFonts w:ascii="Georgia" w:eastAsia="Times New Roman" w:hAnsi="Georgia" w:cs="Times New Roman"/>
+          <w:color w:val="373D49"/>
+          <w:sz w:val="21"/>
+          <w:szCs w:val="21"/>
+          <w:lang w:eastAsia="de-DE"/>
+        </w:rPr>
+        <w:t xml:space="preserve"> (siehe ER-Modell)</w:t>
       </w:r>
     </w:p>
     <w:p>
@@ -9143,17 +10190,7 @@
           <w:szCs w:val="21"/>
           <w:lang w:eastAsia="de-DE"/>
         </w:rPr>
-        <w:t xml:space="preserve">Daten bereitstellen für </w:t>
-      </w:r>
-      <w:r>
-        <w:rPr>
-          <w:rFonts w:ascii="Georgia" w:eastAsia="Times New Roman" w:hAnsi="Georgia" w:cs="Times New Roman"/>
-          <w:color w:val="373D49"/>
-          <w:sz w:val="21"/>
-          <w:szCs w:val="21"/>
-          <w:lang w:eastAsia="de-DE"/>
-        </w:rPr>
-        <w:t>Client</w:t>
+        <w:t>Nutzeraccount speichern</w:t>
       </w:r>
     </w:p>
     <w:p>
@@ -9180,17 +10217,17 @@
           <w:szCs w:val="21"/>
           <w:lang w:eastAsia="de-DE"/>
         </w:rPr>
-        <w:t xml:space="preserve">Daten empfangen von </w:t>
-      </w:r>
-      <w:r>
-        <w:rPr>
-          <w:rFonts w:ascii="Georgia" w:eastAsia="Times New Roman" w:hAnsi="Georgia" w:cs="Times New Roman"/>
-          <w:color w:val="373D49"/>
-          <w:sz w:val="21"/>
-          <w:szCs w:val="21"/>
-          <w:lang w:eastAsia="de-DE"/>
-        </w:rPr>
-        <w:t>ESP32</w:t>
+        <w:t xml:space="preserve">Nutzer mit </w:t>
+      </w:r>
+      <w:r>
+        <w:rPr>
+          <w:rFonts w:ascii="Georgia" w:eastAsia="Times New Roman" w:hAnsi="Georgia" w:cs="Times New Roman"/>
+          <w:color w:val="373D49"/>
+          <w:sz w:val="21"/>
+          <w:szCs w:val="21"/>
+          <w:lang w:eastAsia="de-DE"/>
+        </w:rPr>
+        <w:t>Gewächshäusern verknüpfen</w:t>
       </w:r>
     </w:p>
     <w:p>
@@ -9217,17 +10254,17 @@
           <w:szCs w:val="21"/>
           <w:lang w:eastAsia="de-DE"/>
         </w:rPr>
-        <w:t>Messwerte</w:t>
-      </w:r>
-      <w:r>
-        <w:rPr>
-          <w:rFonts w:ascii="Georgia" w:eastAsia="Times New Roman" w:hAnsi="Georgia" w:cs="Times New Roman"/>
-          <w:color w:val="373D49"/>
-          <w:sz w:val="21"/>
-          <w:szCs w:val="21"/>
-          <w:lang w:eastAsia="de-DE"/>
-        </w:rPr>
-        <w:t xml:space="preserve"> speichern in Datenbank</w:t>
+        <w:t>Gewächshaus</w:t>
+      </w:r>
+      <w:r>
+        <w:rPr>
+          <w:rFonts w:ascii="Georgia" w:eastAsia="Times New Roman" w:hAnsi="Georgia" w:cs="Times New Roman"/>
+          <w:color w:val="373D49"/>
+          <w:sz w:val="21"/>
+          <w:szCs w:val="21"/>
+          <w:lang w:eastAsia="de-DE"/>
+        </w:rPr>
+        <w:t xml:space="preserve">-Registercode speichern </w:t>
       </w:r>
     </w:p>
     <w:p>
@@ -9254,7 +10291,7 @@
           <w:szCs w:val="21"/>
           <w:lang w:eastAsia="de-DE"/>
         </w:rPr>
-        <w:t>Zeitplan speichern</w:t>
+        <w:t>die Möglichkeit Nutzereinstellungen zu speichern</w:t>
       </w:r>
     </w:p>
     <w:p>
@@ -9281,7 +10318,7 @@
           <w:szCs w:val="21"/>
           <w:lang w:eastAsia="de-DE"/>
         </w:rPr>
-        <w:t xml:space="preserve">Messgrenzen speichern </w:t>
+        <w:t xml:space="preserve">die Möglichkeit Messwerte pro Gewächshaus zu speichern </w:t>
       </w:r>
     </w:p>
     <w:p>
@@ -9308,37 +10345,27 @@
           <w:szCs w:val="21"/>
           <w:lang w:eastAsia="de-DE"/>
         </w:rPr>
-        <w:t>Web-Server, Benutzer</w:t>
-      </w:r>
-      <w:r>
-        <w:rPr>
-          <w:rFonts w:ascii="Georgia" w:eastAsia="Times New Roman" w:hAnsi="Georgia" w:cs="Times New Roman"/>
-          <w:color w:val="373D49"/>
-          <w:sz w:val="21"/>
-          <w:szCs w:val="21"/>
-          <w:lang w:eastAsia="de-DE"/>
-        </w:rPr>
-        <w:t>oberfläche,</w:t>
-      </w:r>
-      <w:r>
-        <w:rPr>
-          <w:rFonts w:ascii="Georgia" w:eastAsia="Times New Roman" w:hAnsi="Georgia" w:cs="Times New Roman"/>
-          <w:color w:val="373D49"/>
-          <w:sz w:val="21"/>
-          <w:szCs w:val="21"/>
-          <w:lang w:eastAsia="de-DE"/>
-        </w:rPr>
-        <w:t xml:space="preserve"> progressive Web-App</w:t>
-      </w:r>
-      <w:r>
-        <w:rPr>
-          <w:rFonts w:ascii="Georgia" w:eastAsia="Times New Roman" w:hAnsi="Georgia" w:cs="Times New Roman"/>
-          <w:color w:val="373D49"/>
-          <w:sz w:val="21"/>
-          <w:szCs w:val="21"/>
-          <w:lang w:eastAsia="de-DE"/>
-        </w:rPr>
-        <w:t>(Server)</w:t>
+        <w:t>Web-Server</w:t>
+      </w:r>
+      <w:r>
+        <w:rPr>
+          <w:rFonts w:ascii="Georgia" w:eastAsia="Times New Roman" w:hAnsi="Georgia" w:cs="Times New Roman"/>
+          <w:color w:val="373D49"/>
+          <w:sz w:val="21"/>
+          <w:szCs w:val="21"/>
+          <w:lang w:eastAsia="de-DE"/>
+        </w:rPr>
+        <w:t>, Schnitts</w:t>
+      </w:r>
+      <w:r>
+        <w:rPr>
+          <w:rFonts w:ascii="Georgia" w:eastAsia="Times New Roman" w:hAnsi="Georgia" w:cs="Times New Roman"/>
+          <w:color w:val="373D49"/>
+          <w:sz w:val="21"/>
+          <w:szCs w:val="21"/>
+          <w:lang w:eastAsia="de-DE"/>
+        </w:rPr>
+        <w:t>telle PHP, (Server)</w:t>
       </w:r>
     </w:p>
     <w:p>
@@ -9365,7 +10392,17 @@
           <w:szCs w:val="21"/>
           <w:lang w:eastAsia="de-DE"/>
         </w:rPr>
-        <w:t>Login</w:t>
+        <w:t xml:space="preserve">Daten bereitstellen für </w:t>
+      </w:r>
+      <w:r>
+        <w:rPr>
+          <w:rFonts w:ascii="Georgia" w:eastAsia="Times New Roman" w:hAnsi="Georgia" w:cs="Times New Roman"/>
+          <w:color w:val="373D49"/>
+          <w:sz w:val="21"/>
+          <w:szCs w:val="21"/>
+          <w:lang w:eastAsia="de-DE"/>
+        </w:rPr>
+        <w:t>Client</w:t>
       </w:r>
     </w:p>
     <w:p>
@@ -9392,27 +10429,17 @@
           <w:szCs w:val="21"/>
           <w:lang w:eastAsia="de-DE"/>
         </w:rPr>
-        <w:t>Gewächshaus registrieren</w:t>
-      </w:r>
-      <w:r>
-        <w:rPr>
-          <w:rFonts w:ascii="Georgia" w:eastAsia="Times New Roman" w:hAnsi="Georgia" w:cs="Times New Roman"/>
-          <w:color w:val="373D49"/>
-          <w:sz w:val="21"/>
-          <w:szCs w:val="21"/>
-          <w:lang w:eastAsia="de-DE"/>
-        </w:rPr>
-        <w:t>/verknüpfen</w:t>
-      </w:r>
-      <w:r>
-        <w:rPr>
-          <w:rFonts w:ascii="Georgia" w:eastAsia="Times New Roman" w:hAnsi="Georgia" w:cs="Times New Roman"/>
-          <w:color w:val="373D49"/>
-          <w:sz w:val="21"/>
-          <w:szCs w:val="21"/>
-          <w:lang w:eastAsia="de-DE"/>
-        </w:rPr>
-        <w:t xml:space="preserve"> </w:t>
+        <w:t xml:space="preserve">Daten empfangen von </w:t>
+      </w:r>
+      <w:r>
+        <w:rPr>
+          <w:rFonts w:ascii="Georgia" w:eastAsia="Times New Roman" w:hAnsi="Georgia" w:cs="Times New Roman"/>
+          <w:color w:val="373D49"/>
+          <w:sz w:val="21"/>
+          <w:szCs w:val="21"/>
+          <w:lang w:eastAsia="de-DE"/>
+        </w:rPr>
+        <w:t>ESP32</w:t>
       </w:r>
     </w:p>
     <w:p>
@@ -9439,87 +10466,17 @@
           <w:szCs w:val="21"/>
           <w:lang w:eastAsia="de-DE"/>
         </w:rPr>
-        <w:t xml:space="preserve"> </w:t>
-      </w:r>
-      <w:r>
-        <w:rPr>
-          <w:rFonts w:ascii="Georgia" w:eastAsia="Times New Roman" w:hAnsi="Georgia" w:cs="Times New Roman"/>
-          <w:color w:val="373D49"/>
-          <w:sz w:val="21"/>
-          <w:szCs w:val="21"/>
-          <w:lang w:eastAsia="de-DE"/>
-        </w:rPr>
-        <w:t>Statis</w:t>
-      </w:r>
-      <w:r>
-        <w:rPr>
-          <w:rFonts w:ascii="Georgia" w:eastAsia="Times New Roman" w:hAnsi="Georgia" w:cs="Times New Roman"/>
-          <w:color w:val="373D49"/>
-          <w:sz w:val="21"/>
-          <w:szCs w:val="21"/>
-          <w:lang w:eastAsia="de-DE"/>
-        </w:rPr>
-        <w:t>tiken anzeigen (Tages</w:t>
-      </w:r>
-      <w:r>
-        <w:rPr>
-          <w:rFonts w:ascii="Georgia" w:eastAsia="Times New Roman" w:hAnsi="Georgia" w:cs="Times New Roman"/>
-          <w:color w:val="373D49"/>
-          <w:sz w:val="21"/>
-          <w:szCs w:val="21"/>
-          <w:lang w:eastAsia="de-DE"/>
-        </w:rPr>
-        <w:t>-</w:t>
-      </w:r>
-      <w:r>
-        <w:rPr>
-          <w:rFonts w:ascii="Georgia" w:eastAsia="Times New Roman" w:hAnsi="Georgia" w:cs="Times New Roman"/>
-          <w:color w:val="373D49"/>
-          <w:sz w:val="21"/>
-          <w:szCs w:val="21"/>
-          <w:lang w:eastAsia="de-DE"/>
-        </w:rPr>
-        <w:t>, Wochen</w:t>
-      </w:r>
-      <w:r>
-        <w:rPr>
-          <w:rFonts w:ascii="Georgia" w:eastAsia="Times New Roman" w:hAnsi="Georgia" w:cs="Times New Roman"/>
-          <w:color w:val="373D49"/>
-          <w:sz w:val="21"/>
-          <w:szCs w:val="21"/>
-          <w:lang w:eastAsia="de-DE"/>
-        </w:rPr>
-        <w:t>- und</w:t>
-      </w:r>
-      <w:r>
-        <w:rPr>
-          <w:rFonts w:ascii="Georgia" w:eastAsia="Times New Roman" w:hAnsi="Georgia" w:cs="Times New Roman"/>
-          <w:color w:val="373D49"/>
-          <w:sz w:val="21"/>
-          <w:szCs w:val="21"/>
-          <w:lang w:eastAsia="de-DE"/>
-        </w:rPr>
-        <w:t xml:space="preserve"> Monat</w:t>
-      </w:r>
-      <w:r>
-        <w:rPr>
-          <w:rFonts w:ascii="Georgia" w:eastAsia="Times New Roman" w:hAnsi="Georgia" w:cs="Times New Roman"/>
-          <w:color w:val="373D49"/>
-          <w:sz w:val="21"/>
-          <w:szCs w:val="21"/>
-          <w:lang w:eastAsia="de-DE"/>
-        </w:rPr>
-        <w:t>sverlauf</w:t>
-      </w:r>
-      <w:r>
-        <w:rPr>
-          <w:rFonts w:ascii="Georgia" w:eastAsia="Times New Roman" w:hAnsi="Georgia" w:cs="Times New Roman"/>
-          <w:color w:val="373D49"/>
-          <w:sz w:val="21"/>
-          <w:szCs w:val="21"/>
-          <w:lang w:eastAsia="de-DE"/>
-        </w:rPr>
-        <w:t>)</w:t>
+        <w:t>Messwerte</w:t>
+      </w:r>
+      <w:r>
+        <w:rPr>
+          <w:rFonts w:ascii="Georgia" w:eastAsia="Times New Roman" w:hAnsi="Georgia" w:cs="Times New Roman"/>
+          <w:color w:val="373D49"/>
+          <w:sz w:val="21"/>
+          <w:szCs w:val="21"/>
+          <w:lang w:eastAsia="de-DE"/>
+        </w:rPr>
+        <w:t xml:space="preserve"> speichern in Datenbank</w:t>
       </w:r>
     </w:p>
     <w:p>
@@ -9546,27 +10503,17 @@
           <w:szCs w:val="21"/>
           <w:lang w:eastAsia="de-DE"/>
         </w:rPr>
-        <w:t xml:space="preserve">Zeitplan erstellen (um welche Uhrzeit soll </w:t>
-      </w:r>
-      <w:r>
-        <w:rPr>
-          <w:rFonts w:ascii="Georgia" w:eastAsia="Times New Roman" w:hAnsi="Georgia" w:cs="Times New Roman"/>
-          <w:color w:val="373D49"/>
-          <w:sz w:val="21"/>
-          <w:szCs w:val="21"/>
-          <w:lang w:eastAsia="de-DE"/>
-        </w:rPr>
-        <w:t>belüftet</w:t>
-      </w:r>
-      <w:r>
-        <w:rPr>
-          <w:rFonts w:ascii="Georgia" w:eastAsia="Times New Roman" w:hAnsi="Georgia" w:cs="Times New Roman"/>
-          <w:color w:val="373D49"/>
-          <w:sz w:val="21"/>
-          <w:szCs w:val="21"/>
-          <w:lang w:eastAsia="de-DE"/>
-        </w:rPr>
-        <w:t>, gewässert, beleuchtet werden)</w:t>
+        <w:t>Zeitplan speichern</w:t>
+      </w:r>
+      <w:r>
+        <w:rPr>
+          <w:rFonts w:ascii="Georgia" w:eastAsia="Times New Roman" w:hAnsi="Georgia" w:cs="Times New Roman"/>
+          <w:color w:val="373D49"/>
+          <w:sz w:val="21"/>
+          <w:szCs w:val="21"/>
+          <w:lang w:eastAsia="de-DE"/>
+        </w:rPr>
+        <w:t xml:space="preserve"> in Datenbank</w:t>
       </w:r>
     </w:p>
     <w:p>
@@ -9593,27 +10540,17 @@
           <w:szCs w:val="21"/>
           <w:lang w:eastAsia="de-DE"/>
         </w:rPr>
-        <w:t>Funktionen aus 5</w:t>
-      </w:r>
-      <w:r>
-        <w:rPr>
-          <w:rFonts w:ascii="Georgia" w:eastAsia="Times New Roman" w:hAnsi="Georgia" w:cs="Times New Roman"/>
-          <w:color w:val="373D49"/>
-          <w:sz w:val="21"/>
-          <w:szCs w:val="21"/>
-          <w:lang w:eastAsia="de-DE"/>
-        </w:rPr>
-        <w:t>d</w:t>
-      </w:r>
-      <w:r>
-        <w:rPr>
-          <w:rFonts w:ascii="Georgia" w:eastAsia="Times New Roman" w:hAnsi="Georgia" w:cs="Times New Roman"/>
-          <w:color w:val="373D49"/>
-          <w:sz w:val="21"/>
-          <w:szCs w:val="21"/>
-          <w:lang w:eastAsia="de-DE"/>
-        </w:rPr>
-        <w:t>) nur in Abhängigkeit der Messwerte ausführen</w:t>
+        <w:t xml:space="preserve">Messgrenzen </w:t>
+      </w:r>
+      <w:r>
+        <w:rPr>
+          <w:rFonts w:ascii="Georgia" w:eastAsia="Times New Roman" w:hAnsi="Georgia" w:cs="Times New Roman"/>
+          <w:color w:val="373D49"/>
+          <w:sz w:val="21"/>
+          <w:szCs w:val="21"/>
+          <w:lang w:eastAsia="de-DE"/>
+        </w:rPr>
+        <w:t>speichern in Datenbank</w:t>
       </w:r>
     </w:p>
     <w:p>
@@ -9640,7 +10577,59 @@
           <w:szCs w:val="21"/>
           <w:lang w:eastAsia="de-DE"/>
         </w:rPr>
-        <w:t>Android App</w:t>
+        <w:t>Web-Server, Benutzer</w:t>
+      </w:r>
+      <w:r>
+        <w:rPr>
+          <w:rFonts w:ascii="Georgia" w:eastAsia="Times New Roman" w:hAnsi="Georgia" w:cs="Times New Roman"/>
+          <w:color w:val="373D49"/>
+          <w:sz w:val="21"/>
+          <w:szCs w:val="21"/>
+          <w:lang w:eastAsia="de-DE"/>
+        </w:rPr>
+        <w:t>oberfläche,</w:t>
+      </w:r>
+      <w:r>
+        <w:rPr>
+          <w:rFonts w:ascii="Georgia" w:eastAsia="Times New Roman" w:hAnsi="Georgia" w:cs="Times New Roman"/>
+          <w:color w:val="373D49"/>
+          <w:sz w:val="21"/>
+          <w:szCs w:val="21"/>
+          <w:lang w:eastAsia="de-DE"/>
+        </w:rPr>
+        <w:t xml:space="preserve"> progressive Web-</w:t>
+      </w:r>
+      <w:proofErr w:type="gramStart"/>
+      <w:r>
+        <w:rPr>
+          <w:rFonts w:ascii="Georgia" w:eastAsia="Times New Roman" w:hAnsi="Georgia" w:cs="Times New Roman"/>
+          <w:color w:val="373D49"/>
+          <w:sz w:val="21"/>
+          <w:szCs w:val="21"/>
+          <w:lang w:eastAsia="de-DE"/>
+        </w:rPr>
+        <w:t>App</w:t>
+      </w:r>
+      <w:r>
+        <w:rPr>
+          <w:rFonts w:ascii="Georgia" w:eastAsia="Times New Roman" w:hAnsi="Georgia" w:cs="Times New Roman"/>
+          <w:color w:val="373D49"/>
+          <w:sz w:val="21"/>
+          <w:szCs w:val="21"/>
+          <w:lang w:eastAsia="de-DE"/>
+        </w:rPr>
+        <w:t>(</w:t>
+      </w:r>
+      <w:proofErr w:type="gramEnd"/>
+      <w:r>
+        <w:rPr>
+          <w:rFonts w:ascii="Georgia" w:eastAsia="Times New Roman" w:hAnsi="Georgia" w:cs="Times New Roman"/>
+          <w:color w:val="373D49"/>
+          <w:sz w:val="21"/>
+          <w:szCs w:val="21"/>
+          <w:lang w:eastAsia="de-DE"/>
+        </w:rPr>
+        <w:t>Server)</w:t>
       </w:r>
     </w:p>
     <w:p>
@@ -9667,7 +10656,164 @@
           <w:szCs w:val="21"/>
           <w:lang w:eastAsia="de-DE"/>
         </w:rPr>
+        <w:t>Nutzer</w:t>
+      </w:r>
+    </w:p>
+    <w:p>
+      <w:pPr>
+        <w:numPr>
+          <w:ilvl w:val="2"/>
+          <w:numId w:val="30"/>
+        </w:numPr>
+        <w:shd w:val="clear" w:color="auto" w:fill="FFFFFF"/>
+        <w:spacing w:before="100" w:beforeAutospacing="1" w:after="100" w:afterAutospacing="1" w:line="240" w:lineRule="auto"/>
+        <w:rPr>
+          <w:rFonts w:ascii="Georgia" w:eastAsia="Times New Roman" w:hAnsi="Georgia" w:cs="Times New Roman"/>
+          <w:color w:val="373D49"/>
+          <w:sz w:val="21"/>
+          <w:szCs w:val="21"/>
+          <w:lang w:eastAsia="de-DE"/>
+        </w:rPr>
+      </w:pPr>
+      <w:r>
+        <w:rPr>
+          <w:rFonts w:ascii="Georgia" w:eastAsia="Times New Roman" w:hAnsi="Georgia" w:cs="Times New Roman"/>
+          <w:color w:val="373D49"/>
+          <w:sz w:val="21"/>
+          <w:szCs w:val="21"/>
+          <w:lang w:eastAsia="de-DE"/>
+        </w:rPr>
         <w:t>Login</w:t>
+      </w:r>
+    </w:p>
+    <w:p>
+      <w:pPr>
+        <w:numPr>
+          <w:ilvl w:val="2"/>
+          <w:numId w:val="30"/>
+        </w:numPr>
+        <w:shd w:val="clear" w:color="auto" w:fill="FFFFFF"/>
+        <w:spacing w:before="100" w:beforeAutospacing="1" w:after="100" w:afterAutospacing="1" w:line="240" w:lineRule="auto"/>
+        <w:rPr>
+          <w:rFonts w:ascii="Georgia" w:eastAsia="Times New Roman" w:hAnsi="Georgia" w:cs="Times New Roman"/>
+          <w:color w:val="373D49"/>
+          <w:sz w:val="21"/>
+          <w:szCs w:val="21"/>
+          <w:lang w:eastAsia="de-DE"/>
+        </w:rPr>
+      </w:pPr>
+      <w:r>
+        <w:rPr>
+          <w:rFonts w:ascii="Georgia" w:eastAsia="Times New Roman" w:hAnsi="Georgia" w:cs="Times New Roman"/>
+          <w:color w:val="373D49"/>
+          <w:sz w:val="21"/>
+          <w:szCs w:val="21"/>
+          <w:lang w:eastAsia="de-DE"/>
+        </w:rPr>
+        <w:t xml:space="preserve">Nutzer kann sich registrieren </w:t>
+      </w:r>
+    </w:p>
+    <w:p>
+      <w:pPr>
+        <w:numPr>
+          <w:ilvl w:val="2"/>
+          <w:numId w:val="30"/>
+        </w:numPr>
+        <w:shd w:val="clear" w:color="auto" w:fill="FFFFFF"/>
+        <w:spacing w:before="100" w:beforeAutospacing="1" w:after="100" w:afterAutospacing="1" w:line="240" w:lineRule="auto"/>
+        <w:rPr>
+          <w:rFonts w:ascii="Georgia" w:eastAsia="Times New Roman" w:hAnsi="Georgia" w:cs="Times New Roman"/>
+          <w:color w:val="373D49"/>
+          <w:sz w:val="21"/>
+          <w:szCs w:val="21"/>
+          <w:lang w:eastAsia="de-DE"/>
+        </w:rPr>
+      </w:pPr>
+      <w:r>
+        <w:rPr>
+          <w:rFonts w:ascii="Georgia" w:eastAsia="Times New Roman" w:hAnsi="Georgia" w:cs="Times New Roman"/>
+          <w:color w:val="373D49"/>
+          <w:sz w:val="21"/>
+          <w:szCs w:val="21"/>
+          <w:lang w:eastAsia="de-DE"/>
+        </w:rPr>
+        <w:t>Nutzer kann Passwort ändern</w:t>
+      </w:r>
+    </w:p>
+    <w:p>
+      <w:pPr>
+        <w:numPr>
+          <w:ilvl w:val="2"/>
+          <w:numId w:val="30"/>
+        </w:numPr>
+        <w:shd w:val="clear" w:color="auto" w:fill="FFFFFF"/>
+        <w:spacing w:before="100" w:beforeAutospacing="1" w:after="100" w:afterAutospacing="1" w:line="240" w:lineRule="auto"/>
+        <w:rPr>
+          <w:rFonts w:ascii="Georgia" w:eastAsia="Times New Roman" w:hAnsi="Georgia" w:cs="Times New Roman"/>
+          <w:color w:val="373D49"/>
+          <w:sz w:val="21"/>
+          <w:szCs w:val="21"/>
+          <w:lang w:eastAsia="de-DE"/>
+        </w:rPr>
+      </w:pPr>
+      <w:r>
+        <w:rPr>
+          <w:rFonts w:ascii="Georgia" w:eastAsia="Times New Roman" w:hAnsi="Georgia" w:cs="Times New Roman"/>
+          <w:color w:val="373D49"/>
+          <w:sz w:val="21"/>
+          <w:szCs w:val="21"/>
+          <w:lang w:eastAsia="de-DE"/>
+        </w:rPr>
+        <w:t xml:space="preserve">Nutzer kann </w:t>
+      </w:r>
+      <w:proofErr w:type="gramStart"/>
+      <w:r>
+        <w:rPr>
+          <w:rFonts w:ascii="Georgia" w:eastAsia="Times New Roman" w:hAnsi="Georgia" w:cs="Times New Roman"/>
+          <w:color w:val="373D49"/>
+          <w:sz w:val="21"/>
+          <w:szCs w:val="21"/>
+          <w:lang w:eastAsia="de-DE"/>
+        </w:rPr>
+        <w:t>email</w:t>
+      </w:r>
+      <w:proofErr w:type="gramEnd"/>
+      <w:r>
+        <w:rPr>
+          <w:rFonts w:ascii="Georgia" w:eastAsia="Times New Roman" w:hAnsi="Georgia" w:cs="Times New Roman"/>
+          <w:color w:val="373D49"/>
+          <w:sz w:val="21"/>
+          <w:szCs w:val="21"/>
+          <w:lang w:eastAsia="de-DE"/>
+        </w:rPr>
+        <w:t xml:space="preserve"> ändern</w:t>
+      </w:r>
+    </w:p>
+    <w:p>
+      <w:pPr>
+        <w:numPr>
+          <w:ilvl w:val="2"/>
+          <w:numId w:val="30"/>
+        </w:numPr>
+        <w:shd w:val="clear" w:color="auto" w:fill="FFFFFF"/>
+        <w:spacing w:before="100" w:beforeAutospacing="1" w:after="100" w:afterAutospacing="1" w:line="240" w:lineRule="auto"/>
+        <w:rPr>
+          <w:rFonts w:ascii="Georgia" w:eastAsia="Times New Roman" w:hAnsi="Georgia" w:cs="Times New Roman"/>
+          <w:color w:val="373D49"/>
+          <w:sz w:val="21"/>
+          <w:szCs w:val="21"/>
+          <w:lang w:eastAsia="de-DE"/>
+        </w:rPr>
+      </w:pPr>
+      <w:r>
+        <w:rPr>
+          <w:rFonts w:ascii="Georgia" w:eastAsia="Times New Roman" w:hAnsi="Georgia" w:cs="Times New Roman"/>
+          <w:color w:val="373D49"/>
+          <w:sz w:val="21"/>
+          <w:szCs w:val="21"/>
+          <w:lang w:eastAsia="de-DE"/>
+        </w:rPr>
+        <w:t>Nutzer kann Vor- und Nachname ändern</w:t>
       </w:r>
     </w:p>
     <w:p>
@@ -9694,7 +10840,292 @@
           <w:szCs w:val="21"/>
           <w:lang w:eastAsia="de-DE"/>
         </w:rPr>
-        <w:t xml:space="preserve">Gewächshaus registrieren/verknüpfen </w:t>
+        <w:t>Gewächshaus</w:t>
+      </w:r>
+    </w:p>
+    <w:p>
+      <w:pPr>
+        <w:numPr>
+          <w:ilvl w:val="2"/>
+          <w:numId w:val="30"/>
+        </w:numPr>
+        <w:shd w:val="clear" w:color="auto" w:fill="FFFFFF"/>
+        <w:spacing w:before="100" w:beforeAutospacing="1" w:after="100" w:afterAutospacing="1" w:line="240" w:lineRule="auto"/>
+        <w:rPr>
+          <w:rFonts w:ascii="Georgia" w:eastAsia="Times New Roman" w:hAnsi="Georgia" w:cs="Times New Roman"/>
+          <w:color w:val="373D49"/>
+          <w:sz w:val="21"/>
+          <w:szCs w:val="21"/>
+          <w:lang w:eastAsia="de-DE"/>
+        </w:rPr>
+      </w:pPr>
+      <w:r>
+        <w:rPr>
+          <w:rFonts w:ascii="Georgia" w:eastAsia="Times New Roman" w:hAnsi="Georgia" w:cs="Times New Roman"/>
+          <w:color w:val="373D49"/>
+          <w:sz w:val="21"/>
+          <w:szCs w:val="21"/>
+          <w:lang w:eastAsia="de-DE"/>
+        </w:rPr>
+        <w:t>Gewächshaus registrieren</w:t>
+      </w:r>
+      <w:r>
+        <w:rPr>
+          <w:rFonts w:ascii="Georgia" w:eastAsia="Times New Roman" w:hAnsi="Georgia" w:cs="Times New Roman"/>
+          <w:color w:val="373D49"/>
+          <w:sz w:val="21"/>
+          <w:szCs w:val="21"/>
+          <w:lang w:eastAsia="de-DE"/>
+        </w:rPr>
+        <w:t>/verknüpfen</w:t>
+      </w:r>
+      <w:r>
+        <w:rPr>
+          <w:rFonts w:ascii="Georgia" w:eastAsia="Times New Roman" w:hAnsi="Georgia" w:cs="Times New Roman"/>
+          <w:color w:val="373D49"/>
+          <w:sz w:val="21"/>
+          <w:szCs w:val="21"/>
+          <w:lang w:eastAsia="de-DE"/>
+        </w:rPr>
+        <w:t xml:space="preserve"> </w:t>
+      </w:r>
+    </w:p>
+    <w:p>
+      <w:pPr>
+        <w:numPr>
+          <w:ilvl w:val="2"/>
+          <w:numId w:val="30"/>
+        </w:numPr>
+        <w:shd w:val="clear" w:color="auto" w:fill="FFFFFF"/>
+        <w:spacing w:before="100" w:beforeAutospacing="1" w:after="100" w:afterAutospacing="1" w:line="240" w:lineRule="auto"/>
+        <w:rPr>
+          <w:rFonts w:ascii="Georgia" w:eastAsia="Times New Roman" w:hAnsi="Georgia" w:cs="Times New Roman"/>
+          <w:color w:val="373D49"/>
+          <w:sz w:val="21"/>
+          <w:szCs w:val="21"/>
+          <w:lang w:eastAsia="de-DE"/>
+        </w:rPr>
+      </w:pPr>
+      <w:r>
+        <w:rPr>
+          <w:rFonts w:ascii="Georgia" w:eastAsia="Times New Roman" w:hAnsi="Georgia" w:cs="Times New Roman"/>
+          <w:color w:val="373D49"/>
+          <w:sz w:val="21"/>
+          <w:szCs w:val="21"/>
+          <w:lang w:eastAsia="de-DE"/>
+        </w:rPr>
+        <w:t xml:space="preserve"> </w:t>
+      </w:r>
+      <w:r>
+        <w:rPr>
+          <w:rFonts w:ascii="Georgia" w:eastAsia="Times New Roman" w:hAnsi="Georgia" w:cs="Times New Roman"/>
+          <w:color w:val="373D49"/>
+          <w:sz w:val="21"/>
+          <w:szCs w:val="21"/>
+          <w:lang w:eastAsia="de-DE"/>
+        </w:rPr>
+        <w:t>Statis</w:t>
+      </w:r>
+      <w:r>
+        <w:rPr>
+          <w:rFonts w:ascii="Georgia" w:eastAsia="Times New Roman" w:hAnsi="Georgia" w:cs="Times New Roman"/>
+          <w:color w:val="373D49"/>
+          <w:sz w:val="21"/>
+          <w:szCs w:val="21"/>
+          <w:lang w:eastAsia="de-DE"/>
+        </w:rPr>
+        <w:t>tiken anzeigen (Tages</w:t>
+      </w:r>
+      <w:r>
+        <w:rPr>
+          <w:rFonts w:ascii="Georgia" w:eastAsia="Times New Roman" w:hAnsi="Georgia" w:cs="Times New Roman"/>
+          <w:color w:val="373D49"/>
+          <w:sz w:val="21"/>
+          <w:szCs w:val="21"/>
+          <w:lang w:eastAsia="de-DE"/>
+        </w:rPr>
+        <w:t>-</w:t>
+      </w:r>
+      <w:r>
+        <w:rPr>
+          <w:rFonts w:ascii="Georgia" w:eastAsia="Times New Roman" w:hAnsi="Georgia" w:cs="Times New Roman"/>
+          <w:color w:val="373D49"/>
+          <w:sz w:val="21"/>
+          <w:szCs w:val="21"/>
+          <w:lang w:eastAsia="de-DE"/>
+        </w:rPr>
+        <w:t>, Wochen</w:t>
+      </w:r>
+      <w:r>
+        <w:rPr>
+          <w:rFonts w:ascii="Georgia" w:eastAsia="Times New Roman" w:hAnsi="Georgia" w:cs="Times New Roman"/>
+          <w:color w:val="373D49"/>
+          <w:sz w:val="21"/>
+          <w:szCs w:val="21"/>
+          <w:lang w:eastAsia="de-DE"/>
+        </w:rPr>
+        <w:t>- und</w:t>
+      </w:r>
+      <w:r>
+        <w:rPr>
+          <w:rFonts w:ascii="Georgia" w:eastAsia="Times New Roman" w:hAnsi="Georgia" w:cs="Times New Roman"/>
+          <w:color w:val="373D49"/>
+          <w:sz w:val="21"/>
+          <w:szCs w:val="21"/>
+          <w:lang w:eastAsia="de-DE"/>
+        </w:rPr>
+        <w:t xml:space="preserve"> Monat</w:t>
+      </w:r>
+      <w:r>
+        <w:rPr>
+          <w:rFonts w:ascii="Georgia" w:eastAsia="Times New Roman" w:hAnsi="Georgia" w:cs="Times New Roman"/>
+          <w:color w:val="373D49"/>
+          <w:sz w:val="21"/>
+          <w:szCs w:val="21"/>
+          <w:lang w:eastAsia="de-DE"/>
+        </w:rPr>
+        <w:t>sverlauf</w:t>
+      </w:r>
+      <w:r>
+        <w:rPr>
+          <w:rFonts w:ascii="Georgia" w:eastAsia="Times New Roman" w:hAnsi="Georgia" w:cs="Times New Roman"/>
+          <w:color w:val="373D49"/>
+          <w:sz w:val="21"/>
+          <w:szCs w:val="21"/>
+          <w:lang w:eastAsia="de-DE"/>
+        </w:rPr>
+        <w:t>)</w:t>
+      </w:r>
+    </w:p>
+    <w:p>
+      <w:pPr>
+        <w:numPr>
+          <w:ilvl w:val="2"/>
+          <w:numId w:val="30"/>
+        </w:numPr>
+        <w:shd w:val="clear" w:color="auto" w:fill="FFFFFF"/>
+        <w:spacing w:before="100" w:beforeAutospacing="1" w:after="100" w:afterAutospacing="1" w:line="240" w:lineRule="auto"/>
+        <w:rPr>
+          <w:rFonts w:ascii="Georgia" w:eastAsia="Times New Roman" w:hAnsi="Georgia" w:cs="Times New Roman"/>
+          <w:color w:val="373D49"/>
+          <w:sz w:val="21"/>
+          <w:szCs w:val="21"/>
+          <w:lang w:eastAsia="de-DE"/>
+        </w:rPr>
+      </w:pPr>
+      <w:r>
+        <w:rPr>
+          <w:rFonts w:ascii="Georgia" w:eastAsia="Times New Roman" w:hAnsi="Georgia" w:cs="Times New Roman"/>
+          <w:color w:val="373D49"/>
+          <w:sz w:val="21"/>
+          <w:szCs w:val="21"/>
+          <w:lang w:eastAsia="de-DE"/>
+        </w:rPr>
+        <w:t xml:space="preserve">Zeitplan erstellen (um welche Uhrzeit soll </w:t>
+      </w:r>
+      <w:r>
+        <w:rPr>
+          <w:rFonts w:ascii="Georgia" w:eastAsia="Times New Roman" w:hAnsi="Georgia" w:cs="Times New Roman"/>
+          <w:color w:val="373D49"/>
+          <w:sz w:val="21"/>
+          <w:szCs w:val="21"/>
+          <w:lang w:eastAsia="de-DE"/>
+        </w:rPr>
+        <w:t>belüftet</w:t>
+      </w:r>
+      <w:r>
+        <w:rPr>
+          <w:rFonts w:ascii="Georgia" w:eastAsia="Times New Roman" w:hAnsi="Georgia" w:cs="Times New Roman"/>
+          <w:color w:val="373D49"/>
+          <w:sz w:val="21"/>
+          <w:szCs w:val="21"/>
+          <w:lang w:eastAsia="de-DE"/>
+        </w:rPr>
+        <w:t>, gewässert, beleuchtet werden)</w:t>
+      </w:r>
+    </w:p>
+    <w:p>
+      <w:pPr>
+        <w:numPr>
+          <w:ilvl w:val="2"/>
+          <w:numId w:val="30"/>
+        </w:numPr>
+        <w:shd w:val="clear" w:color="auto" w:fill="FFFFFF"/>
+        <w:spacing w:before="100" w:beforeAutospacing="1" w:after="100" w:afterAutospacing="1" w:line="240" w:lineRule="auto"/>
+        <w:rPr>
+          <w:rFonts w:ascii="Georgia" w:eastAsia="Times New Roman" w:hAnsi="Georgia" w:cs="Times New Roman"/>
+          <w:color w:val="373D49"/>
+          <w:sz w:val="21"/>
+          <w:szCs w:val="21"/>
+          <w:lang w:eastAsia="de-DE"/>
+        </w:rPr>
+      </w:pPr>
+      <w:r>
+        <w:rPr>
+          <w:rFonts w:ascii="Georgia" w:eastAsia="Times New Roman" w:hAnsi="Georgia" w:cs="Times New Roman"/>
+          <w:color w:val="373D49"/>
+          <w:sz w:val="21"/>
+          <w:szCs w:val="21"/>
+          <w:lang w:eastAsia="de-DE"/>
+        </w:rPr>
+        <w:t>Funktionen aus 5</w:t>
+      </w:r>
+      <w:r>
+        <w:rPr>
+          <w:rFonts w:ascii="Georgia" w:eastAsia="Times New Roman" w:hAnsi="Georgia" w:cs="Times New Roman"/>
+          <w:color w:val="373D49"/>
+          <w:sz w:val="21"/>
+          <w:szCs w:val="21"/>
+          <w:lang w:eastAsia="de-DE"/>
+        </w:rPr>
+        <w:t>d</w:t>
+      </w:r>
+      <w:r>
+        <w:rPr>
+          <w:rFonts w:ascii="Georgia" w:eastAsia="Times New Roman" w:hAnsi="Georgia" w:cs="Times New Roman"/>
+          <w:color w:val="373D49"/>
+          <w:sz w:val="21"/>
+          <w:szCs w:val="21"/>
+          <w:lang w:eastAsia="de-DE"/>
+        </w:rPr>
+        <w:t>) nur in Abhängigkeit der Messwerte ausführen</w:t>
+      </w:r>
+      <w:r>
+        <w:rPr>
+          <w:rFonts w:ascii="Georgia" w:eastAsia="Times New Roman" w:hAnsi="Georgia" w:cs="Times New Roman"/>
+          <w:color w:val="373D49"/>
+          <w:sz w:val="21"/>
+          <w:szCs w:val="21"/>
+          <w:lang w:eastAsia="de-DE"/>
+        </w:rPr>
+        <w:t xml:space="preserve"> (bis auf Licht)</w:t>
+      </w:r>
+    </w:p>
+    <w:p>
+      <w:pPr>
+        <w:numPr>
+          <w:ilvl w:val="0"/>
+          <w:numId w:val="30"/>
+        </w:numPr>
+        <w:shd w:val="clear" w:color="auto" w:fill="FFFFFF"/>
+        <w:spacing w:before="100" w:beforeAutospacing="1" w:after="100" w:afterAutospacing="1" w:line="240" w:lineRule="auto"/>
+        <w:rPr>
+          <w:rFonts w:ascii="Georgia" w:eastAsia="Times New Roman" w:hAnsi="Georgia" w:cs="Times New Roman"/>
+          <w:color w:val="373D49"/>
+          <w:sz w:val="21"/>
+          <w:szCs w:val="21"/>
+          <w:lang w:eastAsia="de-DE"/>
+        </w:rPr>
+      </w:pPr>
+      <w:r>
+        <w:rPr>
+          <w:rFonts w:ascii="Georgia" w:eastAsia="Times New Roman" w:hAnsi="Georgia" w:cs="Times New Roman"/>
+          <w:color w:val="373D49"/>
+          <w:sz w:val="21"/>
+          <w:szCs w:val="21"/>
+          <w:lang w:eastAsia="de-DE"/>
+        </w:rPr>
+        <w:t>Android App</w:t>
       </w:r>
     </w:p>
     <w:p>
@@ -9721,7 +11152,164 @@
           <w:szCs w:val="21"/>
           <w:lang w:eastAsia="de-DE"/>
         </w:rPr>
-        <w:t xml:space="preserve"> Statistiken anzeigen (Tages-, Wochen- und Monatsverlauf)</w:t>
+        <w:t>Nutzer</w:t>
+      </w:r>
+    </w:p>
+    <w:p>
+      <w:pPr>
+        <w:numPr>
+          <w:ilvl w:val="2"/>
+          <w:numId w:val="30"/>
+        </w:numPr>
+        <w:shd w:val="clear" w:color="auto" w:fill="FFFFFF"/>
+        <w:spacing w:before="100" w:beforeAutospacing="1" w:after="100" w:afterAutospacing="1" w:line="240" w:lineRule="auto"/>
+        <w:rPr>
+          <w:rFonts w:ascii="Georgia" w:eastAsia="Times New Roman" w:hAnsi="Georgia" w:cs="Times New Roman"/>
+          <w:color w:val="373D49"/>
+          <w:sz w:val="21"/>
+          <w:szCs w:val="21"/>
+          <w:lang w:eastAsia="de-DE"/>
+        </w:rPr>
+      </w:pPr>
+      <w:r>
+        <w:rPr>
+          <w:rFonts w:ascii="Georgia" w:eastAsia="Times New Roman" w:hAnsi="Georgia" w:cs="Times New Roman"/>
+          <w:color w:val="373D49"/>
+          <w:sz w:val="21"/>
+          <w:szCs w:val="21"/>
+          <w:lang w:eastAsia="de-DE"/>
+        </w:rPr>
+        <w:t>Login</w:t>
+      </w:r>
+    </w:p>
+    <w:p>
+      <w:pPr>
+        <w:numPr>
+          <w:ilvl w:val="2"/>
+          <w:numId w:val="30"/>
+        </w:numPr>
+        <w:shd w:val="clear" w:color="auto" w:fill="FFFFFF"/>
+        <w:spacing w:before="100" w:beforeAutospacing="1" w:after="100" w:afterAutospacing="1" w:line="240" w:lineRule="auto"/>
+        <w:rPr>
+          <w:rFonts w:ascii="Georgia" w:eastAsia="Times New Roman" w:hAnsi="Georgia" w:cs="Times New Roman"/>
+          <w:color w:val="373D49"/>
+          <w:sz w:val="21"/>
+          <w:szCs w:val="21"/>
+          <w:lang w:eastAsia="de-DE"/>
+        </w:rPr>
+      </w:pPr>
+      <w:r>
+        <w:rPr>
+          <w:rFonts w:ascii="Georgia" w:eastAsia="Times New Roman" w:hAnsi="Georgia" w:cs="Times New Roman"/>
+          <w:color w:val="373D49"/>
+          <w:sz w:val="21"/>
+          <w:szCs w:val="21"/>
+          <w:lang w:eastAsia="de-DE"/>
+        </w:rPr>
+        <w:t xml:space="preserve">Nutzer kann sich registrieren </w:t>
+      </w:r>
+    </w:p>
+    <w:p>
+      <w:pPr>
+        <w:numPr>
+          <w:ilvl w:val="2"/>
+          <w:numId w:val="30"/>
+        </w:numPr>
+        <w:shd w:val="clear" w:color="auto" w:fill="FFFFFF"/>
+        <w:spacing w:before="100" w:beforeAutospacing="1" w:after="100" w:afterAutospacing="1" w:line="240" w:lineRule="auto"/>
+        <w:rPr>
+          <w:rFonts w:ascii="Georgia" w:eastAsia="Times New Roman" w:hAnsi="Georgia" w:cs="Times New Roman"/>
+          <w:color w:val="373D49"/>
+          <w:sz w:val="21"/>
+          <w:szCs w:val="21"/>
+          <w:lang w:eastAsia="de-DE"/>
+        </w:rPr>
+      </w:pPr>
+      <w:r>
+        <w:rPr>
+          <w:rFonts w:ascii="Georgia" w:eastAsia="Times New Roman" w:hAnsi="Georgia" w:cs="Times New Roman"/>
+          <w:color w:val="373D49"/>
+          <w:sz w:val="21"/>
+          <w:szCs w:val="21"/>
+          <w:lang w:eastAsia="de-DE"/>
+        </w:rPr>
+        <w:t>Nutzer kann Passwort ändern</w:t>
+      </w:r>
+    </w:p>
+    <w:p>
+      <w:pPr>
+        <w:numPr>
+          <w:ilvl w:val="2"/>
+          <w:numId w:val="30"/>
+        </w:numPr>
+        <w:shd w:val="clear" w:color="auto" w:fill="FFFFFF"/>
+        <w:spacing w:before="100" w:beforeAutospacing="1" w:after="100" w:afterAutospacing="1" w:line="240" w:lineRule="auto"/>
+        <w:rPr>
+          <w:rFonts w:ascii="Georgia" w:eastAsia="Times New Roman" w:hAnsi="Georgia" w:cs="Times New Roman"/>
+          <w:color w:val="373D49"/>
+          <w:sz w:val="21"/>
+          <w:szCs w:val="21"/>
+          <w:lang w:eastAsia="de-DE"/>
+        </w:rPr>
+      </w:pPr>
+      <w:r>
+        <w:rPr>
+          <w:rFonts w:ascii="Georgia" w:eastAsia="Times New Roman" w:hAnsi="Georgia" w:cs="Times New Roman"/>
+          <w:color w:val="373D49"/>
+          <w:sz w:val="21"/>
+          <w:szCs w:val="21"/>
+          <w:lang w:eastAsia="de-DE"/>
+        </w:rPr>
+        <w:t xml:space="preserve">Nutzer kann </w:t>
+      </w:r>
+      <w:proofErr w:type="gramStart"/>
+      <w:r>
+        <w:rPr>
+          <w:rFonts w:ascii="Georgia" w:eastAsia="Times New Roman" w:hAnsi="Georgia" w:cs="Times New Roman"/>
+          <w:color w:val="373D49"/>
+          <w:sz w:val="21"/>
+          <w:szCs w:val="21"/>
+          <w:lang w:eastAsia="de-DE"/>
+        </w:rPr>
+        <w:t>email</w:t>
+      </w:r>
+      <w:proofErr w:type="gramEnd"/>
+      <w:r>
+        <w:rPr>
+          <w:rFonts w:ascii="Georgia" w:eastAsia="Times New Roman" w:hAnsi="Georgia" w:cs="Times New Roman"/>
+          <w:color w:val="373D49"/>
+          <w:sz w:val="21"/>
+          <w:szCs w:val="21"/>
+          <w:lang w:eastAsia="de-DE"/>
+        </w:rPr>
+        <w:t xml:space="preserve"> ändern</w:t>
+      </w:r>
+    </w:p>
+    <w:p>
+      <w:pPr>
+        <w:numPr>
+          <w:ilvl w:val="2"/>
+          <w:numId w:val="30"/>
+        </w:numPr>
+        <w:shd w:val="clear" w:color="auto" w:fill="FFFFFF"/>
+        <w:spacing w:before="100" w:beforeAutospacing="1" w:after="100" w:afterAutospacing="1" w:line="240" w:lineRule="auto"/>
+        <w:rPr>
+          <w:rFonts w:ascii="Georgia" w:eastAsia="Times New Roman" w:hAnsi="Georgia" w:cs="Times New Roman"/>
+          <w:color w:val="373D49"/>
+          <w:sz w:val="21"/>
+          <w:szCs w:val="21"/>
+          <w:lang w:eastAsia="de-DE"/>
+        </w:rPr>
+      </w:pPr>
+      <w:r>
+        <w:rPr>
+          <w:rFonts w:ascii="Georgia" w:eastAsia="Times New Roman" w:hAnsi="Georgia" w:cs="Times New Roman"/>
+          <w:color w:val="373D49"/>
+          <w:sz w:val="21"/>
+          <w:szCs w:val="21"/>
+          <w:lang w:eastAsia="de-DE"/>
+        </w:rPr>
+        <w:t>Nutzer kann Vor- und Nachname ändern</w:t>
       </w:r>
     </w:p>
     <w:p>
@@ -9748,8 +11336,145 @@
           <w:szCs w:val="21"/>
           <w:lang w:eastAsia="de-DE"/>
         </w:rPr>
-        <w:t>Benachrichtigung des Users bei unüblichen Messwerten.</w:t>
-      </w:r>
+        <w:t>Gewächshaus</w:t>
+      </w:r>
+    </w:p>
+    <w:p>
+      <w:pPr>
+        <w:numPr>
+          <w:ilvl w:val="2"/>
+          <w:numId w:val="30"/>
+        </w:numPr>
+        <w:shd w:val="clear" w:color="auto" w:fill="FFFFFF"/>
+        <w:spacing w:before="100" w:beforeAutospacing="1" w:after="100" w:afterAutospacing="1" w:line="240" w:lineRule="auto"/>
+        <w:rPr>
+          <w:rFonts w:ascii="Georgia" w:eastAsia="Times New Roman" w:hAnsi="Georgia" w:cs="Times New Roman"/>
+          <w:color w:val="373D49"/>
+          <w:sz w:val="21"/>
+          <w:szCs w:val="21"/>
+          <w:lang w:eastAsia="de-DE"/>
+        </w:rPr>
+      </w:pPr>
+      <w:r>
+        <w:rPr>
+          <w:rFonts w:ascii="Georgia" w:eastAsia="Times New Roman" w:hAnsi="Georgia" w:cs="Times New Roman"/>
+          <w:color w:val="373D49"/>
+          <w:sz w:val="21"/>
+          <w:szCs w:val="21"/>
+          <w:lang w:eastAsia="de-DE"/>
+        </w:rPr>
+        <w:t xml:space="preserve">Gewächshaus registrieren/verknüpfen </w:t>
+      </w:r>
+    </w:p>
+    <w:p>
+      <w:pPr>
+        <w:numPr>
+          <w:ilvl w:val="2"/>
+          <w:numId w:val="30"/>
+        </w:numPr>
+        <w:shd w:val="clear" w:color="auto" w:fill="FFFFFF"/>
+        <w:spacing w:before="100" w:beforeAutospacing="1" w:after="100" w:afterAutospacing="1" w:line="240" w:lineRule="auto"/>
+        <w:rPr>
+          <w:rFonts w:ascii="Georgia" w:eastAsia="Times New Roman" w:hAnsi="Georgia" w:cs="Times New Roman"/>
+          <w:color w:val="373D49"/>
+          <w:sz w:val="21"/>
+          <w:szCs w:val="21"/>
+          <w:lang w:eastAsia="de-DE"/>
+        </w:rPr>
+      </w:pPr>
+      <w:r>
+        <w:rPr>
+          <w:rFonts w:ascii="Georgia" w:eastAsia="Times New Roman" w:hAnsi="Georgia" w:cs="Times New Roman"/>
+          <w:color w:val="373D49"/>
+          <w:sz w:val="21"/>
+          <w:szCs w:val="21"/>
+          <w:lang w:eastAsia="de-DE"/>
+        </w:rPr>
+        <w:t xml:space="preserve"> Statistiken anzeigen (Tages-, Wochen- und Monatsverlauf)</w:t>
+      </w:r>
+    </w:p>
+    <w:p>
+      <w:pPr>
+        <w:numPr>
+          <w:ilvl w:val="2"/>
+          <w:numId w:val="30"/>
+        </w:numPr>
+        <w:shd w:val="clear" w:color="auto" w:fill="FFFFFF"/>
+        <w:spacing w:before="100" w:beforeAutospacing="1" w:after="100" w:afterAutospacing="1" w:line="240" w:lineRule="auto"/>
+        <w:rPr>
+          <w:rFonts w:ascii="Georgia" w:eastAsia="Times New Roman" w:hAnsi="Georgia" w:cs="Times New Roman"/>
+          <w:color w:val="373D49"/>
+          <w:sz w:val="21"/>
+          <w:szCs w:val="21"/>
+          <w:lang w:eastAsia="de-DE"/>
+        </w:rPr>
+      </w:pPr>
+      <w:r>
+        <w:rPr>
+          <w:rFonts w:ascii="Georgia" w:eastAsia="Times New Roman" w:hAnsi="Georgia" w:cs="Times New Roman"/>
+          <w:color w:val="373D49"/>
+          <w:sz w:val="21"/>
+          <w:szCs w:val="21"/>
+          <w:lang w:eastAsia="de-DE"/>
+        </w:rPr>
+        <w:t>Zeitplan erstellen (um welche Uhrzeit soll belüftet, gewässert, beleuchtet werden)</w:t>
+      </w:r>
+    </w:p>
+    <w:p>
+      <w:pPr>
+        <w:numPr>
+          <w:ilvl w:val="2"/>
+          <w:numId w:val="30"/>
+        </w:numPr>
+        <w:shd w:val="clear" w:color="auto" w:fill="FFFFFF"/>
+        <w:spacing w:before="100" w:beforeAutospacing="1" w:after="100" w:afterAutospacing="1" w:line="240" w:lineRule="auto"/>
+        <w:rPr>
+          <w:rFonts w:ascii="Georgia" w:eastAsia="Times New Roman" w:hAnsi="Georgia" w:cs="Times New Roman"/>
+          <w:color w:val="373D49"/>
+          <w:sz w:val="21"/>
+          <w:szCs w:val="21"/>
+          <w:lang w:eastAsia="de-DE"/>
+        </w:rPr>
+      </w:pPr>
+      <w:r>
+        <w:rPr>
+          <w:rFonts w:ascii="Georgia" w:eastAsia="Times New Roman" w:hAnsi="Georgia" w:cs="Times New Roman"/>
+          <w:color w:val="373D49"/>
+          <w:sz w:val="21"/>
+          <w:szCs w:val="21"/>
+          <w:lang w:eastAsia="de-DE"/>
+        </w:rPr>
+        <w:t>Funktionen aus 5d) nur in Abhängigkeit der Messwerte ausführen (bis auf Licht)</w:t>
+      </w:r>
+    </w:p>
+    <w:p>
+      <w:pPr>
+        <w:numPr>
+          <w:ilvl w:val="0"/>
+          <w:numId w:val="30"/>
+        </w:numPr>
+        <w:shd w:val="clear" w:color="auto" w:fill="FFFFFF"/>
+        <w:spacing w:before="100" w:beforeAutospacing="1" w:after="100" w:afterAutospacing="1" w:line="240" w:lineRule="auto"/>
+        <w:rPr>
+          <w:rFonts w:ascii="Georgia" w:eastAsia="Times New Roman" w:hAnsi="Georgia" w:cs="Times New Roman"/>
+          <w:color w:val="373D49"/>
+          <w:sz w:val="21"/>
+          <w:szCs w:val="21"/>
+          <w:lang w:eastAsia="de-DE"/>
+        </w:rPr>
+      </w:pPr>
+      <w:proofErr w:type="spellStart"/>
+      <w:r>
+        <w:rPr>
+          <w:rFonts w:ascii="Georgia" w:eastAsia="Times New Roman" w:hAnsi="Georgia" w:cs="Times New Roman"/>
+          <w:color w:val="373D49"/>
+          <w:sz w:val="21"/>
+          <w:szCs w:val="21"/>
+          <w:lang w:eastAsia="de-DE"/>
+        </w:rPr>
+        <w:t>JavaClient</w:t>
+      </w:r>
+      <w:proofErr w:type="spellEnd"/>
     </w:p>
     <w:p>
       <w:pPr>
@@ -9775,27 +11500,164 @@
           <w:szCs w:val="21"/>
           <w:lang w:eastAsia="de-DE"/>
         </w:rPr>
-        <w:t xml:space="preserve">Zeitplan erstellen (um welche Uhrzeit soll </w:t>
-      </w:r>
-      <w:r>
-        <w:rPr>
-          <w:rFonts w:ascii="Georgia" w:eastAsia="Times New Roman" w:hAnsi="Georgia" w:cs="Times New Roman"/>
-          <w:color w:val="373D49"/>
-          <w:sz w:val="21"/>
-          <w:szCs w:val="21"/>
-          <w:lang w:eastAsia="de-DE"/>
-        </w:rPr>
-        <w:t>belüftet</w:t>
-      </w:r>
-      <w:r>
-        <w:rPr>
-          <w:rFonts w:ascii="Georgia" w:eastAsia="Times New Roman" w:hAnsi="Georgia" w:cs="Times New Roman"/>
-          <w:color w:val="373D49"/>
-          <w:sz w:val="21"/>
-          <w:szCs w:val="21"/>
-          <w:lang w:eastAsia="de-DE"/>
-        </w:rPr>
-        <w:t>, gewässert, beleuchtet werden)</w:t>
+        <w:t>Nutzer</w:t>
+      </w:r>
+    </w:p>
+    <w:p>
+      <w:pPr>
+        <w:numPr>
+          <w:ilvl w:val="2"/>
+          <w:numId w:val="30"/>
+        </w:numPr>
+        <w:shd w:val="clear" w:color="auto" w:fill="FFFFFF"/>
+        <w:spacing w:before="100" w:beforeAutospacing="1" w:after="100" w:afterAutospacing="1" w:line="240" w:lineRule="auto"/>
+        <w:rPr>
+          <w:rFonts w:ascii="Georgia" w:eastAsia="Times New Roman" w:hAnsi="Georgia" w:cs="Times New Roman"/>
+          <w:color w:val="373D49"/>
+          <w:sz w:val="21"/>
+          <w:szCs w:val="21"/>
+          <w:lang w:eastAsia="de-DE"/>
+        </w:rPr>
+      </w:pPr>
+      <w:r>
+        <w:rPr>
+          <w:rFonts w:ascii="Georgia" w:eastAsia="Times New Roman" w:hAnsi="Georgia" w:cs="Times New Roman"/>
+          <w:color w:val="373D49"/>
+          <w:sz w:val="21"/>
+          <w:szCs w:val="21"/>
+          <w:lang w:eastAsia="de-DE"/>
+        </w:rPr>
+        <w:t>Login</w:t>
+      </w:r>
+    </w:p>
+    <w:p>
+      <w:pPr>
+        <w:numPr>
+          <w:ilvl w:val="2"/>
+          <w:numId w:val="30"/>
+        </w:numPr>
+        <w:shd w:val="clear" w:color="auto" w:fill="FFFFFF"/>
+        <w:spacing w:before="100" w:beforeAutospacing="1" w:after="100" w:afterAutospacing="1" w:line="240" w:lineRule="auto"/>
+        <w:rPr>
+          <w:rFonts w:ascii="Georgia" w:eastAsia="Times New Roman" w:hAnsi="Georgia" w:cs="Times New Roman"/>
+          <w:color w:val="373D49"/>
+          <w:sz w:val="21"/>
+          <w:szCs w:val="21"/>
+          <w:lang w:eastAsia="de-DE"/>
+        </w:rPr>
+      </w:pPr>
+      <w:r>
+        <w:rPr>
+          <w:rFonts w:ascii="Georgia" w:eastAsia="Times New Roman" w:hAnsi="Georgia" w:cs="Times New Roman"/>
+          <w:color w:val="373D49"/>
+          <w:sz w:val="21"/>
+          <w:szCs w:val="21"/>
+          <w:lang w:eastAsia="de-DE"/>
+        </w:rPr>
+        <w:t xml:space="preserve">Nutzer kann sich registrieren </w:t>
+      </w:r>
+    </w:p>
+    <w:p>
+      <w:pPr>
+        <w:numPr>
+          <w:ilvl w:val="2"/>
+          <w:numId w:val="30"/>
+        </w:numPr>
+        <w:shd w:val="clear" w:color="auto" w:fill="FFFFFF"/>
+        <w:spacing w:before="100" w:beforeAutospacing="1" w:after="100" w:afterAutospacing="1" w:line="240" w:lineRule="auto"/>
+        <w:rPr>
+          <w:rFonts w:ascii="Georgia" w:eastAsia="Times New Roman" w:hAnsi="Georgia" w:cs="Times New Roman"/>
+          <w:color w:val="373D49"/>
+          <w:sz w:val="21"/>
+          <w:szCs w:val="21"/>
+          <w:lang w:eastAsia="de-DE"/>
+        </w:rPr>
+      </w:pPr>
+      <w:r>
+        <w:rPr>
+          <w:rFonts w:ascii="Georgia" w:eastAsia="Times New Roman" w:hAnsi="Georgia" w:cs="Times New Roman"/>
+          <w:color w:val="373D49"/>
+          <w:sz w:val="21"/>
+          <w:szCs w:val="21"/>
+          <w:lang w:eastAsia="de-DE"/>
+        </w:rPr>
+        <w:t>Nutzer kann Passwort ändern</w:t>
+      </w:r>
+    </w:p>
+    <w:p>
+      <w:pPr>
+        <w:numPr>
+          <w:ilvl w:val="2"/>
+          <w:numId w:val="30"/>
+        </w:numPr>
+        <w:shd w:val="clear" w:color="auto" w:fill="FFFFFF"/>
+        <w:spacing w:before="100" w:beforeAutospacing="1" w:after="100" w:afterAutospacing="1" w:line="240" w:lineRule="auto"/>
+        <w:rPr>
+          <w:rFonts w:ascii="Georgia" w:eastAsia="Times New Roman" w:hAnsi="Georgia" w:cs="Times New Roman"/>
+          <w:color w:val="373D49"/>
+          <w:sz w:val="21"/>
+          <w:szCs w:val="21"/>
+          <w:lang w:eastAsia="de-DE"/>
+        </w:rPr>
+      </w:pPr>
+      <w:r>
+        <w:rPr>
+          <w:rFonts w:ascii="Georgia" w:eastAsia="Times New Roman" w:hAnsi="Georgia" w:cs="Times New Roman"/>
+          <w:color w:val="373D49"/>
+          <w:sz w:val="21"/>
+          <w:szCs w:val="21"/>
+          <w:lang w:eastAsia="de-DE"/>
+        </w:rPr>
+        <w:t xml:space="preserve">Nutzer kann </w:t>
+      </w:r>
+      <w:proofErr w:type="gramStart"/>
+      <w:r>
+        <w:rPr>
+          <w:rFonts w:ascii="Georgia" w:eastAsia="Times New Roman" w:hAnsi="Georgia" w:cs="Times New Roman"/>
+          <w:color w:val="373D49"/>
+          <w:sz w:val="21"/>
+          <w:szCs w:val="21"/>
+          <w:lang w:eastAsia="de-DE"/>
+        </w:rPr>
+        <w:t>email</w:t>
+      </w:r>
+      <w:proofErr w:type="gramEnd"/>
+      <w:r>
+        <w:rPr>
+          <w:rFonts w:ascii="Georgia" w:eastAsia="Times New Roman" w:hAnsi="Georgia" w:cs="Times New Roman"/>
+          <w:color w:val="373D49"/>
+          <w:sz w:val="21"/>
+          <w:szCs w:val="21"/>
+          <w:lang w:eastAsia="de-DE"/>
+        </w:rPr>
+        <w:t xml:space="preserve"> ändern</w:t>
+      </w:r>
+    </w:p>
+    <w:p>
+      <w:pPr>
+        <w:numPr>
+          <w:ilvl w:val="2"/>
+          <w:numId w:val="30"/>
+        </w:numPr>
+        <w:shd w:val="clear" w:color="auto" w:fill="FFFFFF"/>
+        <w:spacing w:before="100" w:beforeAutospacing="1" w:after="100" w:afterAutospacing="1" w:line="240" w:lineRule="auto"/>
+        <w:rPr>
+          <w:rFonts w:ascii="Georgia" w:eastAsia="Times New Roman" w:hAnsi="Georgia" w:cs="Times New Roman"/>
+          <w:color w:val="373D49"/>
+          <w:sz w:val="21"/>
+          <w:szCs w:val="21"/>
+          <w:lang w:eastAsia="de-DE"/>
+        </w:rPr>
+      </w:pPr>
+      <w:r>
+        <w:rPr>
+          <w:rFonts w:ascii="Georgia" w:eastAsia="Times New Roman" w:hAnsi="Georgia" w:cs="Times New Roman"/>
+          <w:color w:val="373D49"/>
+          <w:sz w:val="21"/>
+          <w:szCs w:val="21"/>
+          <w:lang w:eastAsia="de-DE"/>
+        </w:rPr>
+        <w:t>Nutzer kann Vor- und Nachname ändern</w:t>
       </w:r>
     </w:p>
     <w:p>
@@ -9822,13 +11684,13 @@
           <w:szCs w:val="21"/>
           <w:lang w:eastAsia="de-DE"/>
         </w:rPr>
-        <w:t>Funktionen aus 5d) nur in Abhängigkeit der Messwerte ausführen</w:t>
+        <w:t>Gewächshaus</w:t>
       </w:r>
     </w:p>
     <w:p>
       <w:pPr>
         <w:numPr>
-          <w:ilvl w:val="0"/>
+          <w:ilvl w:val="2"/>
           <w:numId w:val="30"/>
         </w:numPr>
         <w:shd w:val="clear" w:color="auto" w:fill="FFFFFF"/>
@@ -9849,13 +11711,13 @@
           <w:szCs w:val="21"/>
           <w:lang w:eastAsia="de-DE"/>
         </w:rPr>
-        <w:t>JavaClient</w:t>
+        <w:t xml:space="preserve">Gewächshaus registrieren/verknüpfen </w:t>
       </w:r>
     </w:p>
     <w:p>
       <w:pPr>
         <w:numPr>
-          <w:ilvl w:val="1"/>
+          <w:ilvl w:val="2"/>
           <w:numId w:val="30"/>
         </w:numPr>
         <w:shd w:val="clear" w:color="auto" w:fill="FFFFFF"/>
@@ -9876,13 +11738,13 @@
           <w:szCs w:val="21"/>
           <w:lang w:eastAsia="de-DE"/>
         </w:rPr>
-        <w:t>Login</w:t>
+        <w:t xml:space="preserve"> Statistiken anzeigen (Tages-, Wochen- und Monatsverlauf)</w:t>
       </w:r>
     </w:p>
     <w:p>
       <w:pPr>
         <w:numPr>
-          <w:ilvl w:val="1"/>
+          <w:ilvl w:val="2"/>
           <w:numId w:val="30"/>
         </w:numPr>
         <w:shd w:val="clear" w:color="auto" w:fill="FFFFFF"/>
@@ -9903,13 +11765,13 @@
           <w:szCs w:val="21"/>
           <w:lang w:eastAsia="de-DE"/>
         </w:rPr>
-        <w:t xml:space="preserve">Gewächshaus registrieren/verknüpfen </w:t>
+        <w:t>Zeitplan erstellen (um welche Uhrzeit soll belüftet, gewässert, beleuchtet werden)</w:t>
       </w:r>
     </w:p>
     <w:p>
       <w:pPr>
         <w:numPr>
-          <w:ilvl w:val="1"/>
+          <w:ilvl w:val="2"/>
           <w:numId w:val="30"/>
         </w:numPr>
         <w:shd w:val="clear" w:color="auto" w:fill="FFFFFF"/>
@@ -9930,15 +11792,12 @@
           <w:szCs w:val="21"/>
           <w:lang w:eastAsia="de-DE"/>
         </w:rPr>
-        <w:t xml:space="preserve"> Statistiken anzeigen (Tages-, Wochen- und Monatsverlauf)</w:t>
-      </w:r>
-    </w:p>
-    <w:p>
-      <w:pPr>
-        <w:numPr>
-          <w:ilvl w:val="1"/>
-          <w:numId w:val="30"/>
-        </w:numPr>
+        <w:t>Funktionen aus 5d) nur in Abhängigkeit der Messwerte ausführen (bis auf Licht)</w:t>
+      </w:r>
+    </w:p>
+    <w:bookmarkEnd w:id="0"/>
+    <w:p>
+      <w:pPr>
         <w:shd w:val="clear" w:color="auto" w:fill="FFFFFF"/>
         <w:spacing w:before="100" w:beforeAutospacing="1" w:after="100" w:afterAutospacing="1" w:line="240" w:lineRule="auto"/>
         <w:rPr>
@@ -9949,43 +11808,9 @@
           <w:lang w:eastAsia="de-DE"/>
         </w:rPr>
       </w:pPr>
-      <w:r>
-        <w:rPr>
-          <w:rFonts w:ascii="Georgia" w:eastAsia="Times New Roman" w:hAnsi="Georgia" w:cs="Times New Roman"/>
-          <w:color w:val="373D49"/>
-          <w:sz w:val="21"/>
-          <w:szCs w:val="21"/>
-          <w:lang w:eastAsia="de-DE"/>
-        </w:rPr>
-        <w:t xml:space="preserve">Zeitplan erstellen (um welche Uhrzeit soll </w:t>
-      </w:r>
-      <w:r>
-        <w:rPr>
-          <w:rFonts w:ascii="Georgia" w:eastAsia="Times New Roman" w:hAnsi="Georgia" w:cs="Times New Roman"/>
-          <w:color w:val="373D49"/>
-          <w:sz w:val="21"/>
-          <w:szCs w:val="21"/>
-          <w:lang w:eastAsia="de-DE"/>
-        </w:rPr>
-        <w:t>belüftet</w:t>
-      </w:r>
-      <w:r>
-        <w:rPr>
-          <w:rFonts w:ascii="Georgia" w:eastAsia="Times New Roman" w:hAnsi="Georgia" w:cs="Times New Roman"/>
-          <w:color w:val="373D49"/>
-          <w:sz w:val="21"/>
-          <w:szCs w:val="21"/>
-          <w:lang w:eastAsia="de-DE"/>
-        </w:rPr>
-        <w:t>, gewässert, beleuchtet werden)</w:t>
-      </w:r>
-    </w:p>
-    <w:p>
-      <w:pPr>
-        <w:numPr>
-          <w:ilvl w:val="1"/>
-          <w:numId w:val="30"/>
-        </w:numPr>
+    </w:p>
+    <w:p>
+      <w:pPr>
         <w:shd w:val="clear" w:color="auto" w:fill="FFFFFF"/>
         <w:spacing w:before="100" w:beforeAutospacing="1" w:after="100" w:afterAutospacing="1" w:line="240" w:lineRule="auto"/>
         <w:rPr>
@@ -9996,657 +11821,7 @@
           <w:lang w:eastAsia="de-DE"/>
         </w:rPr>
       </w:pPr>
-      <w:r>
-        <w:rPr>
-          <w:rFonts w:ascii="Georgia" w:eastAsia="Times New Roman" w:hAnsi="Georgia" w:cs="Times New Roman"/>
-          <w:color w:val="373D49"/>
-          <w:sz w:val="21"/>
-          <w:szCs w:val="21"/>
-          <w:lang w:eastAsia="de-DE"/>
-        </w:rPr>
-        <w:t>Funktionen aus 5d) nur in Abhängigkeit der Messwerte ausführen</w:t>
-      </w:r>
-    </w:p>
-    <w:p>
-      <w:pPr>
-        <w:shd w:val="clear" w:color="auto" w:fill="FFFFFF"/>
-        <w:spacing w:before="100" w:beforeAutospacing="1" w:after="100" w:afterAutospacing="1" w:line="240" w:lineRule="auto"/>
-        <w:rPr>
-          <w:rFonts w:ascii="Georgia" w:eastAsia="Times New Roman" w:hAnsi="Georgia" w:cs="Times New Roman"/>
-          <w:color w:val="373D49"/>
-          <w:sz w:val="21"/>
-          <w:szCs w:val="21"/>
-          <w:lang w:eastAsia="de-DE"/>
-        </w:rPr>
-      </w:pPr>
-    </w:p>
-    <w:p>
-      <w:pPr>
-        <w:shd w:val="clear" w:color="auto" w:fill="FFFFFF"/>
-        <w:spacing w:before="100" w:beforeAutospacing="1" w:after="100" w:afterAutospacing="1" w:line="240" w:lineRule="auto"/>
-        <w:rPr>
-          <w:rFonts w:ascii="Georgia" w:eastAsia="Times New Roman" w:hAnsi="Georgia" w:cs="Times New Roman"/>
-          <w:color w:val="373D49"/>
-          <w:sz w:val="21"/>
-          <w:szCs w:val="21"/>
-          <w:lang w:eastAsia="de-DE"/>
-        </w:rPr>
-      </w:pPr>
-    </w:p>
-    <w:tbl>
-      <w:tblPr>
-        <w:tblStyle w:val="Tabellenraster"/>
-        <w:tblW w:w="0" w:type="auto"/>
-        <w:tblInd w:w="360" w:type="dxa"/>
-        <w:tblLook w:val="04A0" w:firstRow="1" w:lastRow="0" w:firstColumn="1" w:lastColumn="0" w:noHBand="0" w:noVBand="1"/>
-      </w:tblPr>
-      <w:tblGrid>
-        <w:gridCol w:w="2168"/>
-        <w:gridCol w:w="2170"/>
-        <w:gridCol w:w="2170"/>
-        <w:gridCol w:w="2194"/>
-      </w:tblGrid>
-      <w:tr>
-        <w:tc>
-          <w:tcPr>
-            <w:tcW w:w="2265" w:type="dxa"/>
-          </w:tcPr>
-          <w:p>
-            <w:pPr>
-              <w:spacing w:before="100" w:beforeAutospacing="1" w:after="100" w:afterAutospacing="1"/>
-              <w:rPr>
-                <w:rFonts w:ascii="Georgia" w:eastAsia="Times New Roman" w:hAnsi="Georgia" w:cs="Times New Roman"/>
-                <w:color w:val="373D49"/>
-                <w:sz w:val="21"/>
-                <w:szCs w:val="21"/>
-                <w:lang w:eastAsia="de-DE"/>
-              </w:rPr>
-            </w:pPr>
-            <w:r>
-              <w:rPr>
-                <w:rFonts w:ascii="Georgia" w:eastAsia="Times New Roman" w:hAnsi="Georgia" w:cs="Times New Roman"/>
-                <w:color w:val="373D49"/>
-                <w:sz w:val="21"/>
-                <w:szCs w:val="21"/>
-                <w:lang w:eastAsia="de-DE"/>
-              </w:rPr>
-              <w:t>Muss</w:t>
-            </w:r>
-          </w:p>
-        </w:tc>
-        <w:tc>
-          <w:tcPr>
-            <w:tcW w:w="2265" w:type="dxa"/>
-          </w:tcPr>
-          <w:p>
-            <w:pPr>
-              <w:spacing w:before="100" w:beforeAutospacing="1" w:after="100" w:afterAutospacing="1"/>
-              <w:rPr>
-                <w:rFonts w:ascii="Georgia" w:eastAsia="Times New Roman" w:hAnsi="Georgia" w:cs="Times New Roman"/>
-                <w:color w:val="373D49"/>
-                <w:sz w:val="21"/>
-                <w:szCs w:val="21"/>
-                <w:lang w:eastAsia="de-DE"/>
-              </w:rPr>
-            </w:pPr>
-            <w:r>
-              <w:rPr>
-                <w:rFonts w:ascii="Georgia" w:eastAsia="Times New Roman" w:hAnsi="Georgia" w:cs="Times New Roman"/>
-                <w:color w:val="373D49"/>
-                <w:sz w:val="21"/>
-                <w:szCs w:val="21"/>
-                <w:lang w:eastAsia="de-DE"/>
-              </w:rPr>
-              <w:t>Sollte</w:t>
-            </w:r>
-          </w:p>
-        </w:tc>
-        <w:tc>
-          <w:tcPr>
-            <w:tcW w:w="2266" w:type="dxa"/>
-          </w:tcPr>
-          <w:p>
-            <w:pPr>
-              <w:spacing w:before="100" w:beforeAutospacing="1" w:after="100" w:afterAutospacing="1"/>
-              <w:rPr>
-                <w:rFonts w:ascii="Georgia" w:eastAsia="Times New Roman" w:hAnsi="Georgia" w:cs="Times New Roman"/>
-                <w:color w:val="373D49"/>
-                <w:sz w:val="21"/>
-                <w:szCs w:val="21"/>
-                <w:lang w:eastAsia="de-DE"/>
-              </w:rPr>
-            </w:pPr>
-            <w:r>
-              <w:rPr>
-                <w:rFonts w:ascii="Georgia" w:eastAsia="Times New Roman" w:hAnsi="Georgia" w:cs="Times New Roman"/>
-                <w:color w:val="373D49"/>
-                <w:sz w:val="21"/>
-                <w:szCs w:val="21"/>
-                <w:lang w:eastAsia="de-DE"/>
-              </w:rPr>
-              <w:t>Kann</w:t>
-            </w:r>
-          </w:p>
-        </w:tc>
-        <w:tc>
-          <w:tcPr>
-            <w:tcW w:w="2266" w:type="dxa"/>
-          </w:tcPr>
-          <w:p>
-            <w:pPr>
-              <w:spacing w:before="100" w:beforeAutospacing="1" w:after="100" w:afterAutospacing="1"/>
-              <w:rPr>
-                <w:rFonts w:ascii="Georgia" w:eastAsia="Times New Roman" w:hAnsi="Georgia" w:cs="Times New Roman"/>
-                <w:color w:val="373D49"/>
-                <w:sz w:val="21"/>
-                <w:szCs w:val="21"/>
-                <w:lang w:eastAsia="de-DE"/>
-              </w:rPr>
-            </w:pPr>
-            <w:r>
-              <w:rPr>
-                <w:rFonts w:ascii="Georgia" w:eastAsia="Times New Roman" w:hAnsi="Georgia" w:cs="Times New Roman"/>
-                <w:color w:val="373D49"/>
-                <w:sz w:val="21"/>
-                <w:szCs w:val="21"/>
-                <w:lang w:eastAsia="de-DE"/>
-              </w:rPr>
-              <w:t>Wird nicht gemacht/ nicht möglich</w:t>
-            </w:r>
-          </w:p>
-        </w:tc>
-      </w:tr>
-      <w:tr>
-        <w:tc>
-          <w:tcPr>
-            <w:tcW w:w="2265" w:type="dxa"/>
-          </w:tcPr>
-          <w:p>
-            <w:pPr>
-              <w:spacing w:before="100" w:beforeAutospacing="1" w:after="100" w:afterAutospacing="1"/>
-              <w:rPr>
-                <w:rFonts w:ascii="Georgia" w:eastAsia="Times New Roman" w:hAnsi="Georgia" w:cs="Times New Roman"/>
-                <w:color w:val="373D49"/>
-                <w:sz w:val="21"/>
-                <w:szCs w:val="21"/>
-                <w:lang w:eastAsia="de-DE"/>
-              </w:rPr>
-            </w:pPr>
-          </w:p>
-        </w:tc>
-        <w:tc>
-          <w:tcPr>
-            <w:tcW w:w="2265" w:type="dxa"/>
-          </w:tcPr>
-          <w:p>
-            <w:pPr>
-              <w:spacing w:before="100" w:beforeAutospacing="1" w:after="100" w:afterAutospacing="1"/>
-              <w:rPr>
-                <w:rFonts w:ascii="Georgia" w:eastAsia="Times New Roman" w:hAnsi="Georgia" w:cs="Times New Roman"/>
-                <w:color w:val="373D49"/>
-                <w:sz w:val="21"/>
-                <w:szCs w:val="21"/>
-                <w:lang w:eastAsia="de-DE"/>
-              </w:rPr>
-            </w:pPr>
-          </w:p>
-        </w:tc>
-        <w:tc>
-          <w:tcPr>
-            <w:tcW w:w="2266" w:type="dxa"/>
-          </w:tcPr>
-          <w:p>
-            <w:pPr>
-              <w:spacing w:before="100" w:beforeAutospacing="1" w:after="100" w:afterAutospacing="1"/>
-              <w:rPr>
-                <w:rFonts w:ascii="Georgia" w:eastAsia="Times New Roman" w:hAnsi="Georgia" w:cs="Times New Roman"/>
-                <w:color w:val="373D49"/>
-                <w:sz w:val="21"/>
-                <w:szCs w:val="21"/>
-                <w:lang w:eastAsia="de-DE"/>
-              </w:rPr>
-            </w:pPr>
-          </w:p>
-        </w:tc>
-        <w:tc>
-          <w:tcPr>
-            <w:tcW w:w="2266" w:type="dxa"/>
-          </w:tcPr>
-          <w:p>
-            <w:pPr>
-              <w:spacing w:before="100" w:beforeAutospacing="1" w:after="100" w:afterAutospacing="1"/>
-              <w:rPr>
-                <w:rFonts w:ascii="Georgia" w:eastAsia="Times New Roman" w:hAnsi="Georgia" w:cs="Times New Roman"/>
-                <w:color w:val="373D49"/>
-                <w:sz w:val="21"/>
-                <w:szCs w:val="21"/>
-                <w:lang w:eastAsia="de-DE"/>
-              </w:rPr>
-            </w:pPr>
-          </w:p>
-        </w:tc>
-      </w:tr>
-      <w:tr>
-        <w:tc>
-          <w:tcPr>
-            <w:tcW w:w="2265" w:type="dxa"/>
-          </w:tcPr>
-          <w:p>
-            <w:pPr>
-              <w:spacing w:before="100" w:beforeAutospacing="1" w:after="100" w:afterAutospacing="1"/>
-              <w:rPr>
-                <w:rFonts w:ascii="Georgia" w:eastAsia="Times New Roman" w:hAnsi="Georgia" w:cs="Times New Roman"/>
-                <w:color w:val="373D49"/>
-                <w:sz w:val="21"/>
-                <w:szCs w:val="21"/>
-                <w:lang w:eastAsia="de-DE"/>
-              </w:rPr>
-            </w:pPr>
-          </w:p>
-        </w:tc>
-        <w:tc>
-          <w:tcPr>
-            <w:tcW w:w="2265" w:type="dxa"/>
-          </w:tcPr>
-          <w:p>
-            <w:pPr>
-              <w:spacing w:before="100" w:beforeAutospacing="1" w:after="100" w:afterAutospacing="1"/>
-              <w:rPr>
-                <w:rFonts w:ascii="Georgia" w:eastAsia="Times New Roman" w:hAnsi="Georgia" w:cs="Times New Roman"/>
-                <w:color w:val="373D49"/>
-                <w:sz w:val="21"/>
-                <w:szCs w:val="21"/>
-                <w:lang w:eastAsia="de-DE"/>
-              </w:rPr>
-            </w:pPr>
-          </w:p>
-        </w:tc>
-        <w:tc>
-          <w:tcPr>
-            <w:tcW w:w="2266" w:type="dxa"/>
-          </w:tcPr>
-          <w:p>
-            <w:pPr>
-              <w:spacing w:before="100" w:beforeAutospacing="1" w:after="100" w:afterAutospacing="1"/>
-              <w:rPr>
-                <w:rFonts w:ascii="Georgia" w:eastAsia="Times New Roman" w:hAnsi="Georgia" w:cs="Times New Roman"/>
-                <w:color w:val="373D49"/>
-                <w:sz w:val="21"/>
-                <w:szCs w:val="21"/>
-                <w:lang w:eastAsia="de-DE"/>
-              </w:rPr>
-            </w:pPr>
-          </w:p>
-        </w:tc>
-        <w:tc>
-          <w:tcPr>
-            <w:tcW w:w="2266" w:type="dxa"/>
-          </w:tcPr>
-          <w:p>
-            <w:pPr>
-              <w:spacing w:before="100" w:beforeAutospacing="1" w:after="100" w:afterAutospacing="1"/>
-              <w:rPr>
-                <w:rFonts w:ascii="Georgia" w:eastAsia="Times New Roman" w:hAnsi="Georgia" w:cs="Times New Roman"/>
-                <w:color w:val="373D49"/>
-                <w:sz w:val="21"/>
-                <w:szCs w:val="21"/>
-                <w:lang w:eastAsia="de-DE"/>
-              </w:rPr>
-            </w:pPr>
-          </w:p>
-        </w:tc>
-      </w:tr>
-      <w:tr>
-        <w:tc>
-          <w:tcPr>
-            <w:tcW w:w="2265" w:type="dxa"/>
-          </w:tcPr>
-          <w:p>
-            <w:pPr>
-              <w:spacing w:before="100" w:beforeAutospacing="1" w:after="100" w:afterAutospacing="1"/>
-              <w:rPr>
-                <w:rFonts w:ascii="Georgia" w:eastAsia="Times New Roman" w:hAnsi="Georgia" w:cs="Times New Roman"/>
-                <w:color w:val="373D49"/>
-                <w:sz w:val="21"/>
-                <w:szCs w:val="21"/>
-                <w:lang w:eastAsia="de-DE"/>
-              </w:rPr>
-            </w:pPr>
-          </w:p>
-        </w:tc>
-        <w:tc>
-          <w:tcPr>
-            <w:tcW w:w="2265" w:type="dxa"/>
-          </w:tcPr>
-          <w:p>
-            <w:pPr>
-              <w:spacing w:before="100" w:beforeAutospacing="1" w:after="100" w:afterAutospacing="1"/>
-              <w:rPr>
-                <w:rFonts w:ascii="Georgia" w:eastAsia="Times New Roman" w:hAnsi="Georgia" w:cs="Times New Roman"/>
-                <w:color w:val="373D49"/>
-                <w:sz w:val="21"/>
-                <w:szCs w:val="21"/>
-                <w:lang w:eastAsia="de-DE"/>
-              </w:rPr>
-            </w:pPr>
-          </w:p>
-        </w:tc>
-        <w:tc>
-          <w:tcPr>
-            <w:tcW w:w="2266" w:type="dxa"/>
-          </w:tcPr>
-          <w:p>
-            <w:pPr>
-              <w:spacing w:before="100" w:beforeAutospacing="1" w:after="100" w:afterAutospacing="1"/>
-              <w:rPr>
-                <w:rFonts w:ascii="Georgia" w:eastAsia="Times New Roman" w:hAnsi="Georgia" w:cs="Times New Roman"/>
-                <w:color w:val="373D49"/>
-                <w:sz w:val="21"/>
-                <w:szCs w:val="21"/>
-                <w:lang w:eastAsia="de-DE"/>
-              </w:rPr>
-            </w:pPr>
-          </w:p>
-        </w:tc>
-        <w:tc>
-          <w:tcPr>
-            <w:tcW w:w="2266" w:type="dxa"/>
-          </w:tcPr>
-          <w:p>
-            <w:pPr>
-              <w:spacing w:before="100" w:beforeAutospacing="1" w:after="100" w:afterAutospacing="1"/>
-              <w:rPr>
-                <w:rFonts w:ascii="Georgia" w:eastAsia="Times New Roman" w:hAnsi="Georgia" w:cs="Times New Roman"/>
-                <w:color w:val="373D49"/>
-                <w:sz w:val="21"/>
-                <w:szCs w:val="21"/>
-                <w:lang w:eastAsia="de-DE"/>
-              </w:rPr>
-            </w:pPr>
-          </w:p>
-        </w:tc>
-      </w:tr>
-      <w:tr>
-        <w:tc>
-          <w:tcPr>
-            <w:tcW w:w="2265" w:type="dxa"/>
-          </w:tcPr>
-          <w:p>
-            <w:pPr>
-              <w:spacing w:before="100" w:beforeAutospacing="1" w:after="100" w:afterAutospacing="1"/>
-              <w:rPr>
-                <w:rFonts w:ascii="Georgia" w:eastAsia="Times New Roman" w:hAnsi="Georgia" w:cs="Times New Roman"/>
-                <w:color w:val="373D49"/>
-                <w:sz w:val="21"/>
-                <w:szCs w:val="21"/>
-                <w:lang w:eastAsia="de-DE"/>
-              </w:rPr>
-            </w:pPr>
-          </w:p>
-        </w:tc>
-        <w:tc>
-          <w:tcPr>
-            <w:tcW w:w="2265" w:type="dxa"/>
-          </w:tcPr>
-          <w:p>
-            <w:pPr>
-              <w:spacing w:before="100" w:beforeAutospacing="1" w:after="100" w:afterAutospacing="1"/>
-              <w:rPr>
-                <w:rFonts w:ascii="Georgia" w:eastAsia="Times New Roman" w:hAnsi="Georgia" w:cs="Times New Roman"/>
-                <w:color w:val="373D49"/>
-                <w:sz w:val="21"/>
-                <w:szCs w:val="21"/>
-                <w:lang w:eastAsia="de-DE"/>
-              </w:rPr>
-            </w:pPr>
-          </w:p>
-        </w:tc>
-        <w:tc>
-          <w:tcPr>
-            <w:tcW w:w="2266" w:type="dxa"/>
-          </w:tcPr>
-          <w:p>
-            <w:pPr>
-              <w:spacing w:before="100" w:beforeAutospacing="1" w:after="100" w:afterAutospacing="1"/>
-              <w:rPr>
-                <w:rFonts w:ascii="Georgia" w:eastAsia="Times New Roman" w:hAnsi="Georgia" w:cs="Times New Roman"/>
-                <w:color w:val="373D49"/>
-                <w:sz w:val="21"/>
-                <w:szCs w:val="21"/>
-                <w:lang w:eastAsia="de-DE"/>
-              </w:rPr>
-            </w:pPr>
-          </w:p>
-        </w:tc>
-        <w:tc>
-          <w:tcPr>
-            <w:tcW w:w="2266" w:type="dxa"/>
-          </w:tcPr>
-          <w:p>
-            <w:pPr>
-              <w:spacing w:before="100" w:beforeAutospacing="1" w:after="100" w:afterAutospacing="1"/>
-              <w:rPr>
-                <w:rFonts w:ascii="Georgia" w:eastAsia="Times New Roman" w:hAnsi="Georgia" w:cs="Times New Roman"/>
-                <w:color w:val="373D49"/>
-                <w:sz w:val="21"/>
-                <w:szCs w:val="21"/>
-                <w:lang w:eastAsia="de-DE"/>
-              </w:rPr>
-            </w:pPr>
-          </w:p>
-        </w:tc>
-      </w:tr>
-      <w:tr>
-        <w:tc>
-          <w:tcPr>
-            <w:tcW w:w="2265" w:type="dxa"/>
-          </w:tcPr>
-          <w:p>
-            <w:pPr>
-              <w:spacing w:before="100" w:beforeAutospacing="1" w:after="100" w:afterAutospacing="1"/>
-              <w:rPr>
-                <w:rFonts w:ascii="Georgia" w:eastAsia="Times New Roman" w:hAnsi="Georgia" w:cs="Times New Roman"/>
-                <w:color w:val="373D49"/>
-                <w:sz w:val="21"/>
-                <w:szCs w:val="21"/>
-                <w:lang w:eastAsia="de-DE"/>
-              </w:rPr>
-            </w:pPr>
-          </w:p>
-        </w:tc>
-        <w:tc>
-          <w:tcPr>
-            <w:tcW w:w="2265" w:type="dxa"/>
-          </w:tcPr>
-          <w:p>
-            <w:pPr>
-              <w:spacing w:before="100" w:beforeAutospacing="1" w:after="100" w:afterAutospacing="1"/>
-              <w:rPr>
-                <w:rFonts w:ascii="Georgia" w:eastAsia="Times New Roman" w:hAnsi="Georgia" w:cs="Times New Roman"/>
-                <w:color w:val="373D49"/>
-                <w:sz w:val="21"/>
-                <w:szCs w:val="21"/>
-                <w:lang w:eastAsia="de-DE"/>
-              </w:rPr>
-            </w:pPr>
-          </w:p>
-        </w:tc>
-        <w:tc>
-          <w:tcPr>
-            <w:tcW w:w="2266" w:type="dxa"/>
-          </w:tcPr>
-          <w:p>
-            <w:pPr>
-              <w:spacing w:before="100" w:beforeAutospacing="1" w:after="100" w:afterAutospacing="1"/>
-              <w:rPr>
-                <w:rFonts w:ascii="Georgia" w:eastAsia="Times New Roman" w:hAnsi="Georgia" w:cs="Times New Roman"/>
-                <w:color w:val="373D49"/>
-                <w:sz w:val="21"/>
-                <w:szCs w:val="21"/>
-                <w:lang w:eastAsia="de-DE"/>
-              </w:rPr>
-            </w:pPr>
-          </w:p>
-        </w:tc>
-        <w:tc>
-          <w:tcPr>
-            <w:tcW w:w="2266" w:type="dxa"/>
-          </w:tcPr>
-          <w:p>
-            <w:pPr>
-              <w:spacing w:before="100" w:beforeAutospacing="1" w:after="100" w:afterAutospacing="1"/>
-              <w:rPr>
-                <w:rFonts w:ascii="Georgia" w:eastAsia="Times New Roman" w:hAnsi="Georgia" w:cs="Times New Roman"/>
-                <w:color w:val="373D49"/>
-                <w:sz w:val="21"/>
-                <w:szCs w:val="21"/>
-                <w:lang w:eastAsia="de-DE"/>
-              </w:rPr>
-            </w:pPr>
-          </w:p>
-        </w:tc>
-      </w:tr>
-      <w:tr>
-        <w:tc>
-          <w:tcPr>
-            <w:tcW w:w="2265" w:type="dxa"/>
-          </w:tcPr>
-          <w:p>
-            <w:pPr>
-              <w:spacing w:before="100" w:beforeAutospacing="1" w:after="100" w:afterAutospacing="1"/>
-              <w:rPr>
-                <w:rFonts w:ascii="Georgia" w:eastAsia="Times New Roman" w:hAnsi="Georgia" w:cs="Times New Roman"/>
-                <w:color w:val="373D49"/>
-                <w:sz w:val="21"/>
-                <w:szCs w:val="21"/>
-                <w:lang w:eastAsia="de-DE"/>
-              </w:rPr>
-            </w:pPr>
-          </w:p>
-        </w:tc>
-        <w:tc>
-          <w:tcPr>
-            <w:tcW w:w="2265" w:type="dxa"/>
-          </w:tcPr>
-          <w:p>
-            <w:pPr>
-              <w:spacing w:before="100" w:beforeAutospacing="1" w:after="100" w:afterAutospacing="1"/>
-              <w:rPr>
-                <w:rFonts w:ascii="Georgia" w:eastAsia="Times New Roman" w:hAnsi="Georgia" w:cs="Times New Roman"/>
-                <w:color w:val="373D49"/>
-                <w:sz w:val="21"/>
-                <w:szCs w:val="21"/>
-                <w:lang w:eastAsia="de-DE"/>
-              </w:rPr>
-            </w:pPr>
-          </w:p>
-        </w:tc>
-        <w:tc>
-          <w:tcPr>
-            <w:tcW w:w="2266" w:type="dxa"/>
-          </w:tcPr>
-          <w:p>
-            <w:pPr>
-              <w:spacing w:before="100" w:beforeAutospacing="1" w:after="100" w:afterAutospacing="1"/>
-              <w:rPr>
-                <w:rFonts w:ascii="Georgia" w:eastAsia="Times New Roman" w:hAnsi="Georgia" w:cs="Times New Roman"/>
-                <w:color w:val="373D49"/>
-                <w:sz w:val="21"/>
-                <w:szCs w:val="21"/>
-                <w:lang w:eastAsia="de-DE"/>
-              </w:rPr>
-            </w:pPr>
-          </w:p>
-        </w:tc>
-        <w:tc>
-          <w:tcPr>
-            <w:tcW w:w="2266" w:type="dxa"/>
-          </w:tcPr>
-          <w:p>
-            <w:pPr>
-              <w:spacing w:before="100" w:beforeAutospacing="1" w:after="100" w:afterAutospacing="1"/>
-              <w:rPr>
-                <w:rFonts w:ascii="Georgia" w:eastAsia="Times New Roman" w:hAnsi="Georgia" w:cs="Times New Roman"/>
-                <w:color w:val="373D49"/>
-                <w:sz w:val="21"/>
-                <w:szCs w:val="21"/>
-                <w:lang w:eastAsia="de-DE"/>
-              </w:rPr>
-            </w:pPr>
-          </w:p>
-        </w:tc>
-      </w:tr>
-      <w:tr>
-        <w:tc>
-          <w:tcPr>
-            <w:tcW w:w="2265" w:type="dxa"/>
-          </w:tcPr>
-          <w:p>
-            <w:pPr>
-              <w:spacing w:before="100" w:beforeAutospacing="1" w:after="100" w:afterAutospacing="1"/>
-              <w:rPr>
-                <w:rFonts w:ascii="Georgia" w:eastAsia="Times New Roman" w:hAnsi="Georgia" w:cs="Times New Roman"/>
-                <w:color w:val="373D49"/>
-                <w:sz w:val="21"/>
-                <w:szCs w:val="21"/>
-                <w:lang w:eastAsia="de-DE"/>
-              </w:rPr>
-            </w:pPr>
-          </w:p>
-        </w:tc>
-        <w:tc>
-          <w:tcPr>
-            <w:tcW w:w="2265" w:type="dxa"/>
-          </w:tcPr>
-          <w:p>
-            <w:pPr>
-              <w:spacing w:before="100" w:beforeAutospacing="1" w:after="100" w:afterAutospacing="1"/>
-              <w:rPr>
-                <w:rFonts w:ascii="Georgia" w:eastAsia="Times New Roman" w:hAnsi="Georgia" w:cs="Times New Roman"/>
-                <w:color w:val="373D49"/>
-                <w:sz w:val="21"/>
-                <w:szCs w:val="21"/>
-                <w:lang w:eastAsia="de-DE"/>
-              </w:rPr>
-            </w:pPr>
-          </w:p>
-        </w:tc>
-        <w:tc>
-          <w:tcPr>
-            <w:tcW w:w="2266" w:type="dxa"/>
-          </w:tcPr>
-          <w:p>
-            <w:pPr>
-              <w:spacing w:before="100" w:beforeAutospacing="1" w:after="100" w:afterAutospacing="1"/>
-              <w:rPr>
-                <w:rFonts w:ascii="Georgia" w:eastAsia="Times New Roman" w:hAnsi="Georgia" w:cs="Times New Roman"/>
-                <w:color w:val="373D49"/>
-                <w:sz w:val="21"/>
-                <w:szCs w:val="21"/>
-                <w:lang w:eastAsia="de-DE"/>
-              </w:rPr>
-            </w:pPr>
-          </w:p>
-        </w:tc>
-        <w:tc>
-          <w:tcPr>
-            <w:tcW w:w="2266" w:type="dxa"/>
-          </w:tcPr>
-          <w:p>
-            <w:pPr>
-              <w:spacing w:before="100" w:beforeAutospacing="1" w:after="100" w:afterAutospacing="1"/>
-              <w:rPr>
-                <w:rFonts w:ascii="Georgia" w:eastAsia="Times New Roman" w:hAnsi="Georgia" w:cs="Times New Roman"/>
-                <w:color w:val="373D49"/>
-                <w:sz w:val="21"/>
-                <w:szCs w:val="21"/>
-                <w:lang w:eastAsia="de-DE"/>
-              </w:rPr>
-            </w:pPr>
-          </w:p>
-        </w:tc>
-      </w:tr>
-    </w:tbl>
+    </w:p>
     <w:p>
       <w:pPr>
         <w:shd w:val="clear" w:color="auto" w:fill="FFFFFF"/>
@@ -10686,7 +11861,6 @@
           <w:szCs w:val="27"/>
           <w:lang w:eastAsia="de-DE"/>
         </w:rPr>
-        <w:lastRenderedPageBreak/>
         <w:t>Schablone für User Stories</w:t>
       </w:r>
     </w:p>
@@ -11244,6 +12418,7 @@
                 <w:lang w:eastAsia="de-DE"/>
               </w:rPr>
             </w:pPr>
+            <w:proofErr w:type="gramStart"/>
             <w:r>
               <w:rPr>
                 <w:rFonts w:ascii="Georgia" w:eastAsia="Times New Roman" w:hAnsi="Georgia" w:cs="Times New Roman"/>
@@ -11254,6 +12429,7 @@
               </w:rPr>
               <w:t>Muss</w:t>
             </w:r>
+            <w:proofErr w:type="gramEnd"/>
           </w:p>
         </w:tc>
       </w:tr>
@@ -11730,6 +12906,7 @@
                 <w:lang w:eastAsia="de-DE"/>
               </w:rPr>
             </w:pPr>
+            <w:proofErr w:type="gramStart"/>
             <w:r>
               <w:rPr>
                 <w:rFonts w:ascii="Georgia" w:eastAsia="Times New Roman" w:hAnsi="Georgia" w:cs="Times New Roman"/>
@@ -11740,6 +12917,7 @@
               </w:rPr>
               <w:t>Muss</w:t>
             </w:r>
+            <w:proofErr w:type="gramEnd"/>
           </w:p>
         </w:tc>
       </w:tr>
@@ -11963,6 +13141,7 @@
                 <w:lang w:eastAsia="de-DE"/>
               </w:rPr>
             </w:pPr>
+            <w:proofErr w:type="spellStart"/>
             <w:r>
               <w:rPr>
                 <w:rFonts w:ascii="Georgia" w:eastAsia="Times New Roman" w:hAnsi="Georgia" w:cs="Times New Roman"/>
@@ -11973,6 +13152,7 @@
               </w:rPr>
               <w:t>Should</w:t>
             </w:r>
+            <w:proofErr w:type="spellEnd"/>
           </w:p>
         </w:tc>
       </w:tr>
@@ -12206,6 +13386,7 @@
                 <w:lang w:eastAsia="de-DE"/>
               </w:rPr>
             </w:pPr>
+            <w:proofErr w:type="gramStart"/>
             <w:r>
               <w:rPr>
                 <w:rFonts w:ascii="Georgia" w:eastAsia="Times New Roman" w:hAnsi="Georgia" w:cs="Times New Roman"/>
@@ -12216,6 +13397,7 @@
               </w:rPr>
               <w:t>Muss</w:t>
             </w:r>
+            <w:proofErr w:type="gramEnd"/>
           </w:p>
         </w:tc>
       </w:tr>
@@ -12417,7 +13599,7 @@
                 <w:szCs w:val="21"/>
                 <w:lang w:eastAsia="de-DE"/>
               </w:rPr>
-              <w:t xml:space="preserve">Der Benutzer durch einen Zeitplan oder durch einstellen der Grenzwerte, den Lüfter, die Wasserpumpe und/oder die Lampe </w:t>
+              <w:t xml:space="preserve">Der Benutzer durch einen Zeitplan oder durch einstellen der Grenzwerte, den Lüfter, die Wasserpumpe </w:t>
             </w:r>
             <w:r>
               <w:rPr>
@@ -12428,7 +13610,7 @@
                 <w:lang w:eastAsia="de-DE"/>
               </w:rPr>
               <w:lastRenderedPageBreak/>
-              <w:t>einstellen können</w:t>
+              <w:t>und/oder die Lampe einstellen können</w:t>
             </w:r>
           </w:p>
         </w:tc>
@@ -12460,6 +13642,7 @@
                 <w:lang w:eastAsia="de-DE"/>
               </w:rPr>
             </w:pPr>
+            <w:proofErr w:type="gramStart"/>
             <w:r>
               <w:rPr>
                 <w:rFonts w:ascii="Georgia" w:eastAsia="Times New Roman" w:hAnsi="Georgia" w:cs="Times New Roman"/>
@@ -12471,6 +13654,7 @@
               <w:lastRenderedPageBreak/>
               <w:t>Muss</w:t>
             </w:r>
+            <w:proofErr w:type="gramEnd"/>
           </w:p>
         </w:tc>
       </w:tr>
@@ -12577,7 +13761,29 @@
           <w:szCs w:val="21"/>
           <w:lang w:eastAsia="de-DE"/>
         </w:rPr>
-        <w:t>B. als UML-Deployment-</w:t>
+        <w:t>B. als UML-</w:t>
+      </w:r>
+      <w:proofErr w:type="spellStart"/>
+      <w:r>
+        <w:rPr>
+          <w:rFonts w:ascii="Georgia" w:eastAsia="Times New Roman" w:hAnsi="Georgia" w:cs="Times New Roman"/>
+          <w:color w:val="373D49"/>
+          <w:sz w:val="21"/>
+          <w:szCs w:val="21"/>
+          <w:lang w:eastAsia="de-DE"/>
+        </w:rPr>
+        <w:t>Deployment</w:t>
+      </w:r>
+      <w:proofErr w:type="spellEnd"/>
+      <w:r>
+        <w:rPr>
+          <w:rFonts w:ascii="Georgia" w:eastAsia="Times New Roman" w:hAnsi="Georgia" w:cs="Times New Roman"/>
+          <w:color w:val="373D49"/>
+          <w:sz w:val="21"/>
+          <w:szCs w:val="21"/>
+          <w:lang w:eastAsia="de-DE"/>
+        </w:rPr>
+        <w:t>-</w:t>
       </w:r>
       <w:r>
         <w:rPr>
@@ -12637,7 +13843,51 @@
           <w:szCs w:val="21"/>
           <w:lang w:eastAsia="de-DE"/>
         </w:rPr>
-        <w:t>Das Diagramm in Kapitel “Systemübersicht” ist statisch und nicht dynamisch und stellt daher keine Abläufe dar. Abläufe werden im Kapitel “Abläufe” dargestellt. Im Kapitel “Systemübersicht” soll genau ein Diagramm dargstellt werden. Das “Box-and-Arrow”-Diagramm soll als Systemarchitekturdiagramm eine abstrakte Übersicht über das Softwaresystem geben. Dazu stellt es die Rechnerknoten und deren Kommunikationsbeziehungen (Protokoll (z.B. HTTP), Datenformat (z.B. JSON)) dar. Also Rechtecke und gerichtete Pfeile. Ähnlich einem UML-Deployment-Diagramm, aber noch abstrakter, denn es zeigt nicht die Verteilung der Softwarebausteine auf die Rechnerknoten. So erlangt der Leser einen schnellen und guten Überblick über das Softwaresystem.</w:t>
+        <w:t xml:space="preserve">Das Diagramm in Kapitel “Systemübersicht” ist statisch und nicht dynamisch und stellt daher keine Abläufe dar. Abläufe werden im Kapitel “Abläufe” dargestellt. Im Kapitel “Systemübersicht” soll genau ein Diagramm </w:t>
+      </w:r>
+      <w:proofErr w:type="spellStart"/>
+      <w:r>
+        <w:rPr>
+          <w:rFonts w:ascii="Georgia" w:eastAsia="Times New Roman" w:hAnsi="Georgia" w:cs="Times New Roman"/>
+          <w:color w:val="373D49"/>
+          <w:sz w:val="21"/>
+          <w:szCs w:val="21"/>
+          <w:lang w:eastAsia="de-DE"/>
+        </w:rPr>
+        <w:t>dargstellt</w:t>
+      </w:r>
+      <w:proofErr w:type="spellEnd"/>
+      <w:r>
+        <w:rPr>
+          <w:rFonts w:ascii="Georgia" w:eastAsia="Times New Roman" w:hAnsi="Georgia" w:cs="Times New Roman"/>
+          <w:color w:val="373D49"/>
+          <w:sz w:val="21"/>
+          <w:szCs w:val="21"/>
+          <w:lang w:eastAsia="de-DE"/>
+        </w:rPr>
+        <w:t xml:space="preserve"> werden. Das “Box-and-Arrow”-Diagramm soll als Systemarchitekturdiagramm eine abstrakte Übersicht über das Softwaresystem geben. Dazu stellt es die Rechnerknoten und deren Kommunikationsbeziehungen (Protokoll (z.B. HTTP), Datenformat (z.B. JSON)) dar. Also Rechtecke und gerichtete Pfeile. Ähnlich einem UML-</w:t>
+      </w:r>
+      <w:proofErr w:type="spellStart"/>
+      <w:r>
+        <w:rPr>
+          <w:rFonts w:ascii="Georgia" w:eastAsia="Times New Roman" w:hAnsi="Georgia" w:cs="Times New Roman"/>
+          <w:color w:val="373D49"/>
+          <w:sz w:val="21"/>
+          <w:szCs w:val="21"/>
+          <w:lang w:eastAsia="de-DE"/>
+        </w:rPr>
+        <w:t>Deployment</w:t>
+      </w:r>
+      <w:proofErr w:type="spellEnd"/>
+      <w:r>
+        <w:rPr>
+          <w:rFonts w:ascii="Georgia" w:eastAsia="Times New Roman" w:hAnsi="Georgia" w:cs="Times New Roman"/>
+          <w:color w:val="373D49"/>
+          <w:sz w:val="21"/>
+          <w:szCs w:val="21"/>
+          <w:lang w:eastAsia="de-DE"/>
+        </w:rPr>
+        <w:t>-Diagramm, aber noch abstrakter, denn es zeigt nicht die Verteilung der Softwarebausteine auf die Rechnerknoten. So erlangt der Leser einen schnellen und guten Überblick über das Softwaresystem.</w:t>
       </w:r>
     </w:p>
     <w:p>
@@ -12715,7 +13965,29 @@
           <w:szCs w:val="21"/>
           <w:lang w:eastAsia="de-DE"/>
         </w:rPr>
-        <w:t>Hier stellen Sie die Verteilung der Softwarebausteine auf die Rechnerknoten dar. Das ist die Softwarearchitektur. Zum Beispiel Javascript-Software auf dem Client und Java-Software auf dem Server. In der Regel wird die Software dabei sowohl auf dem Client als auch auf dem Server in Schichten dargestellt.</w:t>
+        <w:t xml:space="preserve">Hier stellen Sie die Verteilung der Softwarebausteine auf die Rechnerknoten dar. Das ist die Softwarearchitektur. Zum Beispiel </w:t>
+      </w:r>
+      <w:proofErr w:type="spellStart"/>
+      <w:r>
+        <w:rPr>
+          <w:rFonts w:ascii="Georgia" w:eastAsia="Times New Roman" w:hAnsi="Georgia" w:cs="Times New Roman"/>
+          <w:color w:val="373D49"/>
+          <w:sz w:val="21"/>
+          <w:szCs w:val="21"/>
+          <w:lang w:eastAsia="de-DE"/>
+        </w:rPr>
+        <w:t>Javascript</w:t>
+      </w:r>
+      <w:proofErr w:type="spellEnd"/>
+      <w:r>
+        <w:rPr>
+          <w:rFonts w:ascii="Georgia" w:eastAsia="Times New Roman" w:hAnsi="Georgia" w:cs="Times New Roman"/>
+          <w:color w:val="373D49"/>
+          <w:sz w:val="21"/>
+          <w:szCs w:val="21"/>
+          <w:lang w:eastAsia="de-DE"/>
+        </w:rPr>
+        <w:t>-Software auf dem Client und Java-Software auf dem Server. In der Regel wird die Software dabei sowohl auf dem Client als auch auf dem Server in Schichten dargestellt.</w:t>
       </w:r>
     </w:p>
     <w:p>
@@ -12982,6 +14254,7 @@
           <w:szCs w:val="36"/>
           <w:lang w:eastAsia="de-DE"/>
         </w:rPr>
+        <w:lastRenderedPageBreak/>
         <w:t>3.3 Schnittstellen</w:t>
       </w:r>
     </w:p>
@@ -13009,7 +14282,6 @@
           <w:szCs w:val="21"/>
           <w:lang w:eastAsia="de-DE"/>
         </w:rPr>
-        <w:lastRenderedPageBreak/>
         <w:t>Schnittstellenbeschreibung (API)</w:t>
       </w:r>
     </w:p>
@@ -13037,7 +14309,29 @@
           <w:szCs w:val="21"/>
           <w:lang w:eastAsia="de-DE"/>
         </w:rPr>
-        <w:t>Auflistung der nach außen sichtbaren Schnittstelle der Softwarebausteine</w:t>
+        <w:t xml:space="preserve">Auflistung der </w:t>
+      </w:r>
+      <w:proofErr w:type="gramStart"/>
+      <w:r>
+        <w:rPr>
+          <w:rFonts w:ascii="Georgia" w:eastAsia="Times New Roman" w:hAnsi="Georgia" w:cs="Times New Roman"/>
+          <w:color w:val="373D49"/>
+          <w:sz w:val="21"/>
+          <w:szCs w:val="21"/>
+          <w:lang w:eastAsia="de-DE"/>
+        </w:rPr>
+        <w:t>nach außen sichtbaren Schnittstelle</w:t>
+      </w:r>
+      <w:proofErr w:type="gramEnd"/>
+      <w:r>
+        <w:rPr>
+          <w:rFonts w:ascii="Georgia" w:eastAsia="Times New Roman" w:hAnsi="Georgia" w:cs="Times New Roman"/>
+          <w:color w:val="373D49"/>
+          <w:sz w:val="21"/>
+          <w:szCs w:val="21"/>
+          <w:lang w:eastAsia="de-DE"/>
+        </w:rPr>
+        <w:t xml:space="preserve"> der Softwarebausteine</w:t>
       </w:r>
     </w:p>
     <w:p>
@@ -13253,6 +14547,7 @@
         </w:rPr>
         <w:t xml:space="preserve">Modellierung des </w:t>
       </w:r>
+      <w:proofErr w:type="spellStart"/>
       <w:r>
         <w:rPr>
           <w:rFonts w:ascii="Georgia" w:eastAsia="Times New Roman" w:hAnsi="Georgia" w:cs="Times New Roman"/>
@@ -13263,6 +14558,7 @@
         </w:rPr>
         <w:t>implementierungsnahhen</w:t>
       </w:r>
+      <w:proofErr w:type="spellEnd"/>
       <w:r>
         <w:rPr>
           <w:rFonts w:ascii="Georgia" w:eastAsia="Times New Roman" w:hAnsi="Georgia" w:cs="Times New Roman"/>
@@ -13417,7 +14713,29 @@
           <w:szCs w:val="21"/>
           <w:lang w:eastAsia="de-DE"/>
         </w:rPr>
-        <w:t>Aktivitätsdiagramm mit Swimlanes sind in der Regel hilfreich</w:t>
+        <w:t xml:space="preserve">Aktivitätsdiagramm mit </w:t>
+      </w:r>
+      <w:proofErr w:type="spellStart"/>
+      <w:r>
+        <w:rPr>
+          <w:rFonts w:ascii="Georgia" w:eastAsia="Times New Roman" w:hAnsi="Georgia" w:cs="Times New Roman"/>
+          <w:color w:val="373D49"/>
+          <w:sz w:val="21"/>
+          <w:szCs w:val="21"/>
+          <w:lang w:eastAsia="de-DE"/>
+        </w:rPr>
+        <w:t>Swimlanes</w:t>
+      </w:r>
+      <w:proofErr w:type="spellEnd"/>
+      <w:r>
+        <w:rPr>
+          <w:rFonts w:ascii="Georgia" w:eastAsia="Times New Roman" w:hAnsi="Georgia" w:cs="Times New Roman"/>
+          <w:color w:val="373D49"/>
+          <w:sz w:val="21"/>
+          <w:szCs w:val="21"/>
+          <w:lang w:eastAsia="de-DE"/>
+        </w:rPr>
+        <w:t xml:space="preserve"> sind in der Regel hilfreich</w:t>
       </w:r>
       <w:r>
         <w:rPr>
@@ -13493,7 +14811,41 @@
           <w:szCs w:val="21"/>
           <w:lang w:eastAsia="de-DE"/>
         </w:rPr>
-        <w:t>Modellieren Sie des weiteren die Diagramme, die für das (eigene) Verständnis des</w:t>
+        <w:t xml:space="preserve">Modellieren Sie </w:t>
+      </w:r>
+      <w:proofErr w:type="gramStart"/>
+      <w:r>
+        <w:rPr>
+          <w:rFonts w:ascii="Georgia" w:eastAsia="Times New Roman" w:hAnsi="Georgia" w:cs="Times New Roman"/>
+          <w:color w:val="373D49"/>
+          <w:sz w:val="21"/>
+          <w:szCs w:val="21"/>
+          <w:lang w:eastAsia="de-DE"/>
+        </w:rPr>
+        <w:t xml:space="preserve">des </w:t>
+      </w:r>
+      <w:proofErr w:type="spellStart"/>
+      <w:r>
+        <w:rPr>
+          <w:rFonts w:ascii="Georgia" w:eastAsia="Times New Roman" w:hAnsi="Georgia" w:cs="Times New Roman"/>
+          <w:color w:val="373D49"/>
+          <w:sz w:val="21"/>
+          <w:szCs w:val="21"/>
+          <w:lang w:eastAsia="de-DE"/>
+        </w:rPr>
+        <w:t>weiteren</w:t>
+      </w:r>
+      <w:proofErr w:type="spellEnd"/>
+      <w:proofErr w:type="gramEnd"/>
+      <w:r>
+        <w:rPr>
+          <w:rFonts w:ascii="Georgia" w:eastAsia="Times New Roman" w:hAnsi="Georgia" w:cs="Times New Roman"/>
+          <w:color w:val="373D49"/>
+          <w:sz w:val="21"/>
+          <w:szCs w:val="21"/>
+          <w:lang w:eastAsia="de-DE"/>
+        </w:rPr>
+        <w:t xml:space="preserve"> die Diagramme, die für das (eigene) Verständnis des</w:t>
       </w:r>
       <w:r>
         <w:rPr>
@@ -13614,7 +14966,29 @@
           <w:szCs w:val="21"/>
           <w:lang w:eastAsia="de-DE"/>
         </w:rPr>
-        <w:t>Mögliche Fehler / Exceptions auflisten</w:t>
+        <w:t xml:space="preserve">Mögliche Fehler / </w:t>
+      </w:r>
+      <w:proofErr w:type="spellStart"/>
+      <w:r>
+        <w:rPr>
+          <w:rFonts w:ascii="Georgia" w:eastAsia="Times New Roman" w:hAnsi="Georgia" w:cs="Times New Roman"/>
+          <w:color w:val="373D49"/>
+          <w:sz w:val="21"/>
+          <w:szCs w:val="21"/>
+          <w:lang w:eastAsia="de-DE"/>
+        </w:rPr>
+        <w:t>Exceptions</w:t>
+      </w:r>
+      <w:proofErr w:type="spellEnd"/>
+      <w:r>
+        <w:rPr>
+          <w:rFonts w:ascii="Georgia" w:eastAsia="Times New Roman" w:hAnsi="Georgia" w:cs="Times New Roman"/>
+          <w:color w:val="373D49"/>
+          <w:sz w:val="21"/>
+          <w:szCs w:val="21"/>
+          <w:lang w:eastAsia="de-DE"/>
+        </w:rPr>
+        <w:t xml:space="preserve"> auflisten</w:t>
       </w:r>
     </w:p>
     <w:p>
@@ -13734,7 +15108,29 @@
           <w:szCs w:val="21"/>
           <w:lang w:eastAsia="de-DE"/>
         </w:rPr>
-        <w:t>Relevante (Integrations)-Testfälle, die aus den Use Cases abgeleitet werden können</w:t>
+        <w:t>Relevante (</w:t>
+      </w:r>
+      <w:proofErr w:type="spellStart"/>
+      <w:r>
+        <w:rPr>
+          <w:rFonts w:ascii="Georgia" w:eastAsia="Times New Roman" w:hAnsi="Georgia" w:cs="Times New Roman"/>
+          <w:color w:val="373D49"/>
+          <w:sz w:val="21"/>
+          <w:szCs w:val="21"/>
+          <w:lang w:eastAsia="de-DE"/>
+        </w:rPr>
+        <w:t>Integrations</w:t>
+      </w:r>
+      <w:proofErr w:type="spellEnd"/>
+      <w:r>
+        <w:rPr>
+          <w:rFonts w:ascii="Georgia" w:eastAsia="Times New Roman" w:hAnsi="Georgia" w:cs="Times New Roman"/>
+          <w:color w:val="373D49"/>
+          <w:sz w:val="21"/>
+          <w:szCs w:val="21"/>
+          <w:lang w:eastAsia="de-DE"/>
+        </w:rPr>
+        <w:t>)-Testfälle, die aus den Use Cases abgeleitet werden können</w:t>
       </w:r>
     </w:p>
     <w:p>
@@ -13861,16 +15257,27 @@
           <w:lang w:eastAsia="de-DE"/>
         </w:rPr>
       </w:pPr>
-      <w:r>
-        <w:rPr>
-          <w:rFonts w:ascii="Georgia" w:eastAsia="Times New Roman" w:hAnsi="Georgia" w:cs="Times New Roman"/>
-          <w:color w:val="373D49"/>
-          <w:sz w:val="21"/>
-          <w:szCs w:val="21"/>
-          <w:lang w:eastAsia="de-DE"/>
-        </w:rPr>
-        <w:lastRenderedPageBreak/>
-        <w:t>Fokusieren Sie mehr auf Integrationstestfälle als auf Unittests</w:t>
+      <w:proofErr w:type="spellStart"/>
+      <w:r>
+        <w:rPr>
+          <w:rFonts w:ascii="Georgia" w:eastAsia="Times New Roman" w:hAnsi="Georgia" w:cs="Times New Roman"/>
+          <w:color w:val="373D49"/>
+          <w:sz w:val="21"/>
+          <w:szCs w:val="21"/>
+          <w:lang w:eastAsia="de-DE"/>
+        </w:rPr>
+        <w:t>Fokusieren</w:t>
+      </w:r>
+      <w:proofErr w:type="spellEnd"/>
+      <w:r>
+        <w:rPr>
+          <w:rFonts w:ascii="Georgia" w:eastAsia="Times New Roman" w:hAnsi="Georgia" w:cs="Times New Roman"/>
+          <w:color w:val="373D49"/>
+          <w:sz w:val="21"/>
+          <w:szCs w:val="21"/>
+          <w:lang w:eastAsia="de-DE"/>
+        </w:rPr>
+        <w:t xml:space="preserve"> Sie mehr auf Integrationstestfälle als auf Unittests</w:t>
       </w:r>
     </w:p>
     <w:p>
@@ -13938,6 +15345,7 @@
           <w:szCs w:val="48"/>
           <w:lang w:eastAsia="de-DE"/>
         </w:rPr>
+        <w:lastRenderedPageBreak/>
         <w:t>4 Projektorganisation</w:t>
       </w:r>
     </w:p>
@@ -14047,8 +15455,42 @@
           <w:szCs w:val="21"/>
           <w:lang w:eastAsia="de-DE"/>
         </w:rPr>
-        <w:t>Aufteilung in Repositories gemäß Software- und Systemarchitektur und Softwarebbausteinen</w:t>
-      </w:r>
+        <w:t xml:space="preserve">Aufteilung in </w:t>
+      </w:r>
+      <w:proofErr w:type="spellStart"/>
+      <w:r>
+        <w:rPr>
+          <w:rFonts w:ascii="Georgia" w:eastAsia="Times New Roman" w:hAnsi="Georgia" w:cs="Times New Roman"/>
+          <w:color w:val="373D49"/>
+          <w:sz w:val="21"/>
+          <w:szCs w:val="21"/>
+          <w:lang w:eastAsia="de-DE"/>
+        </w:rPr>
+        <w:t>Repositories</w:t>
+      </w:r>
+      <w:proofErr w:type="spellEnd"/>
+      <w:r>
+        <w:rPr>
+          <w:rFonts w:ascii="Georgia" w:eastAsia="Times New Roman" w:hAnsi="Georgia" w:cs="Times New Roman"/>
+          <w:color w:val="373D49"/>
+          <w:sz w:val="21"/>
+          <w:szCs w:val="21"/>
+          <w:lang w:eastAsia="de-DE"/>
+        </w:rPr>
+        <w:t xml:space="preserve"> gemäß Software- und Systemarchitektur und </w:t>
+      </w:r>
+      <w:proofErr w:type="spellStart"/>
+      <w:r>
+        <w:rPr>
+          <w:rFonts w:ascii="Georgia" w:eastAsia="Times New Roman" w:hAnsi="Georgia" w:cs="Times New Roman"/>
+          <w:color w:val="373D49"/>
+          <w:sz w:val="21"/>
+          <w:szCs w:val="21"/>
+          <w:lang w:eastAsia="de-DE"/>
+        </w:rPr>
+        <w:t>Softwarebbausteinen</w:t>
+      </w:r>
+      <w:proofErr w:type="spellEnd"/>
     </w:p>
     <w:p>
       <w:pPr>
@@ -14667,7 +16109,6 @@
                 <w:szCs w:val="21"/>
                 <w:lang w:eastAsia="de-DE"/>
               </w:rPr>
-              <w:lastRenderedPageBreak/>
               <w:t>Name</w:t>
             </w:r>
           </w:p>
@@ -14840,8 +16281,21 @@
                 <w:szCs w:val="21"/>
                 <w:lang w:eastAsia="de-DE"/>
               </w:rPr>
-              <w:t>Nils Jollet</w:t>
+              <w:lastRenderedPageBreak/>
+              <w:t xml:space="preserve">Nils </w:t>
             </w:r>
+            <w:proofErr w:type="spellStart"/>
+            <w:r>
+              <w:rPr>
+                <w:rFonts w:ascii="Georgia" w:eastAsia="Times New Roman" w:hAnsi="Georgia" w:cs="Times New Roman"/>
+                <w:color w:val="373D49"/>
+                <w:sz w:val="21"/>
+                <w:szCs w:val="21"/>
+                <w:lang w:eastAsia="de-DE"/>
+              </w:rPr>
+              <w:t>Jollet</w:t>
+            </w:r>
+            <w:proofErr w:type="spellEnd"/>
           </w:p>
         </w:tc>
         <w:tc>
@@ -15264,8 +16718,20 @@
           <w:szCs w:val="21"/>
           <w:lang w:eastAsia="de-DE"/>
         </w:rPr>
-        <w:t>manuelle Abnahmetestss</w:t>
-      </w:r>
+        <w:t xml:space="preserve">manuelle </w:t>
+      </w:r>
+      <w:proofErr w:type="spellStart"/>
+      <w:r>
+        <w:rPr>
+          <w:rFonts w:ascii="Georgia" w:eastAsia="Times New Roman" w:hAnsi="Georgia" w:cs="Times New Roman"/>
+          <w:color w:val="373D49"/>
+          <w:sz w:val="21"/>
+          <w:szCs w:val="21"/>
+          <w:lang w:eastAsia="de-DE"/>
+        </w:rPr>
+        <w:t>Abnahmetestss</w:t>
+      </w:r>
+      <w:proofErr w:type="spellEnd"/>
     </w:p>
     <w:p>
       <w:pPr>
@@ -15501,7 +16967,7 @@
 </file>
 
 <file path=word/numbering.xml><?xml version="1.0" encoding="utf-8"?>
-<w:numbering xmlns:wpc="http://schemas.microsoft.com/office/word/2010/wordprocessingCanvas" xmlns:cx="http://schemas.microsoft.com/office/drawing/2014/chartex" xmlns:cx1="http://schemas.microsoft.com/office/drawing/2015/9/8/chartex" xmlns:cx2="http://schemas.microsoft.com/office/drawing/2015/10/21/chartex" xmlns:cx3="http://schemas.microsoft.com/office/drawing/2016/5/9/chartex" xmlns:cx4="http://schemas.microsoft.com/office/drawing/2016/5/10/chartex" xmlns:cx5="http://schemas.microsoft.com/office/drawing/2016/5/11/chartex" xmlns:cx6="http://schemas.microsoft.com/office/drawing/2016/5/12/chartex" xmlns:cx7="http://schemas.microsoft.com/office/drawing/2016/5/13/chartex" xmlns:cx8="http://schemas.microsoft.com/office/drawing/2016/5/14/chartex" xmlns:mc="http://schemas.openxmlformats.org/markup-compatibility/2006" xmlns:aink="http://schemas.microsoft.com/office/drawing/2016/ink" xmlns:am3d="http://schemas.microsoft.com/office/drawing/2017/model3d" xmlns:o="urn:schemas-microsoft-com:office:office" xmlns:r="http://schemas.openxmlformats.org/officeDocument/2006/relationships" xmlns:m="http://schemas.openxmlformats.org/officeDocument/2006/math" xmlns:v="urn:schemas-microsoft-com:vml" xmlns:wp14="http://schemas.microsoft.com/office/word/2010/wordprocessingDrawing" xmlns:wp="http://schemas.openxmlformats.org/drawingml/2006/wordprocessingDrawing" xmlns:w10="urn:schemas-microsoft-com:office:word" xmlns:w="http://schemas.openxmlformats.org/wordprocessingml/2006/main" xmlns:w14="http://schemas.microsoft.com/office/word/2010/wordml" xmlns:w15="http://schemas.microsoft.com/office/word/2012/wordml" xmlns:w16cex="http://schemas.microsoft.com/office/word/2018/wordml/cex" xmlns:w16cid="http://schemas.microsoft.com/office/word/2016/wordml/cid" xmlns:w16="http://schemas.microsoft.com/office/word/2018/wordml" xmlns:w16sdtdh="http://schemas.microsoft.com/office/word/2020/wordml/sdtdatahash" xmlns:w16se="http://schemas.microsoft.com/office/word/2015/wordml/symex" xmlns:wpg="http://schemas.microsoft.com/office/word/2010/wordprocessingGroup" xmlns:wpi="http://schemas.microsoft.com/office/word/2010/wordprocessingInk" xmlns:wne="http://schemas.microsoft.com/office/word/2006/wordml" xmlns:wps="http://schemas.microsoft.com/office/word/2010/wordprocessingShape" mc:Ignorable="w14 w15 w16se w16cid w16 w16cex w16sdtdh wp14">
+<w:numbering xmlns:wpc="http://schemas.microsoft.com/office/word/2010/wordprocessingCanvas" xmlns:cx="http://schemas.microsoft.com/office/drawing/2014/chartex" xmlns:cx1="http://schemas.microsoft.com/office/drawing/2015/9/8/chartex" xmlns:cx2="http://schemas.microsoft.com/office/drawing/2015/10/21/chartex" xmlns:cx3="http://schemas.microsoft.com/office/drawing/2016/5/9/chartex" xmlns:cx4="http://schemas.microsoft.com/office/drawing/2016/5/10/chartex" xmlns:cx5="http://schemas.microsoft.com/office/drawing/2016/5/11/chartex" xmlns:cx6="http://schemas.microsoft.com/office/drawing/2016/5/12/chartex" xmlns:cx7="http://schemas.microsoft.com/office/drawing/2016/5/13/chartex" xmlns:cx8="http://schemas.microsoft.com/office/drawing/2016/5/14/chartex" xmlns:mc="http://schemas.openxmlformats.org/markup-compatibility/2006" xmlns:aink="http://schemas.microsoft.com/office/drawing/2016/ink" xmlns:am3d="http://schemas.microsoft.com/office/drawing/2017/model3d" xmlns:o="urn:schemas-microsoft-com:office:office" xmlns:r="http://schemas.openxmlformats.org/officeDocument/2006/relationships" xmlns:m="http://schemas.openxmlformats.org/officeDocument/2006/math" xmlns:v="urn:schemas-microsoft-com:vml" xmlns:wp14="http://schemas.microsoft.com/office/word/2010/wordprocessingDrawing" xmlns:wp="http://schemas.openxmlformats.org/drawingml/2006/wordprocessingDrawing" xmlns:w10="urn:schemas-microsoft-com:office:word" xmlns:w="http://schemas.openxmlformats.org/wordprocessingml/2006/main" xmlns:w14="http://schemas.microsoft.com/office/word/2010/wordml" xmlns:w15="http://schemas.microsoft.com/office/word/2012/wordml" xmlns:w16cex="http://schemas.microsoft.com/office/word/2018/wordml/cex" xmlns:w16cid="http://schemas.microsoft.com/office/word/2016/wordml/cid" xmlns:w16="http://schemas.microsoft.com/office/word/2018/wordml" xmlns:w16se="http://schemas.microsoft.com/office/word/2015/wordml/symex" xmlns:wpg="http://schemas.microsoft.com/office/word/2010/wordprocessingGroup" xmlns:wpi="http://schemas.microsoft.com/office/word/2010/wordprocessingInk" xmlns:wne="http://schemas.microsoft.com/office/word/2006/wordml" xmlns:wps="http://schemas.microsoft.com/office/word/2010/wordprocessingShape" mc:Ignorable="w14 w15 w16se w16cid w16 w16cex wp14">
   <w:abstractNum w:abstractNumId="0" w15:restartNumberingAfterBreak="0">
     <w:nsid w:val="09E53DA0"/>
     <w:multiLevelType w:val="multilevel"/>
@@ -15971,7 +17437,7 @@
         <w:ind w:left="1440" w:hanging="360"/>
       </w:pPr>
     </w:lvl>
-    <w:lvl w:ilvl="2" w:tplc="0407001B" w:tentative="1">
+    <w:lvl w:ilvl="2" w:tplc="0407001B">
       <w:start w:val="1"/>
       <w:numFmt w:val="lowerRoman"/>
       <w:lvlText w:val="%3."/>
@@ -20004,7 +21470,7 @@
 </file>
 
 <file path=word/styles.xml><?xml version="1.0" encoding="utf-8"?>
-<w:styles xmlns:mc="http://schemas.openxmlformats.org/markup-compatibility/2006" xmlns:r="http://schemas.openxmlformats.org/officeDocument/2006/relationships" xmlns:w="http://schemas.openxmlformats.org/wordprocessingml/2006/main" xmlns:w14="http://schemas.microsoft.com/office/word/2010/wordml" xmlns:w15="http://schemas.microsoft.com/office/word/2012/wordml" xmlns:w16cex="http://schemas.microsoft.com/office/word/2018/wordml/cex" xmlns:w16cid="http://schemas.microsoft.com/office/word/2016/wordml/cid" xmlns:w16="http://schemas.microsoft.com/office/word/2018/wordml" xmlns:w16sdtdh="http://schemas.microsoft.com/office/word/2020/wordml/sdtdatahash" xmlns:w16se="http://schemas.microsoft.com/office/word/2015/wordml/symex" mc:Ignorable="w14 w15 w16se w16cid w16 w16cex w16sdtdh">
+<w:styles xmlns:mc="http://schemas.openxmlformats.org/markup-compatibility/2006" xmlns:r="http://schemas.openxmlformats.org/officeDocument/2006/relationships" xmlns:w="http://schemas.openxmlformats.org/wordprocessingml/2006/main" xmlns:w14="http://schemas.microsoft.com/office/word/2010/wordml" xmlns:w15="http://schemas.microsoft.com/office/word/2012/wordml" xmlns:w16cex="http://schemas.microsoft.com/office/word/2018/wordml/cex" xmlns:w16cid="http://schemas.microsoft.com/office/word/2016/wordml/cid" xmlns:w16="http://schemas.microsoft.com/office/word/2018/wordml" xmlns:w16se="http://schemas.microsoft.com/office/word/2015/wordml/symex" mc:Ignorable="w14 w15 w16se w16cid w16 w16cex">
   <w:docDefaults>
     <w:rPrDefault>
       <w:rPr>

</xml_diff>